<commit_message>
Updateana dokumentacija, TODO dovršit opis algoritma
</commit_message>
<xml_diff>
--- a/Documentation/Ukkonen Dokumentacija[2019.].docx
+++ b/Documentation/Ukkonen Dokumentacija[2019.].docx
@@ -1,8 +1,8 @@
 
 <file path=word/document.xml><?xml version="1.0" encoding="utf-8"?>
-<w:document xmlns:wpc="http://schemas.microsoft.com/office/word/2010/wordprocessingCanvas" xmlns:cx="http://schemas.microsoft.com/office/drawing/2014/chartex" xmlns:cx1="http://schemas.microsoft.com/office/drawing/2015/9/8/chartex" xmlns:cx2="http://schemas.microsoft.com/office/drawing/2015/10/21/chartex" xmlns:cx3="http://schemas.microsoft.com/office/drawing/2016/5/9/chartex" xmlns:cx4="http://schemas.microsoft.com/office/drawing/2016/5/10/chartex" xmlns:cx5="http://schemas.microsoft.com/office/drawing/2016/5/11/chartex" xmlns:cx6="http://schemas.microsoft.com/office/drawing/2016/5/12/chartex" xmlns:cx7="http://schemas.microsoft.com/office/drawing/2016/5/13/chartex" xmlns:cx8="http://schemas.microsoft.com/office/drawing/2016/5/14/chartex" xmlns:mc="http://schemas.openxmlformats.org/markup-compatibility/2006" xmlns:aink="http://schemas.microsoft.com/office/drawing/2016/ink" xmlns:am3d="http://schemas.microsoft.com/office/drawing/2017/model3d" xmlns:o="urn:schemas-microsoft-com:office:office" xmlns:r="http://schemas.openxmlformats.org/officeDocument/2006/relationships" xmlns:m="http://schemas.openxmlformats.org/officeDocument/2006/math" xmlns:v="urn:schemas-microsoft-com:vml" xmlns:wp14="http://schemas.microsoft.com/office/word/2010/wordprocessingDrawing" xmlns:wp="http://schemas.openxmlformats.org/drawingml/2006/wordprocessingDrawing" xmlns:w10="urn:schemas-microsoft-com:office:word" xmlns:w="http://schemas.openxmlformats.org/wordprocessingml/2006/main" xmlns:w14="http://schemas.microsoft.com/office/word/2010/wordml" xmlns:w15="http://schemas.microsoft.com/office/word/2012/wordml" xmlns:w16cid="http://schemas.microsoft.com/office/word/2016/wordml/cid" xmlns:w16se="http://schemas.microsoft.com/office/word/2015/wordml/symex" xmlns:wpg="http://schemas.microsoft.com/office/word/2010/wordprocessingGroup" xmlns:wpi="http://schemas.microsoft.com/office/word/2010/wordprocessingInk" xmlns:wne="http://schemas.microsoft.com/office/word/2006/wordml" xmlns:wps="http://schemas.microsoft.com/office/word/2010/wordprocessingShape" mc:Ignorable="w14 w15 w16se w16cid wp14">
+<w:document xmlns:wpc="http://schemas.microsoft.com/office/word/2010/wordprocessingCanvas" xmlns:cx="http://schemas.microsoft.com/office/drawing/2014/chartex" xmlns:cx1="http://schemas.microsoft.com/office/drawing/2015/9/8/chartex" xmlns:cx2="http://schemas.microsoft.com/office/drawing/2015/10/21/chartex" xmlns:cx3="http://schemas.microsoft.com/office/drawing/2016/5/9/chartex" xmlns:cx4="http://schemas.microsoft.com/office/drawing/2016/5/10/chartex" xmlns:cx5="http://schemas.microsoft.com/office/drawing/2016/5/11/chartex" xmlns:cx6="http://schemas.microsoft.com/office/drawing/2016/5/12/chartex" xmlns:cx7="http://schemas.microsoft.com/office/drawing/2016/5/13/chartex" xmlns:cx8="http://schemas.microsoft.com/office/drawing/2016/5/14/chartex" xmlns:mc="http://schemas.openxmlformats.org/markup-compatibility/2006" xmlns:aink="http://schemas.microsoft.com/office/drawing/2016/ink" xmlns:am3d="http://schemas.microsoft.com/office/drawing/2017/model3d" xmlns:o="urn:schemas-microsoft-com:office:office" xmlns:r="http://schemas.openxmlformats.org/officeDocument/2006/relationships" xmlns:m="http://schemas.openxmlformats.org/officeDocument/2006/math" xmlns:v="urn:schemas-microsoft-com:vml" xmlns:wp14="http://schemas.microsoft.com/office/word/2010/wordprocessingDrawing" xmlns:wp="http://schemas.openxmlformats.org/drawingml/2006/wordprocessingDrawing" xmlns:w10="urn:schemas-microsoft-com:office:word" xmlns:w="http://schemas.openxmlformats.org/wordprocessingml/2006/main" xmlns:w14="http://schemas.microsoft.com/office/word/2010/wordml" xmlns:w15="http://schemas.microsoft.com/office/word/2012/wordml" xmlns:w16cid="http://schemas.microsoft.com/office/word/2016/wordml/cid" xmlns:w16se="http://schemas.microsoft.com/office/word/2015/wordml/symex" xmlns:wpg="http://schemas.microsoft.com/office/word/2010/wordprocessingGroup" xmlns:wpi="http://schemas.microsoft.com/office/word/2010/wordprocessingInk" xmlns:wne="http://schemas.microsoft.com/office/word/2006/wordml" xmlns:wps="http://schemas.microsoft.com/office/word/2010/wordprocessingShape" xmlns:a="http://schemas.openxmlformats.org/drawingml/2006/main" xmlns:pic="http://schemas.openxmlformats.org/drawingml/2006/picture" xmlns:a14="http://schemas.microsoft.com/office/drawing/2010/main" mc:Ignorable="w14 w15 w16se w16cid wp14">
   <w:body>
-    <w:p xmlns:wp14="http://schemas.microsoft.com/office/word/2010/wordml" wp14:textId="77777777">
+    <w:p>
       <w:pPr>
         <w:pStyle w:val="Naslovdokumenta"/>
         <w:rPr>
@@ -22,7 +22,7 @@
         <w:t>SVEUČILIŠTE U ZAGREBU</w:t>
       </w:r>
     </w:p>
-    <w:p xmlns:wp14="http://schemas.microsoft.com/office/word/2010/wordml" wp14:textId="77777777">
+    <w:p>
       <w:pPr>
         <w:pStyle w:val="Naslovdokumenta"/>
         <w:rPr>
@@ -38,16 +38,16 @@
         <w:t>FAKULTET ELEKTROTEHNIKE I RAČUNARSTVA</w:t>
       </w:r>
     </w:p>
-    <w:p xmlns:wp14="http://schemas.microsoft.com/office/word/2010/wordml" wp14:textId="77777777"/>
-    <w:p xmlns:wp14="http://schemas.microsoft.com/office/word/2010/wordml" wp14:textId="77777777"/>
-    <w:p xmlns:wp14="http://schemas.microsoft.com/office/word/2010/wordml" wp14:textId="77777777"/>
-    <w:p xmlns:wp14="http://schemas.microsoft.com/office/word/2010/wordml" wp14:textId="77777777"/>
-    <w:p xmlns:wp14="http://schemas.microsoft.com/office/word/2010/wordml" wp14:textId="77777777"/>
-    <w:p xmlns:wp14="http://schemas.microsoft.com/office/word/2010/wordml" wp14:textId="77777777"/>
-    <w:p xmlns:wp14="http://schemas.microsoft.com/office/word/2010/wordml" wp14:textId="77777777"/>
-    <w:p xmlns:wp14="http://schemas.microsoft.com/office/word/2010/wordml" wp14:textId="77777777"/>
-    <w:p xmlns:wp14="http://schemas.microsoft.com/office/word/2010/wordml" wp14:textId="77777777"/>
-    <w:p xmlns:wp14="http://schemas.microsoft.com/office/word/2010/wordml" wp14:noSpellErr="1" wp14:textId="1EF5D29A">
+    <w:p/>
+    <w:p/>
+    <w:p/>
+    <w:p/>
+    <w:p/>
+    <w:p/>
+    <w:p/>
+    <w:p/>
+    <w:p/>
+    <w:p>
       <w:pPr>
         <w:pStyle w:val="Naslovdokumenta"/>
         <w:rPr>
@@ -63,128 +63,87 @@
         <w:t xml:space="preserve">PROJEKT IZ BIOINFORMATIKE </w:t>
       </w:r>
     </w:p>
-    <w:p xmlns:wp14="http://schemas.microsoft.com/office/word/2010/wordml" wp14:textId="4005F811">
+    <w:p>
       <w:pPr>
         <w:pStyle w:val="Naslovdokumenta"/>
       </w:pPr>
-      <w:proofErr w:type="spellStart"/>
+      <w:r>
+        <w:t>Ukkonenov Algoritam</w:t>
+      </w:r>
+    </w:p>
+    <w:p w14:noSpellErr="1">
+      <w:pPr>
+        <w:pStyle w:val="Autordokumenta"/>
+      </w:pPr>
       <w:r>
         <w:rPr/>
-        <w:t>Ukkonenov</w:t>
-      </w:r>
-      <w:proofErr w:type="spellEnd"/>
+        <w:t>Mislav Marković</w:t>
+      </w:r>
+      <w:r>
+        <w:br/>
+      </w:r>
       <w:r>
         <w:rPr/>
-        <w:t xml:space="preserve"> Algoritam</w:t>
+        <w:t>Filip</w:t>
+      </w:r>
+      <w:r>
+        <w:rPr/>
+        <w:t xml:space="preserve"> Matijević</w:t>
+      </w:r>
+      <w:r>
+        <w:br/>
+      </w:r>
+      <w:r>
+        <w:rPr/>
+        <w:t>Marko Raguž</w:t>
       </w:r>
     </w:p>
     <w:p>
       <w:pPr>
         <w:pStyle w:val="Autordokumenta"/>
-      </w:pPr>
-      <w:r>
-        <w:rPr/>
-        <w:t>Mislav Marković</w:t>
-      </w:r>
-      <w:r>
-        <w:br/>
-      </w:r>
-      <w:proofErr w:type="spellStart"/>
-      <w:r>
-        <w:rPr/>
-        <w:t>FIilip</w:t>
-      </w:r>
-      <w:proofErr w:type="spellEnd"/>
-      <w:r>
-        <w:rPr/>
-        <w:t xml:space="preserve"> </w:t>
-      </w:r>
-      <w:r>
-        <w:rPr/>
-        <w:t>Matijevi</w:t>
-      </w:r>
-      <w:r>
-        <w:rPr/>
-        <w:t>ć</w:t>
-      </w:r>
-      <w:r>
-        <w:br/>
-      </w:r>
-      <w:r>
-        <w:rPr/>
-        <w:t>Marko</w:t>
-      </w:r>
-      <w:r>
-        <w:rPr/>
-        <w:t xml:space="preserve"> Raguž</w:t>
+        <w:spacing w:line="259" w:lineRule="auto"/>
+        <w:ind w:left="-360"/>
+      </w:pPr>
+      <w:r>
+        <w:rPr>
+          <w:i w:val="0"/>
+        </w:rPr>
+        <w:t>Voditelj:</w:t>
+      </w:r>
+      <w:r>
+        <w:t xml:space="preserve"> Mislav Marković</w:t>
       </w:r>
     </w:p>
-    <w:p w14:noSpellErr="1">
-      <w:pPr>
-        <w:pStyle w:val="Autordokumenta"/>
-        <w:bidi w:val="0"/>
-        <w:spacing w:before="240" w:beforeAutospacing="off" w:after="240" w:afterAutospacing="off" w:line="259" w:lineRule="auto"/>
-        <w:ind w:left="-360" w:right="0"/>
-        <w:jc w:val="center"/>
-      </w:pPr>
-      <w:r>
-        <w:rPr>
-          <w:i w:val="0"/>
-          <w:iCs w:val="0"/>
-        </w:rPr>
-        <w:t>Voditelj:</w:t>
-      </w:r>
-      <w:r>
-        <w:rPr/>
-        <w:t xml:space="preserve"> </w:t>
-      </w:r>
-      <w:r>
-        <w:rPr/>
-        <w:t>Mislav Marković</w:t>
+    <w:p/>
+    <w:p/>
+    <w:p/>
+    <w:p/>
+    <w:p/>
+    <w:p/>
+    <w:p/>
+    <w:p/>
+    <w:p/>
+    <w:p/>
+    <w:p/>
+    <w:p/>
+    <w:p/>
+    <w:p>
+      <w:pPr>
+        <w:pStyle w:val="Mjestoidatum"/>
+      </w:pPr>
+      <w:r>
+        <w:t>Zagreb, siječanj, 2019.</w:t>
       </w:r>
     </w:p>
-    <w:p xmlns:wp14="http://schemas.microsoft.com/office/word/2010/wordml" wp14:textId="77777777"/>
-    <w:p xmlns:wp14="http://schemas.microsoft.com/office/word/2010/wordml" wp14:textId="77777777"/>
-    <w:p xmlns:wp14="http://schemas.microsoft.com/office/word/2010/wordml" wp14:textId="77777777"/>
-    <w:p xmlns:wp14="http://schemas.microsoft.com/office/word/2010/wordml" wp14:textId="77777777"/>
-    <w:p xmlns:wp14="http://schemas.microsoft.com/office/word/2010/wordml" wp14:textId="77777777"/>
-    <w:p xmlns:wp14="http://schemas.microsoft.com/office/word/2010/wordml" wp14:textId="77777777"/>
-    <w:p xmlns:wp14="http://schemas.microsoft.com/office/word/2010/wordml" wp14:textId="77777777"/>
-    <w:p xmlns:wp14="http://schemas.microsoft.com/office/word/2010/wordml" wp14:textId="77777777"/>
-    <w:p xmlns:wp14="http://schemas.microsoft.com/office/word/2010/wordml" wp14:textId="77777777"/>
-    <w:p xmlns:wp14="http://schemas.microsoft.com/office/word/2010/wordml" wp14:textId="77777777"/>
-    <w:p xmlns:wp14="http://schemas.microsoft.com/office/word/2010/wordml" wp14:textId="77777777"/>
-    <w:p xmlns:wp14="http://schemas.microsoft.com/office/word/2010/wordml" wp14:textId="77777777"/>
-    <w:p xmlns:wp14="http://schemas.microsoft.com/office/word/2010/wordml" wp14:textId="77777777"/>
-    <w:p xmlns:wp14="http://schemas.microsoft.com/office/word/2010/wordml" wp14:noSpellErr="1" wp14:textId="2375E062">
-      <w:pPr>
-        <w:pStyle w:val="Mjestoidatum"/>
-      </w:pPr>
-      <w:r>
-        <w:rPr/>
-        <w:t xml:space="preserve">Zagreb, </w:t>
-      </w:r>
-      <w:r>
-        <w:rPr/>
-        <w:t>siječanj</w:t>
-      </w:r>
-      <w:r>
-        <w:rPr/>
-        <w:t xml:space="preserve">, </w:t>
-      </w:r>
-      <w:r>
-        <w:rPr/>
-        <w:t>2019.</w:t>
+    <w:p>
+      <w:r>
+        <w:lastRenderedPageBreak/>
+        <w:br w:type="page"/>
       </w:r>
     </w:p>
-    <w:p xmlns:wp14="http://schemas.microsoft.com/office/word/2010/wordml" wp14:textId="77777777">
-      <w:r>
-        <w:br w:type="page"/>
-      </w:r>
-    </w:p>
-    <w:p xmlns:wp14="http://schemas.microsoft.com/office/word/2010/wordml" wp14:textId="77777777"/>
-    <w:p xmlns:wp14="http://schemas.microsoft.com/office/word/2010/wordml" wp14:textId="77777777"/>
-    <w:p xmlns:wp14="http://schemas.microsoft.com/office/word/2010/wordml" wp14:textId="77777777">
+    <w:p/>
+    <w:p/>
+    <w:p>
       <w:pPr>
         <w:rPr>
           <w:b/>
@@ -203,14 +162,15 @@
         <w:t>Sadržaj</w:t>
       </w:r>
     </w:p>
-    <w:p xmlns:wp14="http://schemas.microsoft.com/office/word/2010/wordml" wp14:textId="77777777"/>
-    <w:p xmlns:wp14="http://schemas.microsoft.com/office/word/2010/wordml" wp14:textId="77777777">
+    <w:p/>
+    <w:p>
       <w:pPr>
         <w:pStyle w:val="TOC1"/>
         <w:rPr>
-          <w:rFonts w:ascii="Times New Roman" w:hAnsi="Times New Roman" w:cs="Times New Roman"/>
-          <w:szCs w:val="24"/>
-          <w:lang w:val="en-US" w:eastAsia="en-US" w:bidi="he-IL"/>
+          <w:rFonts w:asciiTheme="minorHAnsi" w:hAnsiTheme="minorHAnsi" w:eastAsiaTheme="minorEastAsia" w:cstheme="minorBidi"/>
+          <w:sz w:val="22"/>
+          <w:szCs w:val="22"/>
+          <w:lang w:val="en-US" w:eastAsia="ja-JP"/>
         </w:rPr>
       </w:pPr>
       <w:r>
@@ -222,7 +182,7 @@
       <w:r>
         <w:fldChar w:fldCharType="separate"/>
       </w:r>
-      <w:hyperlink w:history="1" w:anchor="_Toc159987575">
+      <w:hyperlink w:history="1" w:anchor="_Toc535226067">
         <w:r>
           <w:rPr>
             <w:rStyle w:val="Hyperlink"/>
@@ -231,9 +191,10 @@
         </w:r>
         <w:r>
           <w:rPr>
-            <w:rFonts w:ascii="Times New Roman" w:hAnsi="Times New Roman" w:cs="Times New Roman"/>
-            <w:szCs w:val="24"/>
-            <w:lang w:val="en-US" w:eastAsia="en-US" w:bidi="he-IL"/>
+            <w:rFonts w:asciiTheme="minorHAnsi" w:hAnsiTheme="minorHAnsi" w:eastAsiaTheme="minorEastAsia" w:cstheme="minorBidi"/>
+            <w:sz w:val="22"/>
+            <w:szCs w:val="22"/>
+            <w:lang w:val="en-US" w:eastAsia="ja-JP"/>
           </w:rPr>
           <w:tab/>
         </w:r>
@@ -259,7 +220,12 @@
           <w:rPr>
             <w:webHidden/>
           </w:rPr>
-          <w:instrText xml:space="preserve"> PAGEREF _Toc159987575 \h </w:instrText>
+          <w:instrText xml:space="preserve"> PAGEREF _Toc535226067 \h </w:instrText>
+        </w:r>
+        <w:r>
+          <w:rPr>
+            <w:webHidden/>
+          </w:rPr>
         </w:r>
         <w:r>
           <w:rPr>
@@ -271,7 +237,7 @@
           <w:rPr>
             <w:webHidden/>
           </w:rPr>
-          <w:t>1</w:t>
+          <w:t>4</w:t>
         </w:r>
         <w:r>
           <w:rPr>
@@ -281,16 +247,17 @@
         </w:r>
       </w:hyperlink>
     </w:p>
-    <w:p xmlns:wp14="http://schemas.microsoft.com/office/word/2010/wordml" wp14:textId="77777777">
+    <w:p>
       <w:pPr>
         <w:pStyle w:val="TOC1"/>
         <w:rPr>
-          <w:rFonts w:ascii="Times New Roman" w:hAnsi="Times New Roman" w:cs="Times New Roman"/>
-          <w:szCs w:val="24"/>
-          <w:lang w:val="en-US" w:eastAsia="en-US" w:bidi="he-IL"/>
-        </w:rPr>
-      </w:pPr>
-      <w:hyperlink w:history="1" w:anchor="_Toc159987576">
+          <w:rFonts w:asciiTheme="minorHAnsi" w:hAnsiTheme="minorHAnsi" w:eastAsiaTheme="minorEastAsia" w:cstheme="minorBidi"/>
+          <w:sz w:val="22"/>
+          <w:szCs w:val="22"/>
+          <w:lang w:val="en-US" w:eastAsia="ja-JP"/>
+        </w:rPr>
+      </w:pPr>
+      <w:hyperlink w:history="1" w:anchor="_Toc535226068">
         <w:r>
           <w:rPr>
             <w:rStyle w:val="Hyperlink"/>
@@ -300,9 +267,10 @@
         </w:r>
         <w:r>
           <w:rPr>
-            <w:rFonts w:ascii="Times New Roman" w:hAnsi="Times New Roman" w:cs="Times New Roman"/>
-            <w:szCs w:val="24"/>
-            <w:lang w:val="en-US" w:eastAsia="en-US" w:bidi="he-IL"/>
+            <w:rFonts w:asciiTheme="minorHAnsi" w:hAnsiTheme="minorHAnsi" w:eastAsiaTheme="minorEastAsia" w:cstheme="minorBidi"/>
+            <w:sz w:val="22"/>
+            <w:szCs w:val="22"/>
+            <w:lang w:val="en-US" w:eastAsia="ja-JP"/>
           </w:rPr>
           <w:tab/>
         </w:r>
@@ -311,7 +279,7 @@
             <w:rStyle w:val="Hyperlink"/>
             <w:lang w:val="pl-PL"/>
           </w:rPr>
-          <w:t>Seminarski rad</w:t>
+          <w:t>Opis algoritma</w:t>
         </w:r>
         <w:r>
           <w:rPr>
@@ -329,7 +297,12 @@
           <w:rPr>
             <w:webHidden/>
           </w:rPr>
-          <w:instrText xml:space="preserve"> PAGEREF _Toc159987576 \h </w:instrText>
+          <w:instrText xml:space="preserve"> PAGEREF _Toc535226068 \h </w:instrText>
+        </w:r>
+        <w:r>
+          <w:rPr>
+            <w:webHidden/>
+          </w:rPr>
         </w:r>
         <w:r>
           <w:rPr>
@@ -341,7 +314,7 @@
           <w:rPr>
             <w:webHidden/>
           </w:rPr>
-          <w:t>2</w:t>
+          <w:t>5</w:t>
         </w:r>
         <w:r>
           <w:rPr>
@@ -351,16 +324,17 @@
         </w:r>
       </w:hyperlink>
     </w:p>
-    <w:p xmlns:wp14="http://schemas.microsoft.com/office/word/2010/wordml" wp14:textId="77777777">
+    <w:p>
       <w:pPr>
         <w:pStyle w:val="TOC1"/>
         <w:rPr>
-          <w:rFonts w:ascii="Times New Roman" w:hAnsi="Times New Roman" w:cs="Times New Roman"/>
-          <w:szCs w:val="24"/>
-          <w:lang w:val="en-US" w:eastAsia="en-US" w:bidi="he-IL"/>
-        </w:rPr>
-      </w:pPr>
-      <w:hyperlink w:history="1" w:anchor="_Toc159987577">
+          <w:rFonts w:asciiTheme="minorHAnsi" w:hAnsiTheme="minorHAnsi" w:eastAsiaTheme="minorEastAsia" w:cstheme="minorBidi"/>
+          <w:sz w:val="22"/>
+          <w:szCs w:val="22"/>
+          <w:lang w:val="en-US" w:eastAsia="ja-JP"/>
+        </w:rPr>
+      </w:pPr>
+      <w:hyperlink w:history="1" w:anchor="_Toc535226069">
         <w:r>
           <w:rPr>
             <w:rStyle w:val="Hyperlink"/>
@@ -369,9 +343,85 @@
         </w:r>
         <w:r>
           <w:rPr>
-            <w:rFonts w:ascii="Times New Roman" w:hAnsi="Times New Roman" w:cs="Times New Roman"/>
-            <w:szCs w:val="24"/>
-            <w:lang w:val="en-US" w:eastAsia="en-US" w:bidi="he-IL"/>
+            <w:rFonts w:asciiTheme="minorHAnsi" w:hAnsiTheme="minorHAnsi" w:eastAsiaTheme="minorEastAsia" w:cstheme="minorBidi"/>
+            <w:sz w:val="22"/>
+            <w:szCs w:val="22"/>
+            <w:lang w:val="en-US" w:eastAsia="ja-JP"/>
+          </w:rPr>
+          <w:tab/>
+        </w:r>
+        <w:r>
+          <w:rPr>
+            <w:rStyle w:val="Hyperlink"/>
+          </w:rPr>
+          <w:t>Rezultati testiranja</w:t>
+        </w:r>
+        <w:r>
+          <w:rPr>
+            <w:webHidden/>
+          </w:rPr>
+          <w:tab/>
+        </w:r>
+        <w:r>
+          <w:rPr>
+            <w:webHidden/>
+          </w:rPr>
+          <w:fldChar w:fldCharType="begin"/>
+        </w:r>
+        <w:r>
+          <w:rPr>
+            <w:webHidden/>
+          </w:rPr>
+          <w:instrText xml:space="preserve"> PAGEREF _Toc535226069 \h </w:instrText>
+        </w:r>
+        <w:r>
+          <w:rPr>
+            <w:webHidden/>
+          </w:rPr>
+        </w:r>
+        <w:r>
+          <w:rPr>
+            <w:webHidden/>
+          </w:rPr>
+          <w:fldChar w:fldCharType="separate"/>
+        </w:r>
+        <w:r>
+          <w:rPr>
+            <w:webHidden/>
+          </w:rPr>
+          <w:t>6</w:t>
+        </w:r>
+        <w:r>
+          <w:rPr>
+            <w:webHidden/>
+          </w:rPr>
+          <w:fldChar w:fldCharType="end"/>
+        </w:r>
+      </w:hyperlink>
+    </w:p>
+    <w:p>
+      <w:pPr>
+        <w:pStyle w:val="TOC1"/>
+        <w:rPr>
+          <w:rFonts w:asciiTheme="minorHAnsi" w:hAnsiTheme="minorHAnsi" w:eastAsiaTheme="minorEastAsia" w:cstheme="minorBidi"/>
+          <w:sz w:val="22"/>
+          <w:szCs w:val="22"/>
+          <w:lang w:val="en-US" w:eastAsia="ja-JP"/>
+        </w:rPr>
+      </w:pPr>
+      <w:hyperlink w:history="1" w:anchor="_Toc535226070">
+        <w:r>
+          <w:rPr>
+            <w:rStyle w:val="Hyperlink"/>
+          </w:rPr>
+          <w:t>4.</w:t>
+        </w:r>
+        <w:r>
+          <w:rPr>
+            <w:rFonts w:asciiTheme="minorHAnsi" w:hAnsiTheme="minorHAnsi" w:eastAsiaTheme="minorEastAsia" w:cstheme="minorBidi"/>
+            <w:sz w:val="22"/>
+            <w:szCs w:val="22"/>
+            <w:lang w:val="en-US" w:eastAsia="ja-JP"/>
           </w:rPr>
           <w:tab/>
         </w:r>
@@ -397,7 +447,12 @@
           <w:rPr>
             <w:webHidden/>
           </w:rPr>
-          <w:instrText xml:space="preserve"> PAGEREF _Toc159987577 \h </w:instrText>
+          <w:instrText xml:space="preserve"> PAGEREF _Toc535226070 \h </w:instrText>
+        </w:r>
+        <w:r>
+          <w:rPr>
+            <w:webHidden/>
+          </w:rPr>
         </w:r>
         <w:r>
           <w:rPr>
@@ -409,7 +464,7 @@
           <w:rPr>
             <w:webHidden/>
           </w:rPr>
-          <w:t>3</w:t>
+          <w:t>7</w:t>
         </w:r>
         <w:r>
           <w:rPr>
@@ -419,27 +474,29 @@
         </w:r>
       </w:hyperlink>
     </w:p>
-    <w:p xmlns:wp14="http://schemas.microsoft.com/office/word/2010/wordml" wp14:textId="77777777">
+    <w:p>
       <w:pPr>
         <w:pStyle w:val="TOC1"/>
         <w:rPr>
-          <w:rFonts w:ascii="Times New Roman" w:hAnsi="Times New Roman" w:cs="Times New Roman"/>
-          <w:szCs w:val="24"/>
-          <w:lang w:val="en-US" w:eastAsia="en-US" w:bidi="he-IL"/>
-        </w:rPr>
-      </w:pPr>
-      <w:hyperlink w:history="1" w:anchor="_Toc159987578">
+          <w:rFonts w:asciiTheme="minorHAnsi" w:hAnsiTheme="minorHAnsi" w:eastAsiaTheme="minorEastAsia" w:cstheme="minorBidi"/>
+          <w:sz w:val="22"/>
+          <w:szCs w:val="22"/>
+          <w:lang w:val="en-US" w:eastAsia="ja-JP"/>
+        </w:rPr>
+      </w:pPr>
+      <w:hyperlink w:history="1" w:anchor="_Toc535226071">
         <w:r>
           <w:rPr>
             <w:rStyle w:val="Hyperlink"/>
           </w:rPr>
-          <w:t>4.</w:t>
+          <w:t>5.</w:t>
         </w:r>
         <w:r>
           <w:rPr>
-            <w:rFonts w:ascii="Times New Roman" w:hAnsi="Times New Roman" w:cs="Times New Roman"/>
-            <w:szCs w:val="24"/>
-            <w:lang w:val="en-US" w:eastAsia="en-US" w:bidi="he-IL"/>
+            <w:rFonts w:asciiTheme="minorHAnsi" w:hAnsiTheme="minorHAnsi" w:eastAsiaTheme="minorEastAsia" w:cstheme="minorBidi"/>
+            <w:sz w:val="22"/>
+            <w:szCs w:val="22"/>
+            <w:lang w:val="en-US" w:eastAsia="ja-JP"/>
           </w:rPr>
           <w:tab/>
         </w:r>
@@ -465,7 +522,12 @@
           <w:rPr>
             <w:webHidden/>
           </w:rPr>
-          <w:instrText xml:space="preserve"> PAGEREF _Toc159987578 \h </w:instrText>
+          <w:instrText xml:space="preserve"> PAGEREF _Toc535226071 \h </w:instrText>
+        </w:r>
+        <w:r>
+          <w:rPr>
+            <w:webHidden/>
+          </w:rPr>
         </w:r>
         <w:r>
           <w:rPr>
@@ -477,7 +539,7 @@
           <w:rPr>
             <w:webHidden/>
           </w:rPr>
-          <w:t>4</w:t>
+          <w:t>8</w:t>
         </w:r>
         <w:r>
           <w:rPr>
@@ -487,81 +549,13 @@
         </w:r>
       </w:hyperlink>
     </w:p>
-    <w:p xmlns:wp14="http://schemas.microsoft.com/office/word/2010/wordml" wp14:textId="77777777">
-      <w:pPr>
-        <w:pStyle w:val="TOC1"/>
-        <w:rPr>
-          <w:rFonts w:ascii="Times New Roman" w:hAnsi="Times New Roman" w:cs="Times New Roman"/>
-          <w:szCs w:val="24"/>
-          <w:lang w:val="en-US" w:eastAsia="en-US" w:bidi="he-IL"/>
-        </w:rPr>
-      </w:pPr>
-      <w:hyperlink w:history="1" w:anchor="_Toc159987579">
-        <w:r>
-          <w:rPr>
-            <w:rStyle w:val="Hyperlink"/>
-          </w:rPr>
-          <w:t>5.</w:t>
-        </w:r>
-        <w:r>
-          <w:rPr>
-            <w:rFonts w:ascii="Times New Roman" w:hAnsi="Times New Roman" w:cs="Times New Roman"/>
-            <w:szCs w:val="24"/>
-            <w:lang w:val="en-US" w:eastAsia="en-US" w:bidi="he-IL"/>
-          </w:rPr>
-          <w:tab/>
-        </w:r>
-        <w:r>
-          <w:rPr>
-            <w:rStyle w:val="Hyperlink"/>
-          </w:rPr>
-          <w:t>Sažetak</w:t>
-        </w:r>
-        <w:r>
-          <w:rPr>
-            <w:webHidden/>
-          </w:rPr>
-          <w:tab/>
-        </w:r>
-        <w:r>
-          <w:rPr>
-            <w:webHidden/>
-          </w:rPr>
-          <w:fldChar w:fldCharType="begin"/>
-        </w:r>
-        <w:r>
-          <w:rPr>
-            <w:webHidden/>
-          </w:rPr>
-          <w:instrText xml:space="preserve"> PAGEREF _Toc159987579 \h </w:instrText>
-        </w:r>
-        <w:r>
-          <w:rPr>
-            <w:webHidden/>
-          </w:rPr>
-          <w:fldChar w:fldCharType="separate"/>
-        </w:r>
-        <w:r>
-          <w:rPr>
-            <w:webHidden/>
-          </w:rPr>
-          <w:t>5</w:t>
-        </w:r>
-        <w:r>
-          <w:rPr>
-            <w:webHidden/>
-          </w:rPr>
-          <w:fldChar w:fldCharType="end"/>
-        </w:r>
-      </w:hyperlink>
+    <w:p>
+      <w:r>
+        <w:fldChar w:fldCharType="end"/>
+      </w:r>
     </w:p>
-    <w:p xmlns:wp14="http://schemas.microsoft.com/office/word/2010/wordml" wp14:textId="77777777">
-      <w:r>
-        <w:fldChar w:fldCharType="end"/>
-      </w:r>
-    </w:p>
-    <w:p xmlns:wp14="http://schemas.microsoft.com/office/word/2010/wordml" wp14:textId="77777777"/>
-    <w:p xmlns:wp14="http://schemas.microsoft.com/office/word/2010/wordml" wp14:textId="77777777">
+    <w:p/>
+    <w:p>
       <w:pPr>
         <w:sectPr>
           <w:headerReference w:type="even" r:id="rId7"/>
@@ -574,16 +568,17 @@
         </w:sectPr>
       </w:pPr>
     </w:p>
-    <w:p xmlns:wp14="http://schemas.microsoft.com/office/word/2010/wordml" wp14:textId="77777777"/>
-    <w:p xmlns:wp14="http://schemas.microsoft.com/office/word/2010/wordml" wp14:textId="77777777">
+    <w:p/>
+    <w:p>
       <w:pPr>
         <w:pStyle w:val="Heading1"/>
       </w:pPr>
       <w:bookmarkStart w:name="_Toc73793693" w:id="0"/>
       <w:bookmarkStart w:name="_Toc73794263" w:id="1"/>
       <w:bookmarkStart w:name="_Toc113812202" w:id="2"/>
-      <w:bookmarkStart w:name="_Toc159987575" w:id="3"/>
-      <w:r>
+      <w:bookmarkStart w:name="_Toc535226067" w:id="3"/>
+      <w:r>
+        <w:lastRenderedPageBreak/>
         <w:t>Uvod</w:t>
       </w:r>
       <w:bookmarkEnd w:id="0"/>
@@ -591,11 +586,27 @@
       <w:bookmarkEnd w:id="2"/>
       <w:bookmarkEnd w:id="3"/>
     </w:p>
-    <w:p xmlns:wp14="http://schemas.microsoft.com/office/word/2010/wordml" wp14:textId="68CB84E5">
+    <w:p>
+      <w:pPr>
+        <w:ind w:firstLine="432"/>
+      </w:pPr>
+      <w:r>
+        <w:t>Da bismo objasnili kako radi Ukkonenov algoritam potrebno je prvo objasniti što je to sufiksno stablo. Sufiksno stablo je je komprimirani trie koji sadrži sve sufikse zadatnog teksta gdje su ključevi sufiksi a vrijednosti su pozicije u originalnom tekstu.</w:t>
+      </w:r>
+    </w:p>
+    <w:p>
+      <w:pPr>
+        <w:ind w:firstLine="432"/>
+      </w:pPr>
       <w:r>
         <w:rPr/>
-        <w:t xml:space="preserve">Da bismo objasnili kako radi </w:t>
-      </w:r>
+        <w:t>Naivna implementacija sufiksnog stabla zahtjeva O(n^2) ili čak O(n^3) vremensku složenost.</w:t>
+      </w:r>
+    </w:p>
+    <w:p>
+      <w:pPr>
+        <w:ind w:firstLine="432"/>
+      </w:pPr>
       <w:proofErr w:type="spellStart"/>
       <w:r>
         <w:rPr/>
@@ -604,107 +615,1467 @@
       <w:proofErr w:type="spellEnd"/>
       <w:r>
         <w:rPr/>
-        <w:t xml:space="preserve"> algoritam potrebno je prvo objasniti što je to sufiksno stablo. </w:t>
-      </w:r>
+        <w:t xml:space="preserve"> Algoritam je online (slovo po slovo) algoritam koji gradi sufiksno stablo u linearnom vremenu, predložen od </w:t>
+      </w:r>
+      <w:proofErr w:type="spellStart"/>
       <w:r>
         <w:rPr/>
-        <w:t xml:space="preserve">Sufiksno stablo je je </w:t>
-      </w:r>
-      <w:proofErr w:type="spellStart"/>
-      <w:r>
-        <w:rPr/>
-        <w:t>kompresirani</w:t>
+        <w:t>Eska</w:t>
       </w:r>
       <w:proofErr w:type="spellEnd"/>
       <w:r>
         <w:rPr/>
         <w:t xml:space="preserve"> </w:t>
       </w:r>
+      <w:proofErr w:type="spellStart"/>
       <w:r>
         <w:rPr/>
-        <w:t xml:space="preserve">trie1 koji sadrži sve sufikse </w:t>
-      </w:r>
-      <w:proofErr w:type="spellStart"/>
+        <w:t>Ukkonena</w:t>
+      </w:r>
+      <w:proofErr w:type="spellEnd"/>
       <w:r>
         <w:rPr/>
-        <w:t>zadatnog</w:t>
-      </w:r>
-      <w:proofErr w:type="spellEnd"/>
-      <w:r>
-        <w:rPr/>
-        <w:t xml:space="preserve"> teksta </w:t>
+        <w:t xml:space="preserve"> prema kojem je dobio i ime.</w:t>
       </w:r>
     </w:p>
-    <w:p xmlns:wp14="http://schemas.microsoft.com/office/word/2010/wordml" wp14:textId="77777777"/>
-    <w:p xmlns:wp14="http://schemas.microsoft.com/office/word/2010/wordml" wp14:textId="77777777"/>
-    <w:p xmlns:wp14="http://schemas.microsoft.com/office/word/2010/wordml" wp14:textId="77777777"/>
-    <w:p xmlns:wp14="http://schemas.microsoft.com/office/word/2010/wordml" wp14:textId="77777777"/>
-    <w:p xmlns:wp14="http://schemas.microsoft.com/office/word/2010/wordml" wp14:textId="77777777">
+    <w:p/>
+    <w:p/>
+    <w:p/>
+    <w:p/>
+    <w:p>
       <w:pPr>
         <w:pStyle w:val="Heading1"/>
         <w:rPr>
           <w:lang w:val="pl-PL"/>
         </w:rPr>
       </w:pPr>
-      <w:bookmarkStart w:name="_Toc159987576" w:id="4"/>
-      <w:r>
-        <w:rPr>
-          <w:lang w:val="pl-PL"/>
-        </w:rPr>
-        <w:t>Seminarski rad</w:t>
+      <w:bookmarkStart w:name="_Toc535226068" w:id="4"/>
+      <w:r>
+        <w:rPr>
+          <w:lang w:val="pl-PL"/>
+        </w:rPr>
+        <w:lastRenderedPageBreak/>
+        <w:t>Opis algoritma</w:t>
       </w:r>
       <w:bookmarkEnd w:id="4"/>
     </w:p>
-    <w:p xmlns:wp14="http://schemas.microsoft.com/office/word/2010/wordml" wp14:textId="77777777">
-      <w:pPr>
-        <w:rPr>
-          <w:lang w:val="pl-PL"/>
-        </w:rPr>
-      </w:pPr>
+    <w:p>
+      <w:pPr>
+        <w:ind w:firstLine="432"/>
+        <w:rPr>
+          <w:lang w:val="pl-PL"/>
+        </w:rPr>
+      </w:pPr>
+      <w:r>
+        <w:rPr>
+          <w:lang w:val="pl-PL"/>
+        </w:rPr>
+        <w:t xml:space="preserve">Struktura </w:t>
+      </w:r>
+      <w:proofErr w:type="spellStart"/>
+      <w:r>
+        <w:rPr>
+          <w:lang w:val="pl-PL"/>
+        </w:rPr>
+        <w:t>podataka</w:t>
+      </w:r>
+      <w:proofErr w:type="spellEnd"/>
+      <w:r>
+        <w:rPr>
+          <w:lang w:val="pl-PL"/>
+        </w:rPr>
+        <w:t xml:space="preserve">, tj. </w:t>
+      </w:r>
+      <w:proofErr w:type="spellStart"/>
+      <w:r>
+        <w:rPr>
+          <w:lang w:val="pl-PL"/>
+        </w:rPr>
+        <w:t>Sufiksno</w:t>
+      </w:r>
+      <w:proofErr w:type="spellEnd"/>
+      <w:r>
+        <w:rPr>
+          <w:lang w:val="pl-PL"/>
+        </w:rPr>
+        <w:t xml:space="preserve"> </w:t>
+      </w:r>
+      <w:proofErr w:type="spellStart"/>
+      <w:r>
+        <w:rPr>
+          <w:lang w:val="pl-PL"/>
+        </w:rPr>
+        <w:t>stablo</w:t>
+      </w:r>
+      <w:proofErr w:type="spellEnd"/>
+      <w:r>
+        <w:rPr>
+          <w:lang w:val="pl-PL"/>
+        </w:rPr>
+        <w:t xml:space="preserve">, </w:t>
+      </w:r>
+      <w:r>
+        <w:rPr>
+          <w:lang w:val="pl-PL"/>
+        </w:rPr>
+        <w:t>koj</w:t>
+      </w:r>
+      <w:r>
+        <w:rPr>
+          <w:lang w:val="pl-PL"/>
+        </w:rPr>
+        <w:t>e</w:t>
+      </w:r>
+      <w:r>
+        <w:rPr>
+          <w:lang w:val="pl-PL"/>
+        </w:rPr>
+        <w:t xml:space="preserve"> na kraju </w:t>
+      </w:r>
+      <w:proofErr w:type="spellStart"/>
+      <w:r>
+        <w:rPr>
+          <w:lang w:val="pl-PL"/>
+        </w:rPr>
+        <w:t>trebamo</w:t>
+      </w:r>
+      <w:proofErr w:type="spellEnd"/>
+      <w:r>
+        <w:rPr>
+          <w:lang w:val="pl-PL"/>
+        </w:rPr>
+        <w:t xml:space="preserve"> </w:t>
+      </w:r>
+      <w:proofErr w:type="spellStart"/>
+      <w:r>
+        <w:rPr>
+          <w:lang w:val="pl-PL"/>
+        </w:rPr>
+        <w:t>stvoriti</w:t>
+      </w:r>
+      <w:proofErr w:type="spellEnd"/>
+      <w:r>
+        <w:rPr>
+          <w:lang w:val="pl-PL"/>
+        </w:rPr>
+        <w:t xml:space="preserve"> </w:t>
+      </w:r>
+      <w:proofErr w:type="spellStart"/>
+      <w:r>
+        <w:rPr>
+          <w:lang w:val="pl-PL"/>
+        </w:rPr>
+        <w:t>iz</w:t>
+      </w:r>
+      <w:proofErr w:type="spellEnd"/>
+      <w:r>
+        <w:rPr>
+          <w:lang w:val="pl-PL"/>
+        </w:rPr>
+        <w:t xml:space="preserve"> </w:t>
+      </w:r>
+      <w:proofErr w:type="spellStart"/>
+      <w:r>
+        <w:rPr>
+          <w:lang w:val="pl-PL"/>
+        </w:rPr>
+        <w:t>danog</w:t>
+      </w:r>
+      <w:proofErr w:type="spellEnd"/>
+      <w:r>
+        <w:rPr>
+          <w:lang w:val="pl-PL"/>
+        </w:rPr>
+        <w:t xml:space="preserve"> </w:t>
+      </w:r>
+      <w:proofErr w:type="spellStart"/>
+      <w:r>
+        <w:rPr>
+          <w:lang w:val="pl-PL"/>
+        </w:rPr>
+        <w:t>teksta</w:t>
+      </w:r>
+      <w:proofErr w:type="spellEnd"/>
+      <w:r>
+        <w:rPr>
+          <w:lang w:val="pl-PL"/>
+        </w:rPr>
+        <w:t xml:space="preserve"> je </w:t>
+      </w:r>
+      <w:proofErr w:type="spellStart"/>
+      <w:r>
+        <w:rPr>
+          <w:lang w:val="pl-PL"/>
+        </w:rPr>
+        <w:t>poput</w:t>
+      </w:r>
+      <w:proofErr w:type="spellEnd"/>
+      <w:r>
+        <w:rPr>
+          <w:lang w:val="pl-PL"/>
+        </w:rPr>
+        <w:t xml:space="preserve"> </w:t>
+      </w:r>
+      <w:proofErr w:type="spellStart"/>
+      <w:r>
+        <w:rPr>
+          <w:lang w:val="pl-PL"/>
+        </w:rPr>
+        <w:t>search</w:t>
+      </w:r>
+      <w:proofErr w:type="spellEnd"/>
+      <w:r>
+        <w:rPr>
+          <w:lang w:val="pl-PL"/>
+        </w:rPr>
+        <w:t xml:space="preserve"> </w:t>
+      </w:r>
+      <w:proofErr w:type="spellStart"/>
+      <w:r>
+        <w:rPr>
+          <w:lang w:val="pl-PL"/>
+        </w:rPr>
+        <w:t>trie</w:t>
+      </w:r>
+      <w:proofErr w:type="spellEnd"/>
+      <w:r>
+        <w:rPr>
+          <w:lang w:val="pl-PL"/>
+        </w:rPr>
+        <w:t xml:space="preserve">-a </w:t>
+      </w:r>
+      <w:proofErr w:type="spellStart"/>
+      <w:r>
+        <w:rPr>
+          <w:lang w:val="pl-PL"/>
+        </w:rPr>
+        <w:t>ali</w:t>
+      </w:r>
+      <w:proofErr w:type="spellEnd"/>
+      <w:r>
+        <w:rPr>
+          <w:lang w:val="pl-PL"/>
+        </w:rPr>
+        <w:t xml:space="preserve"> </w:t>
+      </w:r>
+      <w:proofErr w:type="spellStart"/>
+      <w:r>
+        <w:rPr>
+          <w:lang w:val="pl-PL"/>
+        </w:rPr>
+        <w:t>umjesto</w:t>
+      </w:r>
+      <w:proofErr w:type="spellEnd"/>
+      <w:r>
+        <w:rPr>
+          <w:lang w:val="pl-PL"/>
+        </w:rPr>
+        <w:t xml:space="preserve"> </w:t>
+      </w:r>
+      <w:proofErr w:type="spellStart"/>
+      <w:r>
+        <w:rPr>
+          <w:lang w:val="pl-PL"/>
+        </w:rPr>
+        <w:t>jednog</w:t>
+      </w:r>
+      <w:proofErr w:type="spellEnd"/>
+      <w:r>
+        <w:rPr>
+          <w:lang w:val="pl-PL"/>
+        </w:rPr>
+        <w:t xml:space="preserve"> </w:t>
+      </w:r>
+      <w:proofErr w:type="spellStart"/>
+      <w:r>
+        <w:rPr>
+          <w:lang w:val="pl-PL"/>
+        </w:rPr>
+        <w:t>znaka</w:t>
+      </w:r>
+      <w:proofErr w:type="spellEnd"/>
+      <w:r>
+        <w:rPr>
+          <w:lang w:val="pl-PL"/>
+        </w:rPr>
+        <w:t xml:space="preserve"> po </w:t>
+      </w:r>
+      <w:proofErr w:type="spellStart"/>
+      <w:r>
+        <w:rPr>
+          <w:lang w:val="pl-PL"/>
+        </w:rPr>
+        <w:t>bridu</w:t>
+      </w:r>
+      <w:proofErr w:type="spellEnd"/>
+      <w:r>
+        <w:rPr>
+          <w:lang w:val="pl-PL"/>
+        </w:rPr>
+        <w:t xml:space="preserve"> </w:t>
+      </w:r>
+      <w:proofErr w:type="spellStart"/>
+      <w:r>
+        <w:rPr>
+          <w:lang w:val="pl-PL"/>
+        </w:rPr>
+        <w:t>kao</w:t>
+      </w:r>
+      <w:proofErr w:type="spellEnd"/>
+      <w:r>
+        <w:rPr>
+          <w:lang w:val="pl-PL"/>
+        </w:rPr>
+        <w:t xml:space="preserve"> oznaka </w:t>
+      </w:r>
+      <w:proofErr w:type="spellStart"/>
+      <w:r>
+        <w:rPr>
+          <w:lang w:val="pl-PL"/>
+        </w:rPr>
+        <w:t>brida</w:t>
+      </w:r>
+      <w:proofErr w:type="spellEnd"/>
+      <w:r>
+        <w:rPr>
+          <w:lang w:val="pl-PL"/>
+        </w:rPr>
+        <w:t xml:space="preserve"> </w:t>
+      </w:r>
+      <w:proofErr w:type="spellStart"/>
+      <w:r>
+        <w:rPr>
+          <w:lang w:val="pl-PL"/>
+        </w:rPr>
+        <w:t>koristit</w:t>
+      </w:r>
+      <w:proofErr w:type="spellEnd"/>
+      <w:r>
+        <w:rPr>
+          <w:lang w:val="pl-PL"/>
+        </w:rPr>
+        <w:t xml:space="preserve"> </w:t>
+      </w:r>
+      <w:proofErr w:type="spellStart"/>
+      <w:r>
+        <w:rPr>
+          <w:lang w:val="pl-PL"/>
+        </w:rPr>
+        <w:t>će</w:t>
+      </w:r>
+      <w:proofErr w:type="spellEnd"/>
+      <w:r>
+        <w:rPr>
+          <w:lang w:val="pl-PL"/>
+        </w:rPr>
+        <w:t xml:space="preserve"> </w:t>
+      </w:r>
+      <w:proofErr w:type="spellStart"/>
+      <w:r>
+        <w:rPr>
+          <w:lang w:val="pl-PL"/>
+        </w:rPr>
+        <w:t>se</w:t>
+      </w:r>
+      <w:proofErr w:type="spellEnd"/>
+      <w:r>
+        <w:rPr>
+          <w:lang w:val="pl-PL"/>
+        </w:rPr>
+        <w:t xml:space="preserve"> par </w:t>
+      </w:r>
+      <w:proofErr w:type="spellStart"/>
+      <w:r>
+        <w:rPr>
+          <w:lang w:val="pl-PL"/>
+        </w:rPr>
+        <w:t>brojeva</w:t>
+      </w:r>
+      <w:proofErr w:type="spellEnd"/>
+      <w:r>
+        <w:rPr>
+          <w:lang w:val="pl-PL"/>
+        </w:rPr>
+        <w:t xml:space="preserve"> [od, do]. To </w:t>
+      </w:r>
+      <w:proofErr w:type="spellStart"/>
+      <w:r>
+        <w:rPr>
+          <w:lang w:val="pl-PL"/>
+        </w:rPr>
+        <w:t>su</w:t>
+      </w:r>
+      <w:proofErr w:type="spellEnd"/>
+      <w:r>
+        <w:rPr>
+          <w:lang w:val="pl-PL"/>
+        </w:rPr>
+        <w:t xml:space="preserve"> </w:t>
+      </w:r>
+      <w:proofErr w:type="spellStart"/>
+      <w:r>
+        <w:rPr>
+          <w:lang w:val="pl-PL"/>
+        </w:rPr>
+        <w:t>pokazivači</w:t>
+      </w:r>
+      <w:proofErr w:type="spellEnd"/>
+      <w:r>
+        <w:rPr>
+          <w:lang w:val="pl-PL"/>
+        </w:rPr>
+        <w:t xml:space="preserve"> na </w:t>
+      </w:r>
+      <w:proofErr w:type="spellStart"/>
+      <w:r>
+        <w:rPr>
+          <w:lang w:val="pl-PL"/>
+        </w:rPr>
+        <w:t>originalni</w:t>
+      </w:r>
+      <w:proofErr w:type="spellEnd"/>
+      <w:r>
+        <w:rPr>
+          <w:lang w:val="pl-PL"/>
+        </w:rPr>
+        <w:t xml:space="preserve"> </w:t>
+      </w:r>
+      <w:proofErr w:type="spellStart"/>
+      <w:r>
+        <w:rPr>
+          <w:lang w:val="pl-PL"/>
+        </w:rPr>
+        <w:t>text</w:t>
+      </w:r>
+      <w:proofErr w:type="spellEnd"/>
+      <w:r>
+        <w:rPr>
+          <w:lang w:val="pl-PL"/>
+        </w:rPr>
+        <w:t xml:space="preserve"> te tako </w:t>
+      </w:r>
+      <w:proofErr w:type="spellStart"/>
+      <w:r>
+        <w:rPr>
+          <w:lang w:val="pl-PL"/>
+        </w:rPr>
+        <w:t>svaki</w:t>
+      </w:r>
+      <w:proofErr w:type="spellEnd"/>
+      <w:r>
+        <w:rPr>
+          <w:lang w:val="pl-PL"/>
+        </w:rPr>
+        <w:t xml:space="preserve"> </w:t>
+      </w:r>
+      <w:proofErr w:type="spellStart"/>
+      <w:r>
+        <w:rPr>
+          <w:lang w:val="pl-PL"/>
+        </w:rPr>
+        <w:t>brid</w:t>
+      </w:r>
+      <w:proofErr w:type="spellEnd"/>
+      <w:r>
+        <w:rPr>
+          <w:lang w:val="pl-PL"/>
+        </w:rPr>
+        <w:t xml:space="preserve"> </w:t>
+      </w:r>
+      <w:proofErr w:type="spellStart"/>
+      <w:r>
+        <w:rPr>
+          <w:lang w:val="pl-PL"/>
+        </w:rPr>
+        <w:t>predstavlja</w:t>
+      </w:r>
+      <w:proofErr w:type="spellEnd"/>
+      <w:r>
+        <w:rPr>
+          <w:lang w:val="pl-PL"/>
+        </w:rPr>
+        <w:t xml:space="preserve"> String </w:t>
+      </w:r>
+      <w:proofErr w:type="spellStart"/>
+      <w:r>
+        <w:rPr>
+          <w:lang w:val="pl-PL"/>
+        </w:rPr>
+        <w:t>proizvoljne</w:t>
+      </w:r>
+      <w:proofErr w:type="spellEnd"/>
+      <w:r>
+        <w:rPr>
+          <w:lang w:val="pl-PL"/>
+        </w:rPr>
+        <w:t xml:space="preserve"> </w:t>
+      </w:r>
+      <w:proofErr w:type="spellStart"/>
+      <w:r>
+        <w:rPr>
+          <w:lang w:val="pl-PL"/>
+        </w:rPr>
+        <w:t>duljine</w:t>
+      </w:r>
+      <w:proofErr w:type="spellEnd"/>
+      <w:r>
+        <w:rPr>
+          <w:lang w:val="pl-PL"/>
+        </w:rPr>
+        <w:t xml:space="preserve">, </w:t>
+      </w:r>
+      <w:proofErr w:type="spellStart"/>
+      <w:r>
+        <w:rPr>
+          <w:lang w:val="pl-PL"/>
+        </w:rPr>
+        <w:t>ali</w:t>
+      </w:r>
+      <w:proofErr w:type="spellEnd"/>
+      <w:r>
+        <w:rPr>
+          <w:lang w:val="pl-PL"/>
+        </w:rPr>
+        <w:t xml:space="preserve"> </w:t>
+      </w:r>
+      <w:proofErr w:type="spellStart"/>
+      <w:r>
+        <w:rPr>
+          <w:lang w:val="pl-PL"/>
+        </w:rPr>
+        <w:t>zauzima</w:t>
+      </w:r>
+      <w:proofErr w:type="spellEnd"/>
+      <w:r>
+        <w:rPr>
+          <w:lang w:val="pl-PL"/>
+        </w:rPr>
+        <w:t xml:space="preserve"> samo </w:t>
+      </w:r>
+      <w:proofErr w:type="gramStart"/>
+      <w:r>
+        <w:rPr>
+          <w:lang w:val="pl-PL"/>
+        </w:rPr>
+        <w:t>O(</w:t>
+      </w:r>
+      <w:proofErr w:type="gramEnd"/>
+      <w:r>
+        <w:rPr>
+          <w:lang w:val="pl-PL"/>
+        </w:rPr>
+        <w:t xml:space="preserve">1) </w:t>
+      </w:r>
+      <w:proofErr w:type="spellStart"/>
+      <w:r>
+        <w:rPr>
+          <w:lang w:val="pl-PL"/>
+        </w:rPr>
+        <w:t>memorije</w:t>
+      </w:r>
+      <w:proofErr w:type="spellEnd"/>
+      <w:r>
+        <w:rPr>
+          <w:lang w:val="pl-PL"/>
+        </w:rPr>
+        <w:t xml:space="preserve"> jer </w:t>
+      </w:r>
+      <w:proofErr w:type="spellStart"/>
+      <w:r>
+        <w:rPr>
+          <w:lang w:val="pl-PL"/>
+        </w:rPr>
+        <w:t>se</w:t>
+      </w:r>
+      <w:proofErr w:type="spellEnd"/>
+      <w:r>
+        <w:rPr>
+          <w:lang w:val="pl-PL"/>
+        </w:rPr>
+        <w:t xml:space="preserve"> </w:t>
+      </w:r>
+      <w:proofErr w:type="spellStart"/>
+      <w:r>
+        <w:rPr>
+          <w:lang w:val="pl-PL"/>
+        </w:rPr>
+        <w:t>spremaju</w:t>
+      </w:r>
+      <w:proofErr w:type="spellEnd"/>
+      <w:r>
+        <w:rPr>
+          <w:lang w:val="pl-PL"/>
+        </w:rPr>
+        <w:t xml:space="preserve"> samo 2 </w:t>
+      </w:r>
+      <w:proofErr w:type="spellStart"/>
+      <w:r>
+        <w:rPr>
+          <w:lang w:val="pl-PL"/>
+        </w:rPr>
+        <w:t>pokazivača</w:t>
+      </w:r>
+      <w:proofErr w:type="spellEnd"/>
+      <w:r>
+        <w:rPr>
+          <w:lang w:val="pl-PL"/>
+        </w:rPr>
+        <w:t xml:space="preserve">. </w:t>
+      </w:r>
     </w:p>
-    <w:p xmlns:wp14="http://schemas.microsoft.com/office/word/2010/wordml" wp14:textId="77777777">
-      <w:pPr>
-        <w:rPr>
-          <w:lang w:val="pl-PL"/>
-        </w:rPr>
-      </w:pPr>
+    <w:p>
+      <w:pPr>
+        <w:ind w:firstLine="432"/>
+        <w:rPr>
+          <w:lang w:val="pl-PL"/>
+        </w:rPr>
+      </w:pPr>
+      <w:proofErr w:type="spellStart"/>
+      <w:r>
+        <w:rPr>
+          <w:lang w:val="pl-PL"/>
+        </w:rPr>
+        <w:t>Objasnit</w:t>
+      </w:r>
+      <w:proofErr w:type="spellEnd"/>
+      <w:r>
+        <w:rPr>
+          <w:lang w:val="pl-PL"/>
+        </w:rPr>
+        <w:t xml:space="preserve"> </w:t>
+      </w:r>
+      <w:proofErr w:type="spellStart"/>
+      <w:r>
+        <w:rPr>
+          <w:lang w:val="pl-PL"/>
+        </w:rPr>
+        <w:t>ćemo</w:t>
+      </w:r>
+      <w:proofErr w:type="spellEnd"/>
+      <w:r>
+        <w:rPr>
+          <w:lang w:val="pl-PL"/>
+        </w:rPr>
+        <w:t xml:space="preserve"> </w:t>
+      </w:r>
+      <w:proofErr w:type="spellStart"/>
+      <w:r>
+        <w:rPr>
+          <w:lang w:val="pl-PL"/>
+        </w:rPr>
+        <w:t>algoritam</w:t>
+      </w:r>
+      <w:proofErr w:type="spellEnd"/>
+      <w:r>
+        <w:rPr>
+          <w:lang w:val="pl-PL"/>
+        </w:rPr>
+        <w:t xml:space="preserve"> </w:t>
+      </w:r>
+      <w:proofErr w:type="spellStart"/>
+      <w:r>
+        <w:rPr>
+          <w:lang w:val="pl-PL"/>
+        </w:rPr>
+        <w:t>ukratko</w:t>
+      </w:r>
+      <w:proofErr w:type="spellEnd"/>
+      <w:r>
+        <w:rPr>
+          <w:lang w:val="pl-PL"/>
+        </w:rPr>
+        <w:t xml:space="preserve"> </w:t>
+      </w:r>
+      <w:proofErr w:type="spellStart"/>
+      <w:r>
+        <w:rPr>
+          <w:lang w:val="pl-PL"/>
+        </w:rPr>
+        <w:t>kroz</w:t>
+      </w:r>
+      <w:proofErr w:type="spellEnd"/>
+      <w:r>
+        <w:rPr>
+          <w:lang w:val="pl-PL"/>
+        </w:rPr>
+        <w:t xml:space="preserve"> </w:t>
+      </w:r>
+      <w:proofErr w:type="spellStart"/>
+      <w:r>
+        <w:rPr>
+          <w:lang w:val="pl-PL"/>
+        </w:rPr>
+        <w:t>nekoliko</w:t>
+      </w:r>
+      <w:proofErr w:type="spellEnd"/>
+      <w:r>
+        <w:rPr>
+          <w:lang w:val="pl-PL"/>
+        </w:rPr>
+        <w:t xml:space="preserve"> </w:t>
+      </w:r>
+      <w:proofErr w:type="spellStart"/>
+      <w:r>
+        <w:rPr>
+          <w:lang w:val="pl-PL"/>
+        </w:rPr>
+        <w:t>pravila</w:t>
+      </w:r>
+      <w:proofErr w:type="spellEnd"/>
+      <w:r>
+        <w:rPr>
+          <w:lang w:val="pl-PL"/>
+        </w:rPr>
+        <w:t>.</w:t>
+      </w:r>
+      <w:r>
+        <w:rPr>
+          <w:lang w:val="pl-PL"/>
+        </w:rPr>
+        <w:t xml:space="preserve"> Za </w:t>
+      </w:r>
+      <w:proofErr w:type="spellStart"/>
+      <w:r>
+        <w:rPr>
+          <w:lang w:val="pl-PL"/>
+        </w:rPr>
+        <w:t>početak</w:t>
+      </w:r>
+      <w:proofErr w:type="spellEnd"/>
+      <w:r>
+        <w:rPr>
+          <w:lang w:val="pl-PL"/>
+        </w:rPr>
+        <w:t xml:space="preserve"> </w:t>
+      </w:r>
+      <w:proofErr w:type="spellStart"/>
+      <w:r>
+        <w:rPr>
+          <w:lang w:val="pl-PL"/>
+        </w:rPr>
+        <w:t>potrebne</w:t>
+      </w:r>
+      <w:proofErr w:type="spellEnd"/>
+      <w:r>
+        <w:rPr>
+          <w:lang w:val="pl-PL"/>
+        </w:rPr>
+        <w:t xml:space="preserve"> </w:t>
+      </w:r>
+      <w:proofErr w:type="spellStart"/>
+      <w:r>
+        <w:rPr>
+          <w:lang w:val="pl-PL"/>
+        </w:rPr>
+        <w:t>su</w:t>
+      </w:r>
+      <w:proofErr w:type="spellEnd"/>
+      <w:r>
+        <w:rPr>
+          <w:lang w:val="pl-PL"/>
+        </w:rPr>
+        <w:t xml:space="preserve"> </w:t>
+      </w:r>
+      <w:proofErr w:type="spellStart"/>
+      <w:r>
+        <w:rPr>
+          <w:lang w:val="pl-PL"/>
+        </w:rPr>
+        <w:t>dodatne</w:t>
+      </w:r>
+      <w:proofErr w:type="spellEnd"/>
+      <w:r>
+        <w:rPr>
+          <w:lang w:val="pl-PL"/>
+        </w:rPr>
+        <w:t xml:space="preserve"> </w:t>
+      </w:r>
+      <w:proofErr w:type="spellStart"/>
+      <w:r>
+        <w:rPr>
+          <w:lang w:val="pl-PL"/>
+        </w:rPr>
+        <w:t>varijable</w:t>
+      </w:r>
+      <w:proofErr w:type="spellEnd"/>
+      <w:r>
+        <w:rPr>
+          <w:lang w:val="pl-PL"/>
+        </w:rPr>
+        <w:t xml:space="preserve">. </w:t>
+      </w:r>
     </w:p>
-    <w:p xmlns:wp14="http://schemas.microsoft.com/office/word/2010/wordml" wp14:textId="77777777">
-      <w:pPr>
-        <w:rPr>
-          <w:lang w:val="pl-PL"/>
-        </w:rPr>
-      </w:pPr>
+    <w:p>
+      <w:pPr>
+        <w:pStyle w:val="ListParagraph"/>
+        <w:numPr>
+          <w:ilvl w:val="0"/>
+          <w:numId w:val="40"/>
+        </w:numPr>
+        <w:rPr>
+          <w:sz w:val="24"/>
+          <w:szCs w:val="24"/>
+          <w:lang w:val="pl-PL"/>
+        </w:rPr>
+      </w:pPr>
+      <w:proofErr w:type="spellStart"/>
+      <w:r>
+        <w:rPr>
+          <w:lang w:val="pl-PL"/>
+        </w:rPr>
+        <w:t>Aktivna</w:t>
+      </w:r>
+      <w:proofErr w:type="spellEnd"/>
+      <w:r>
+        <w:rPr>
+          <w:lang w:val="pl-PL"/>
+        </w:rPr>
+        <w:t xml:space="preserve"> </w:t>
+      </w:r>
+      <w:proofErr w:type="spellStart"/>
+      <w:r>
+        <w:rPr>
+          <w:lang w:val="pl-PL"/>
+        </w:rPr>
+        <w:t>točka</w:t>
+      </w:r>
+      <w:proofErr w:type="spellEnd"/>
+      <w:r>
+        <w:rPr>
+          <w:lang w:val="pl-PL"/>
+        </w:rPr>
+        <w:t xml:space="preserve"> - trojka( </w:t>
+      </w:r>
+      <w:proofErr w:type="spellStart"/>
+      <w:r>
+        <w:rPr>
+          <w:lang w:val="pl-PL"/>
+        </w:rPr>
+        <w:t>aktivni_</w:t>
+      </w:r>
+      <w:r>
+        <w:rPr>
+          <w:lang w:val="pl-PL"/>
+        </w:rPr>
+        <w:t>čvor</w:t>
+      </w:r>
+      <w:proofErr w:type="spellEnd"/>
+      <w:r>
+        <w:rPr>
+          <w:lang w:val="pl-PL"/>
+        </w:rPr>
+        <w:t xml:space="preserve">, </w:t>
+      </w:r>
+      <w:proofErr w:type="spellStart"/>
+      <w:r>
+        <w:rPr>
+          <w:lang w:val="pl-PL"/>
+        </w:rPr>
+        <w:t>aktivni_</w:t>
+      </w:r>
+      <w:r>
+        <w:rPr>
+          <w:lang w:val="pl-PL"/>
+        </w:rPr>
+        <w:t>brid</w:t>
+      </w:r>
+      <w:proofErr w:type="spellEnd"/>
+      <w:r>
+        <w:rPr>
+          <w:lang w:val="pl-PL"/>
+        </w:rPr>
+        <w:t xml:space="preserve">, </w:t>
+      </w:r>
+      <w:proofErr w:type="spellStart"/>
+      <w:r>
+        <w:rPr>
+          <w:lang w:val="pl-PL"/>
+        </w:rPr>
+        <w:t>aktivna_dužina</w:t>
+      </w:r>
+      <w:proofErr w:type="spellEnd"/>
+      <w:r>
+        <w:rPr>
+          <w:lang w:val="pl-PL"/>
+        </w:rPr>
+        <w:t xml:space="preserve">). </w:t>
+      </w:r>
+      <w:proofErr w:type="spellStart"/>
+      <w:r>
+        <w:rPr>
+          <w:lang w:val="pl-PL"/>
+        </w:rPr>
+        <w:t>Govori</w:t>
+      </w:r>
+      <w:proofErr w:type="spellEnd"/>
+      <w:r>
+        <w:rPr>
+          <w:lang w:val="pl-PL"/>
+        </w:rPr>
+        <w:t xml:space="preserve"> nam </w:t>
+      </w:r>
+      <w:proofErr w:type="spellStart"/>
+      <w:r>
+        <w:rPr>
+          <w:lang w:val="pl-PL"/>
+        </w:rPr>
+        <w:t>gdje</w:t>
+      </w:r>
+      <w:proofErr w:type="spellEnd"/>
+      <w:r>
+        <w:rPr>
+          <w:lang w:val="pl-PL"/>
+        </w:rPr>
+        <w:t xml:space="preserve"> </w:t>
+      </w:r>
+      <w:proofErr w:type="spellStart"/>
+      <w:r>
+        <w:rPr>
+          <w:lang w:val="pl-PL"/>
+        </w:rPr>
+        <w:t>moramo</w:t>
+      </w:r>
+      <w:proofErr w:type="spellEnd"/>
+      <w:r>
+        <w:rPr>
+          <w:lang w:val="pl-PL"/>
+        </w:rPr>
+        <w:t xml:space="preserve"> </w:t>
+      </w:r>
+      <w:proofErr w:type="spellStart"/>
+      <w:r>
+        <w:rPr>
+          <w:lang w:val="pl-PL"/>
+        </w:rPr>
+        <w:t>početi</w:t>
+      </w:r>
+      <w:proofErr w:type="spellEnd"/>
+      <w:r>
+        <w:rPr>
+          <w:lang w:val="pl-PL"/>
+        </w:rPr>
+        <w:t xml:space="preserve"> </w:t>
+      </w:r>
+      <w:proofErr w:type="spellStart"/>
+      <w:r>
+        <w:rPr>
+          <w:lang w:val="pl-PL"/>
+        </w:rPr>
+        <w:t>sa</w:t>
+      </w:r>
+      <w:proofErr w:type="spellEnd"/>
+      <w:r>
+        <w:rPr>
+          <w:lang w:val="pl-PL"/>
+        </w:rPr>
+        <w:t xml:space="preserve"> </w:t>
+      </w:r>
+      <w:proofErr w:type="spellStart"/>
+      <w:r>
+        <w:rPr>
+          <w:lang w:val="pl-PL"/>
+        </w:rPr>
+        <w:t>umetanjem</w:t>
+      </w:r>
+      <w:proofErr w:type="spellEnd"/>
+      <w:r>
+        <w:rPr>
+          <w:lang w:val="pl-PL"/>
+        </w:rPr>
+        <w:t xml:space="preserve"> </w:t>
+      </w:r>
+      <w:proofErr w:type="spellStart"/>
+      <w:r>
+        <w:rPr>
+          <w:lang w:val="pl-PL"/>
+        </w:rPr>
+        <w:t>novog</w:t>
+      </w:r>
+      <w:proofErr w:type="spellEnd"/>
+      <w:r>
+        <w:rPr>
+          <w:lang w:val="pl-PL"/>
+        </w:rPr>
+        <w:t xml:space="preserve"> </w:t>
+      </w:r>
+      <w:proofErr w:type="spellStart"/>
+      <w:r>
+        <w:rPr>
+          <w:lang w:val="pl-PL"/>
+        </w:rPr>
+        <w:t>sufiksa</w:t>
+      </w:r>
+      <w:proofErr w:type="spellEnd"/>
+      <w:r>
+        <w:rPr>
+          <w:lang w:val="pl-PL"/>
+        </w:rPr>
+        <w:t>.</w:t>
+      </w:r>
+      <w:r>
+        <w:br/>
+      </w:r>
     </w:p>
-    <w:p xmlns:wp14="http://schemas.microsoft.com/office/word/2010/wordml" wp14:textId="77777777">
-      <w:pPr>
-        <w:rPr>
-          <w:lang w:val="pl-PL"/>
-        </w:rPr>
-      </w:pPr>
+    <w:p>
+      <w:pPr>
+        <w:pStyle w:val="ListParagraph"/>
+        <w:numPr>
+          <w:ilvl w:val="0"/>
+          <w:numId w:val="40"/>
+        </w:numPr>
+        <w:rPr>
+          <w:sz w:val="24"/>
+          <w:szCs w:val="24"/>
+          <w:lang w:val="pl-PL"/>
+        </w:rPr>
+      </w:pPr>
+      <w:proofErr w:type="spellStart"/>
+      <w:r>
+        <w:rPr>
+          <w:lang w:val="pl-PL"/>
+        </w:rPr>
+        <w:t>Ostatak</w:t>
+      </w:r>
+      <w:proofErr w:type="spellEnd"/>
+      <w:r>
+        <w:rPr>
+          <w:lang w:val="pl-PL"/>
+        </w:rPr>
+        <w:t xml:space="preserve"> – </w:t>
+      </w:r>
+      <w:proofErr w:type="spellStart"/>
+      <w:r>
+        <w:rPr>
+          <w:lang w:val="pl-PL"/>
+        </w:rPr>
+        <w:t>Govori</w:t>
+      </w:r>
+      <w:proofErr w:type="spellEnd"/>
+      <w:r>
+        <w:rPr>
+          <w:lang w:val="pl-PL"/>
+        </w:rPr>
+        <w:t xml:space="preserve"> nam </w:t>
+      </w:r>
+      <w:proofErr w:type="spellStart"/>
+      <w:r>
+        <w:rPr>
+          <w:lang w:val="pl-PL"/>
+        </w:rPr>
+        <w:t>koliko</w:t>
+      </w:r>
+      <w:proofErr w:type="spellEnd"/>
+      <w:r>
+        <w:rPr>
+          <w:lang w:val="pl-PL"/>
+        </w:rPr>
+        <w:t xml:space="preserve"> </w:t>
+      </w:r>
+      <w:proofErr w:type="spellStart"/>
+      <w:r>
+        <w:rPr>
+          <w:lang w:val="pl-PL"/>
+        </w:rPr>
+        <w:t>suffiksa</w:t>
+      </w:r>
+      <w:proofErr w:type="spellEnd"/>
+      <w:r>
+        <w:rPr>
+          <w:lang w:val="pl-PL"/>
+        </w:rPr>
+        <w:t xml:space="preserve"> </w:t>
+      </w:r>
+      <w:proofErr w:type="spellStart"/>
+      <w:r>
+        <w:rPr>
+          <w:lang w:val="pl-PL"/>
+        </w:rPr>
+        <w:t>moramo</w:t>
+      </w:r>
+      <w:proofErr w:type="spellEnd"/>
+      <w:r>
+        <w:rPr>
+          <w:lang w:val="pl-PL"/>
+        </w:rPr>
+        <w:t xml:space="preserve"> </w:t>
+      </w:r>
+      <w:proofErr w:type="spellStart"/>
+      <w:r>
+        <w:rPr>
+          <w:lang w:val="pl-PL"/>
+        </w:rPr>
+        <w:t>umetnuti</w:t>
+      </w:r>
+      <w:proofErr w:type="spellEnd"/>
+      <w:r>
+        <w:rPr>
+          <w:lang w:val="pl-PL"/>
+        </w:rPr>
+        <w:t xml:space="preserve"> </w:t>
+      </w:r>
+      <w:proofErr w:type="spellStart"/>
+      <w:r>
+        <w:rPr>
+          <w:lang w:val="pl-PL"/>
+        </w:rPr>
+        <w:t>izravno</w:t>
+      </w:r>
+      <w:proofErr w:type="spellEnd"/>
+      <w:r>
+        <w:rPr>
+          <w:lang w:val="pl-PL"/>
+        </w:rPr>
+        <w:t xml:space="preserve">. </w:t>
+      </w:r>
+      <w:proofErr w:type="spellStart"/>
+      <w:r>
+        <w:rPr>
+          <w:lang w:val="pl-PL"/>
+        </w:rPr>
+        <w:t>Npr</w:t>
+      </w:r>
+      <w:proofErr w:type="spellEnd"/>
+      <w:r>
+        <w:rPr>
+          <w:lang w:val="pl-PL"/>
+        </w:rPr>
+        <w:t xml:space="preserve"> </w:t>
+      </w:r>
+      <w:proofErr w:type="spellStart"/>
+      <w:r>
+        <w:rPr>
+          <w:lang w:val="pl-PL"/>
+        </w:rPr>
+        <w:t>ako</w:t>
+      </w:r>
+      <w:proofErr w:type="spellEnd"/>
+      <w:r>
+        <w:rPr>
+          <w:lang w:val="pl-PL"/>
+        </w:rPr>
+        <w:t xml:space="preserve"> je tekst </w:t>
+      </w:r>
+      <w:proofErr w:type="spellStart"/>
+      <w:r>
+        <w:rPr>
+          <w:lang w:val="pl-PL"/>
+        </w:rPr>
+        <w:t>abcdefg</w:t>
+      </w:r>
+      <w:proofErr w:type="spellEnd"/>
+      <w:r>
+        <w:rPr>
+          <w:lang w:val="pl-PL"/>
+        </w:rPr>
+        <w:t xml:space="preserve">, a </w:t>
+      </w:r>
+      <w:proofErr w:type="spellStart"/>
+      <w:r>
+        <w:rPr>
+          <w:lang w:val="pl-PL"/>
+        </w:rPr>
+        <w:t>ostatak</w:t>
+      </w:r>
+      <w:proofErr w:type="spellEnd"/>
+      <w:r>
+        <w:rPr>
+          <w:lang w:val="pl-PL"/>
+        </w:rPr>
+        <w:t xml:space="preserve"> je 3 </w:t>
+      </w:r>
+      <w:proofErr w:type="spellStart"/>
+      <w:r>
+        <w:rPr>
+          <w:lang w:val="pl-PL"/>
+        </w:rPr>
+        <w:t>onda</w:t>
+      </w:r>
+      <w:proofErr w:type="spellEnd"/>
+      <w:r>
+        <w:rPr>
+          <w:lang w:val="pl-PL"/>
+        </w:rPr>
+        <w:t xml:space="preserve"> </w:t>
+      </w:r>
+      <w:proofErr w:type="spellStart"/>
+      <w:r>
+        <w:rPr>
+          <w:lang w:val="pl-PL"/>
+        </w:rPr>
+        <w:t>moramo</w:t>
+      </w:r>
+      <w:proofErr w:type="spellEnd"/>
+      <w:r>
+        <w:rPr>
+          <w:lang w:val="pl-PL"/>
+        </w:rPr>
+        <w:t xml:space="preserve"> </w:t>
+      </w:r>
+      <w:proofErr w:type="spellStart"/>
+      <w:r>
+        <w:rPr>
+          <w:lang w:val="pl-PL"/>
+        </w:rPr>
+        <w:t>procesirati</w:t>
+      </w:r>
+      <w:proofErr w:type="spellEnd"/>
+      <w:r>
+        <w:rPr>
+          <w:lang w:val="pl-PL"/>
+        </w:rPr>
+        <w:t xml:space="preserve"> </w:t>
+      </w:r>
+      <w:proofErr w:type="spellStart"/>
+      <w:r>
+        <w:rPr>
+          <w:lang w:val="pl-PL"/>
+        </w:rPr>
+        <w:t>zadnja</w:t>
+      </w:r>
+      <w:proofErr w:type="spellEnd"/>
+      <w:r>
+        <w:rPr>
+          <w:lang w:val="pl-PL"/>
+        </w:rPr>
+        <w:t xml:space="preserve"> 3 </w:t>
+      </w:r>
+      <w:proofErr w:type="spellStart"/>
+      <w:r>
+        <w:rPr>
+          <w:lang w:val="pl-PL"/>
+        </w:rPr>
+        <w:t>sufiksa</w:t>
+      </w:r>
+      <w:proofErr w:type="spellEnd"/>
+      <w:r>
+        <w:rPr>
+          <w:lang w:val="pl-PL"/>
+        </w:rPr>
+        <w:t xml:space="preserve"> “</w:t>
+      </w:r>
+      <w:proofErr w:type="spellStart"/>
+      <w:r>
+        <w:rPr>
+          <w:lang w:val="pl-PL"/>
+        </w:rPr>
+        <w:t>efg</w:t>
+      </w:r>
+      <w:proofErr w:type="spellEnd"/>
+      <w:r>
+        <w:rPr>
+          <w:lang w:val="pl-PL"/>
+        </w:rPr>
+        <w:t>”, “</w:t>
+      </w:r>
+      <w:proofErr w:type="spellStart"/>
+      <w:r>
+        <w:rPr>
+          <w:lang w:val="pl-PL"/>
+        </w:rPr>
+        <w:t>fg</w:t>
+      </w:r>
+      <w:proofErr w:type="spellEnd"/>
+      <w:r>
+        <w:rPr>
+          <w:lang w:val="pl-PL"/>
+        </w:rPr>
+        <w:t>”, te “g”.</w:t>
+      </w:r>
     </w:p>
-    <w:p xmlns:wp14="http://schemas.microsoft.com/office/word/2010/wordml" wp14:textId="77777777">
-      <w:pPr>
+    <w:p>
+      <w:pPr>
+        <w:pStyle w:val="Normal"/>
+        <w:ind w:left="360"/>
         <w:rPr>
           <w:lang w:val="pl-PL"/>
         </w:rPr>
       </w:pPr>
     </w:p>
-    <w:p xmlns:wp14="http://schemas.microsoft.com/office/word/2010/wordml" wp14:textId="77777777">
-      <w:pPr>
-        <w:rPr>
-          <w:lang w:val="pl-PL"/>
-        </w:rPr>
-      </w:pPr>
+    <w:p>
+      <w:pPr>
+        <w:pStyle w:val="Normal"/>
+        <w:rPr>
+          <w:lang w:val="pl-PL"/>
+        </w:rPr>
+      </w:pPr>
+      <w:proofErr w:type="spellStart"/>
+      <w:r>
+        <w:rPr>
+          <w:lang w:val="pl-PL"/>
+        </w:rPr>
+        <w:t>Dodati</w:t>
+      </w:r>
+      <w:proofErr w:type="spellEnd"/>
+      <w:r>
+        <w:rPr>
+          <w:lang w:val="pl-PL"/>
+        </w:rPr>
+        <w:t xml:space="preserve"> </w:t>
+      </w:r>
+      <w:proofErr w:type="spellStart"/>
+      <w:r>
+        <w:rPr>
+          <w:lang w:val="pl-PL"/>
+        </w:rPr>
+        <w:t>ćemo</w:t>
+      </w:r>
+      <w:proofErr w:type="spellEnd"/>
+      <w:r>
+        <w:rPr>
+          <w:lang w:val="pl-PL"/>
+        </w:rPr>
+        <w:t xml:space="preserve"> i koncept </w:t>
+      </w:r>
+      <w:proofErr w:type="spellStart"/>
+      <w:r>
+        <w:rPr>
+          <w:lang w:val="pl-PL"/>
+        </w:rPr>
+        <w:t>unutrašnjeg</w:t>
+      </w:r>
+      <w:proofErr w:type="spellEnd"/>
+      <w:r>
+        <w:rPr>
+          <w:lang w:val="pl-PL"/>
+        </w:rPr>
+        <w:t xml:space="preserve"> </w:t>
+      </w:r>
+      <w:proofErr w:type="spellStart"/>
+      <w:r>
+        <w:rPr>
+          <w:lang w:val="pl-PL"/>
+        </w:rPr>
+        <w:t>čvora</w:t>
+      </w:r>
+      <w:proofErr w:type="spellEnd"/>
+      <w:r>
+        <w:rPr>
+          <w:lang w:val="pl-PL"/>
+        </w:rPr>
+        <w:t xml:space="preserve">, to </w:t>
+      </w:r>
+      <w:proofErr w:type="spellStart"/>
+      <w:r>
+        <w:rPr>
+          <w:lang w:val="pl-PL"/>
+        </w:rPr>
+        <w:t>su</w:t>
+      </w:r>
+      <w:proofErr w:type="spellEnd"/>
+      <w:r>
+        <w:rPr>
+          <w:lang w:val="pl-PL"/>
+        </w:rPr>
+        <w:t xml:space="preserve"> </w:t>
+      </w:r>
+      <w:proofErr w:type="spellStart"/>
+      <w:r>
+        <w:rPr>
+          <w:lang w:val="pl-PL"/>
+        </w:rPr>
+        <w:t>svi</w:t>
+      </w:r>
+      <w:proofErr w:type="spellEnd"/>
+      <w:r>
+        <w:rPr>
+          <w:lang w:val="pl-PL"/>
+        </w:rPr>
+        <w:t xml:space="preserve"> </w:t>
+      </w:r>
+      <w:proofErr w:type="spellStart"/>
+      <w:r>
+        <w:rPr>
+          <w:lang w:val="pl-PL"/>
+        </w:rPr>
+        <w:t>čvorovi</w:t>
+      </w:r>
+      <w:proofErr w:type="spellEnd"/>
+      <w:r>
+        <w:rPr>
+          <w:lang w:val="pl-PL"/>
+        </w:rPr>
+        <w:t xml:space="preserve"> osim </w:t>
+      </w:r>
+      <w:proofErr w:type="spellStart"/>
+      <w:r>
+        <w:rPr>
+          <w:lang w:val="pl-PL"/>
+        </w:rPr>
+        <w:t>korjena</w:t>
+      </w:r>
+      <w:proofErr w:type="spellEnd"/>
+      <w:r>
+        <w:rPr>
+          <w:lang w:val="pl-PL"/>
+        </w:rPr>
+        <w:t xml:space="preserve"> i </w:t>
+      </w:r>
+      <w:proofErr w:type="spellStart"/>
+      <w:r>
+        <w:rPr>
+          <w:lang w:val="pl-PL"/>
+        </w:rPr>
+        <w:t>listova</w:t>
+      </w:r>
+      <w:proofErr w:type="spellEnd"/>
+      <w:r>
+        <w:rPr>
+          <w:lang w:val="pl-PL"/>
+        </w:rPr>
+        <w:t>.</w:t>
+      </w:r>
     </w:p>
-    <w:p xmlns:wp14="http://schemas.microsoft.com/office/word/2010/wordml" wp14:textId="77777777">
+    <w:p w14:noSpellErr="1">
+      <w:pPr>
+        <w:rPr>
+          <w:lang w:val="pl-PL"/>
+        </w:rPr>
+      </w:pPr>
+      <w:r>
+        <w:rPr>
+          <w:lang w:val="pl-PL"/>
+        </w:rPr>
+        <w:t>...TODO...</w:t>
+      </w:r>
+    </w:p>
+    <w:p>
+      <w:pPr>
+        <w:rPr>
+          <w:lang w:val="pl-PL"/>
+        </w:rPr>
+      </w:pPr>
+    </w:p>
+    <w:p>
+      <w:pPr>
+        <w:rPr>
+          <w:lang w:val="pl-PL"/>
+        </w:rPr>
+      </w:pPr>
+    </w:p>
+    <w:p>
+      <w:pPr>
+        <w:rPr>
+          <w:lang w:val="pl-PL"/>
+        </w:rPr>
+      </w:pPr>
+    </w:p>
+    <w:p>
+      <w:pPr>
+        <w:rPr>
+          <w:lang w:val="pl-PL"/>
+        </w:rPr>
+      </w:pPr>
+    </w:p>
+    <w:p w14:noSpellErr="1">
       <w:pPr>
         <w:pStyle w:val="Heading1"/>
+        <w:rPr/>
       </w:pPr>
       <w:bookmarkStart w:name="_Toc113812271" w:id="5"/>
-      <w:bookmarkStart w:name="_Toc159987577" w:id="6"/>
-      <w:r>
-        <w:t>Zaključak</w:t>
+      <w:bookmarkStart w:name="_Toc535226069" w:id="6"/>
+      <w:r>
+        <w:rPr/>
+        <w:t>Rezultati testiranja</w:t>
       </w:r>
       <w:bookmarkStart w:name="_Toc73793800" w:id="7"/>
       <w:bookmarkStart w:name="_Toc73794370" w:id="8"/>
@@ -712,46 +2083,469 @@
       <w:bookmarkEnd w:id="5"/>
       <w:bookmarkEnd w:id="6"/>
     </w:p>
-    <w:p xmlns:wp14="http://schemas.microsoft.com/office/word/2010/wordml" wp14:textId="77777777"/>
-    <w:p xmlns:wp14="http://schemas.microsoft.com/office/word/2010/wordml" wp14:textId="77777777"/>
-    <w:p xmlns:wp14="http://schemas.microsoft.com/office/word/2010/wordml" wp14:textId="77777777"/>
-    <w:p xmlns:wp14="http://schemas.microsoft.com/office/word/2010/wordml" wp14:textId="77777777"/>
-    <w:p xmlns:wp14="http://schemas.microsoft.com/office/word/2010/wordml" wp14:textId="77777777"/>
-    <w:p xmlns:wp14="http://schemas.microsoft.com/office/word/2010/wordml" wp14:textId="77777777">
+    <w:p w14:noSpellErr="1">
+      <w:pPr>
+        <w:pStyle w:val="Normal"/>
+        <w:ind w:firstLine="432"/>
+      </w:pPr>
+      <w:r>
+        <w:rPr/>
+        <w:t>Algoritam smo testirali na tekstovima različite duljine, tj. 100, 10k, 100k, 1mil, te 10mil znakova. Vremenska i memorijska složenost je prikazana na grafovima.</w:t>
+      </w:r>
+    </w:p>
+    <w:p/>
+    <w:p w14:noSpellErr="1">
+      <w:pPr>
+        <w:pStyle w:val="Normal"/>
+      </w:pPr>
+      <w:r>
+        <w:drawing>
+          <wp:inline wp14:editId="01BEE0E3" wp14:anchorId="40979714">
+            <wp:extent cx="5381625" cy="3632597"/>
+            <wp:effectExtent l="0" t="0" r="0" b="0"/>
+            <wp:docPr id="1753433418" name="Picture" title=""/>
+            <wp:cNvGraphicFramePr>
+              <a:graphicFrameLocks noChangeAspect="1"/>
+            </wp:cNvGraphicFramePr>
+            <a:graphic>
+              <a:graphicData uri="http://schemas.openxmlformats.org/drawingml/2006/picture">
+                <pic:pic>
+                  <pic:nvPicPr>
+                    <pic:cNvPr id="0" name="Picture"/>
+                    <pic:cNvPicPr/>
+                  </pic:nvPicPr>
+                  <pic:blipFill>
+                    <a:blip r:embed="R8f1d7fb97fba4dc1">
+                      <a:extLst>
+                        <a:ext xmlns:a="http://schemas.openxmlformats.org/drawingml/2006/main" uri="{28A0092B-C50C-407E-A947-70E740481C1C}">
+                          <a14:useLocalDpi val="0"/>
+                        </a:ext>
+                      </a:extLst>
+                    </a:blip>
+                    <a:stretch>
+                      <a:fillRect/>
+                    </a:stretch>
+                  </pic:blipFill>
+                  <pic:spPr>
+                    <a:xfrm>
+                      <a:off x="0" y="0"/>
+                      <a:ext cx="5381625" cy="3632597"/>
+                    </a:xfrm>
+                    <a:prstGeom prst="rect">
+                      <a:avLst/>
+                    </a:prstGeom>
+                  </pic:spPr>
+                </pic:pic>
+              </a:graphicData>
+            </a:graphic>
+          </wp:inline>
+        </w:drawing>
+      </w:r>
+    </w:p>
+    <w:p w14:noSpellErr="1">
+      <w:pPr>
+        <w:pStyle w:val="Normal"/>
+        <w:jc w:val="center"/>
+      </w:pPr>
+      <w:r>
+        <w:rPr/>
+        <w:t>Vremenska složenost</w:t>
+      </w:r>
+    </w:p>
+    <w:p>
+      <w:pPr>
+        <w:pStyle w:val="Normal"/>
+      </w:pPr>
+    </w:p>
+    <w:p/>
+    <w:p>
+      <w:pPr>
+        <w:pStyle w:val="Normal"/>
+      </w:pPr>
+    </w:p>
+    <w:p>
+      <w:pPr>
+        <w:pStyle w:val="Normal"/>
+      </w:pPr>
+    </w:p>
+    <w:p w14:noSpellErr="1">
+      <w:pPr>
+        <w:pStyle w:val="Normal"/>
+      </w:pPr>
+      <w:r>
+        <w:drawing>
+          <wp:inline wp14:editId="76FD2DBB" wp14:anchorId="35FA8C98">
+            <wp:extent cx="5040376" cy="3732784"/>
+            <wp:effectExtent l="0" t="0" r="0" b="0"/>
+            <wp:docPr id="836369727" name="Picture" title=""/>
+            <wp:cNvGraphicFramePr>
+              <a:graphicFrameLocks noChangeAspect="1"/>
+            </wp:cNvGraphicFramePr>
+            <a:graphic>
+              <a:graphicData uri="http://schemas.openxmlformats.org/drawingml/2006/picture">
+                <pic:pic>
+                  <pic:nvPicPr>
+                    <pic:cNvPr id="0" name="Picture"/>
+                    <pic:cNvPicPr/>
+                  </pic:nvPicPr>
+                  <pic:blipFill>
+                    <a:blip r:embed="R0988a14533d244d4">
+                      <a:extLst>
+                        <a:ext xmlns:a="http://schemas.openxmlformats.org/drawingml/2006/main" uri="{28A0092B-C50C-407E-A947-70E740481C1C}">
+                          <a14:useLocalDpi val="0"/>
+                        </a:ext>
+                      </a:extLst>
+                    </a:blip>
+                    <a:stretch>
+                      <a:fillRect/>
+                    </a:stretch>
+                  </pic:blipFill>
+                  <pic:spPr>
+                    <a:xfrm>
+                      <a:off x="0" y="0"/>
+                      <a:ext cx="5040376" cy="3732784"/>
+                    </a:xfrm>
+                    <a:prstGeom prst="rect">
+                      <a:avLst/>
+                    </a:prstGeom>
+                  </pic:spPr>
+                </pic:pic>
+              </a:graphicData>
+            </a:graphic>
+          </wp:inline>
+        </w:drawing>
+      </w:r>
+    </w:p>
+    <w:p w14:noSpellErr="1">
+      <w:pPr>
+        <w:pStyle w:val="Normal"/>
+        <w:jc w:val="center"/>
+      </w:pPr>
+      <w:r>
+        <w:rPr/>
+        <w:t>Memorijska složenost</w:t>
+      </w:r>
+    </w:p>
+    <w:p>
+      <w:pPr>
+        <w:jc w:val="center"/>
+      </w:pPr>
+    </w:p>
+    <w:p/>
+    <w:p w14:noSpellErr="1">
       <w:pPr>
         <w:pStyle w:val="Heading1"/>
-      </w:pPr>
-      <w:bookmarkStart w:name="_Toc159987578" w:id="10"/>
-      <w:bookmarkStart w:name="_Toc159987579" w:id="11"/>
-      <w:r>
-        <w:t>Sažetak</w:t>
-      </w:r>
-      <w:bookmarkEnd w:id="11"/>
+        <w:rPr/>
+      </w:pPr>
+      <w:bookmarkStart w:name="_Toc535226070" w:id="10"/>
+      <w:r>
+        <w:rPr/>
+        <w:t>Zaključak</w:t>
+      </w:r>
+      <w:bookmarkEnd w:id="10"/>
     </w:p>
-    <w:p xmlns:wp14="http://schemas.microsoft.com/office/word/2010/wordml" wp14:textId="77777777">
+    <w:p>
+      <w:pPr>
+        <w:pStyle w:val="Normal"/>
+        <w:ind w:firstLine="432"/>
+      </w:pPr>
+      <w:r>
+        <w:rPr/>
+        <w:t xml:space="preserve">Testiranjem smo uočili da je i vremenska i memorijska složenost linearna, što je puno bolje od naivne implementacije sufiksnog stabla( O(n^2)/ O(n^3) vremenska složenost). </w:t>
+      </w:r>
+      <w:proofErr w:type="spellStart"/>
+      <w:r>
+        <w:rPr/>
+        <w:t>Ukkonenov</w:t>
+      </w:r>
+      <w:proofErr w:type="spellEnd"/>
+      <w:r>
+        <w:rPr/>
+        <w:t xml:space="preserve"> algoritam je također on-line algoritam, u svakom trenutku ima sufiksno stablo spremno od trenutno pročitanog teksta, </w:t>
+      </w:r>
+      <w:r>
+        <w:rPr/>
+        <w:t>što može biti korisno</w:t>
+      </w:r>
+      <w:r>
+        <w:rPr/>
+        <w:t xml:space="preserve"> ukoliko nemamo potpuni tekst u početku.</w:t>
+      </w:r>
+    </w:p>
+    <w:p>
       <w:pPr>
         <w:pStyle w:val="Heading1"/>
-      </w:pPr>
+        <w:rPr/>
+      </w:pPr>
+      <w:bookmarkStart w:name="_Toc535226071" w:id="11"/>
       <w:bookmarkStart w:name="_GoBack" w:id="12"/>
       <w:bookmarkEnd w:id="12"/>
       <w:r>
+        <w:rPr/>
         <w:t>Literatura</w:t>
       </w:r>
       <w:bookmarkEnd w:id="7"/>
       <w:bookmarkEnd w:id="8"/>
       <w:bookmarkEnd w:id="9"/>
-      <w:bookmarkEnd w:id="10"/>
+      <w:bookmarkEnd w:id="11"/>
     </w:p>
-    <w:p xmlns:wp14="http://schemas.microsoft.com/office/word/2010/wordml" wp14:textId="77777777"/>
-    <w:p xmlns:wp14="http://schemas.microsoft.com/office/word/2010/wordml" wp14:textId="77777777"/>
-    <w:p xmlns:wp14="http://schemas.microsoft.com/office/word/2010/wordml" wp14:textId="77777777"/>
-    <w:p xmlns:wp14="http://schemas.microsoft.com/office/word/2010/wordml" wp14:textId="77777777"/>
-    <w:p xmlns:wp14="http://schemas.microsoft.com/office/word/2010/wordml" wp14:textId="77777777"/>
-    <w:p xmlns:wp14="http://schemas.microsoft.com/office/word/2010/wordml" wp14:textId="77777777"/>
-    <w:p xmlns:wp14="http://schemas.microsoft.com/office/word/2010/wordml" wp14:textId="77777777"/>
-    <w:p xmlns:wp14="http://schemas.microsoft.com/office/word/2010/wordml" wp14:textId="77777777"/>
-    <w:p xmlns:wp14="http://schemas.microsoft.com/office/word/2010/wordml" wp14:textId="77777777"/>
-    <w:p xmlns:wp14="http://schemas.microsoft.com/office/word/2010/wordml" wp14:textId="77777777"/>
+    <w:p w14:noSpellErr="1">
+      <w:pPr>
+        <w:pStyle w:val="Normal"/>
+      </w:pPr>
+      <w:r>
+        <w:rPr>
+          <w:rFonts w:ascii="Arial" w:hAnsi="Arial" w:eastAsia="Arial" w:cs="Arial"/>
+          <w:noProof w:val="0"/>
+          <w:sz w:val="24"/>
+          <w:szCs w:val="24"/>
+          <w:lang w:val="hr-HR"/>
+        </w:rPr>
+        <w:t xml:space="preserve">1.) </w:t>
+      </w:r>
+      <w:hyperlink r:id="R79027b80202c4acb">
+        <w:r>
+          <w:rPr>
+            <w:rStyle w:val="Hyperlink"/>
+            <w:rFonts w:ascii="Arial" w:hAnsi="Arial" w:eastAsia="Arial" w:cs="Arial"/>
+            <w:noProof w:val="0"/>
+            <w:sz w:val="24"/>
+            <w:szCs w:val="24"/>
+            <w:lang w:val="hr-HR"/>
+          </w:rPr>
+          <w:t>https://www.cs.helsinki.fi/u/ukkonen/SuffixT1.pdf</w:t>
+        </w:r>
+      </w:hyperlink>
+    </w:p>
+    <w:p w14:noSpellErr="1">
+      <w:pPr>
+        <w:pStyle w:val="Normal"/>
+        <w:rPr>
+          <w:rFonts w:ascii="Arial" w:hAnsi="Arial" w:eastAsia="Arial" w:cs="Arial"/>
+          <w:noProof w:val="0"/>
+          <w:sz w:val="24"/>
+          <w:szCs w:val="24"/>
+          <w:lang w:val="hr-HR"/>
+        </w:rPr>
+      </w:pPr>
+      <w:r>
+        <w:rPr>
+          <w:rFonts w:ascii="Arial" w:hAnsi="Arial" w:eastAsia="Arial" w:cs="Arial"/>
+          <w:noProof w:val="0"/>
+          <w:sz w:val="24"/>
+          <w:szCs w:val="24"/>
+          <w:lang w:val="hr-HR"/>
+        </w:rPr>
+        <w:t>2</w:t>
+      </w:r>
+      <w:r>
+        <w:rPr>
+          <w:rFonts w:ascii="Arial" w:hAnsi="Arial" w:eastAsia="Arial" w:cs="Arial"/>
+          <w:noProof w:val="0"/>
+          <w:sz w:val="24"/>
+          <w:szCs w:val="24"/>
+          <w:lang w:val="hr-HR"/>
+        </w:rPr>
+        <w:t>.)</w:t>
+      </w:r>
+      <w:r>
+        <w:rPr>
+          <w:rFonts w:ascii="Arial" w:hAnsi="Arial" w:eastAsia="Arial" w:cs="Arial"/>
+          <w:noProof w:val="0"/>
+          <w:sz w:val="24"/>
+          <w:szCs w:val="24"/>
+          <w:lang w:val="hr-HR"/>
+        </w:rPr>
+        <w:t xml:space="preserve"> </w:t>
+      </w:r>
+      <w:hyperlink r:id="R42fda4955fd548c5">
+        <w:r>
+          <w:rPr>
+            <w:rStyle w:val="Hyperlink"/>
+            <w:rFonts w:ascii="Arial" w:hAnsi="Arial" w:eastAsia="Arial" w:cs="Arial"/>
+            <w:noProof w:val="0"/>
+            <w:sz w:val="24"/>
+            <w:szCs w:val="24"/>
+            <w:lang w:val="hr-HR"/>
+          </w:rPr>
+          <w:t>https://en.wikipedia.org/wiki/Ukkonen%27s_algorithm</w:t>
+        </w:r>
+      </w:hyperlink>
+    </w:p>
+    <w:p w14:noSpellErr="1">
+      <w:pPr>
+        <w:pStyle w:val="Normal"/>
+        <w:rPr>
+          <w:rFonts w:ascii="Arial" w:hAnsi="Arial" w:eastAsia="Arial" w:cs="Arial"/>
+          <w:noProof w:val="0"/>
+          <w:sz w:val="24"/>
+          <w:szCs w:val="24"/>
+          <w:lang w:val="hr-HR"/>
+        </w:rPr>
+      </w:pPr>
+      <w:r>
+        <w:rPr>
+          <w:rFonts w:ascii="Arial" w:hAnsi="Arial" w:eastAsia="Arial" w:cs="Arial"/>
+          <w:noProof w:val="0"/>
+          <w:sz w:val="24"/>
+          <w:szCs w:val="24"/>
+          <w:lang w:val="hr-HR"/>
+        </w:rPr>
+        <w:t>3</w:t>
+      </w:r>
+      <w:r>
+        <w:rPr>
+          <w:rFonts w:ascii="Arial" w:hAnsi="Arial" w:eastAsia="Arial" w:cs="Arial"/>
+          <w:noProof w:val="0"/>
+          <w:sz w:val="24"/>
+          <w:szCs w:val="24"/>
+          <w:lang w:val="hr-HR"/>
+        </w:rPr>
+        <w:t>.)</w:t>
+      </w:r>
+      <w:r>
+        <w:rPr>
+          <w:rFonts w:ascii="Arial" w:hAnsi="Arial" w:eastAsia="Arial" w:cs="Arial"/>
+          <w:noProof w:val="0"/>
+          <w:sz w:val="24"/>
+          <w:szCs w:val="24"/>
+          <w:lang w:val="hr-HR"/>
+        </w:rPr>
+        <w:t xml:space="preserve"> </w:t>
+      </w:r>
+      <w:hyperlink r:id="Rdea7ff2f660f4a77">
+        <w:r>
+          <w:rPr>
+            <w:rStyle w:val="Hyperlink"/>
+            <w:rFonts w:ascii="Arial" w:hAnsi="Arial" w:eastAsia="Arial" w:cs="Arial"/>
+            <w:noProof w:val="0"/>
+            <w:sz w:val="24"/>
+            <w:szCs w:val="24"/>
+            <w:lang w:val="hr-HR"/>
+          </w:rPr>
+          <w:t>https://stackoverflow.com/questions/9452701/ukkonens-suffix-tree-algorithm-in-plain-english</w:t>
+        </w:r>
+      </w:hyperlink>
+    </w:p>
+    <w:p w14:noSpellErr="1">
+      <w:pPr>
+        <w:pStyle w:val="Normal"/>
+        <w:rPr>
+          <w:rFonts w:ascii="Arial" w:hAnsi="Arial" w:eastAsia="Arial" w:cs="Arial"/>
+          <w:noProof w:val="0"/>
+          <w:sz w:val="24"/>
+          <w:szCs w:val="24"/>
+          <w:lang w:val="hr-HR"/>
+        </w:rPr>
+      </w:pPr>
+      <w:r>
+        <w:rPr>
+          <w:rFonts w:ascii="Arial" w:hAnsi="Arial" w:eastAsia="Arial" w:cs="Arial"/>
+          <w:noProof w:val="0"/>
+          <w:sz w:val="24"/>
+          <w:szCs w:val="24"/>
+          <w:lang w:val="hr-HR"/>
+        </w:rPr>
+        <w:t>4</w:t>
+      </w:r>
+      <w:r>
+        <w:rPr>
+          <w:rFonts w:ascii="Arial" w:hAnsi="Arial" w:eastAsia="Arial" w:cs="Arial"/>
+          <w:noProof w:val="0"/>
+          <w:sz w:val="24"/>
+          <w:szCs w:val="24"/>
+          <w:lang w:val="hr-HR"/>
+        </w:rPr>
+        <w:t>.)</w:t>
+      </w:r>
+      <w:r>
+        <w:rPr>
+          <w:rFonts w:ascii="Arial" w:hAnsi="Arial" w:eastAsia="Arial" w:cs="Arial"/>
+          <w:noProof w:val="0"/>
+          <w:sz w:val="24"/>
+          <w:szCs w:val="24"/>
+          <w:lang w:val="hr-HR"/>
+        </w:rPr>
+        <w:t xml:space="preserve"> </w:t>
+      </w:r>
+      <w:hyperlink r:id="Re64ae19111fe442e">
+        <w:r>
+          <w:rPr>
+            <w:rStyle w:val="Hyperlink"/>
+            <w:rFonts w:ascii="Arial" w:hAnsi="Arial" w:eastAsia="Arial" w:cs="Arial"/>
+            <w:noProof w:val="0"/>
+            <w:sz w:val="24"/>
+            <w:szCs w:val="24"/>
+            <w:lang w:val="hr-HR"/>
+          </w:rPr>
+          <w:t>https://en.wikipedia.org/wiki/Suffix_tree</w:t>
+        </w:r>
+      </w:hyperlink>
+    </w:p>
+    <w:p w14:noSpellErr="1">
+      <w:pPr>
+        <w:pStyle w:val="Normal"/>
+        <w:rPr>
+          <w:rFonts w:ascii="Arial" w:hAnsi="Arial" w:eastAsia="Arial" w:cs="Arial"/>
+          <w:noProof w:val="0"/>
+          <w:sz w:val="24"/>
+          <w:szCs w:val="24"/>
+          <w:lang w:val="hr-HR"/>
+        </w:rPr>
+      </w:pPr>
+      <w:r>
+        <w:rPr>
+          <w:rFonts w:ascii="Arial" w:hAnsi="Arial" w:eastAsia="Arial" w:cs="Arial"/>
+          <w:noProof w:val="0"/>
+          <w:sz w:val="24"/>
+          <w:szCs w:val="24"/>
+          <w:lang w:val="hr-HR"/>
+        </w:rPr>
+        <w:t>5</w:t>
+      </w:r>
+      <w:r>
+        <w:rPr>
+          <w:rFonts w:ascii="Arial" w:hAnsi="Arial" w:eastAsia="Arial" w:cs="Arial"/>
+          <w:noProof w:val="0"/>
+          <w:sz w:val="24"/>
+          <w:szCs w:val="24"/>
+          <w:lang w:val="hr-HR"/>
+        </w:rPr>
+        <w:t>.)</w:t>
+      </w:r>
+      <w:r>
+        <w:rPr>
+          <w:rFonts w:ascii="Arial" w:hAnsi="Arial" w:eastAsia="Arial" w:cs="Arial"/>
+          <w:noProof w:val="0"/>
+          <w:sz w:val="24"/>
+          <w:szCs w:val="24"/>
+          <w:lang w:val="hr-HR"/>
+        </w:rPr>
+        <w:t xml:space="preserve"> </w:t>
+      </w:r>
+      <w:hyperlink r:id="Rc603df9a3fd44530">
+        <w:r>
+          <w:rPr>
+            <w:rStyle w:val="Hyperlink"/>
+            <w:rFonts w:ascii="Arial" w:hAnsi="Arial" w:eastAsia="Arial" w:cs="Arial"/>
+            <w:noProof w:val="0"/>
+            <w:sz w:val="24"/>
+            <w:szCs w:val="24"/>
+            <w:lang w:val="hr-HR"/>
+          </w:rPr>
+          <w:t>https://en.wikipedia.org/wiki/Trie</w:t>
+        </w:r>
+      </w:hyperlink>
+    </w:p>
+    <w:p/>
+    <w:p/>
+    <w:p/>
+    <w:p/>
+    <w:p/>
+    <w:p/>
+    <w:p/>
+    <w:p/>
+    <w:p/>
     <w:sectPr>
       <w:headerReference w:type="even" r:id="rId9"/>
       <w:headerReference w:type="default" r:id="rId10"/>
@@ -770,31 +2564,31 @@
 <file path=word/endnotes.xml><?xml version="1.0" encoding="utf-8"?>
 <w:endnotes xmlns:wpc="http://schemas.microsoft.com/office/word/2010/wordprocessingCanvas" xmlns:cx="http://schemas.microsoft.com/office/drawing/2014/chartex" xmlns:cx1="http://schemas.microsoft.com/office/drawing/2015/9/8/chartex" xmlns:cx2="http://schemas.microsoft.com/office/drawing/2015/10/21/chartex" xmlns:cx3="http://schemas.microsoft.com/office/drawing/2016/5/9/chartex" xmlns:cx4="http://schemas.microsoft.com/office/drawing/2016/5/10/chartex" xmlns:cx5="http://schemas.microsoft.com/office/drawing/2016/5/11/chartex" xmlns:cx6="http://schemas.microsoft.com/office/drawing/2016/5/12/chartex" xmlns:cx7="http://schemas.microsoft.com/office/drawing/2016/5/13/chartex" xmlns:cx8="http://schemas.microsoft.com/office/drawing/2016/5/14/chartex" xmlns:mc="http://schemas.openxmlformats.org/markup-compatibility/2006" xmlns:aink="http://schemas.microsoft.com/office/drawing/2016/ink" xmlns:am3d="http://schemas.microsoft.com/office/drawing/2017/model3d" xmlns:o="urn:schemas-microsoft-com:office:office" xmlns:r="http://schemas.openxmlformats.org/officeDocument/2006/relationships" xmlns:m="http://schemas.openxmlformats.org/officeDocument/2006/math" xmlns:v="urn:schemas-microsoft-com:vml" xmlns:wp14="http://schemas.microsoft.com/office/word/2010/wordprocessingDrawing" xmlns:wp="http://schemas.openxmlformats.org/drawingml/2006/wordprocessingDrawing" xmlns:w10="urn:schemas-microsoft-com:office:word" xmlns:w="http://schemas.openxmlformats.org/wordprocessingml/2006/main" xmlns:w14="http://schemas.microsoft.com/office/word/2010/wordml" xmlns:w15="http://schemas.microsoft.com/office/word/2012/wordml" xmlns:w16cid="http://schemas.microsoft.com/office/word/2016/wordml/cid" xmlns:w16se="http://schemas.microsoft.com/office/word/2015/wordml/symex" xmlns:wpg="http://schemas.microsoft.com/office/word/2010/wordprocessingGroup" xmlns:wpi="http://schemas.microsoft.com/office/word/2010/wordprocessingInk" xmlns:wne="http://schemas.microsoft.com/office/word/2006/wordml" xmlns:wps="http://schemas.microsoft.com/office/word/2010/wordprocessingShape" mc:Ignorable="w14 w15 w16se w16cid wp14">
   <w:endnote w:type="separator" w:id="-1">
-    <w:p xmlns:wp14="http://schemas.microsoft.com/office/word/2010/wordml" wp14:textId="77777777">
+    <w:p>
       <w:r>
         <w:separator/>
       </w:r>
     </w:p>
-    <w:p xmlns:wp14="http://schemas.microsoft.com/office/word/2010/wordml" wp14:textId="77777777"/>
-    <w:p xmlns:wp14="http://schemas.microsoft.com/office/word/2010/wordml" wp14:textId="77777777"/>
-    <w:p xmlns:wp14="http://schemas.microsoft.com/office/word/2010/wordml" wp14:textId="77777777"/>
+    <w:p/>
+    <w:p/>
+    <w:p/>
   </w:endnote>
   <w:endnote w:type="continuationSeparator" w:id="0">
-    <w:p xmlns:wp14="http://schemas.microsoft.com/office/word/2010/wordml" wp14:textId="77777777">
+    <w:p>
       <w:r>
         <w:continuationSeparator/>
       </w:r>
     </w:p>
-    <w:p xmlns:wp14="http://schemas.microsoft.com/office/word/2010/wordml" wp14:textId="77777777"/>
-    <w:p xmlns:wp14="http://schemas.microsoft.com/office/word/2010/wordml" wp14:textId="77777777"/>
-    <w:p xmlns:wp14="http://schemas.microsoft.com/office/word/2010/wordml" wp14:textId="77777777"/>
+    <w:p/>
+    <w:p/>
+    <w:p/>
   </w:endnote>
 </w:endnotes>
 </file>
 
 <file path=word/footer1.xml><?xml version="1.0" encoding="utf-8"?>
 <w:ftr xmlns:wpc="http://schemas.microsoft.com/office/word/2010/wordprocessingCanvas" xmlns:cx="http://schemas.microsoft.com/office/drawing/2014/chartex" xmlns:cx1="http://schemas.microsoft.com/office/drawing/2015/9/8/chartex" xmlns:cx2="http://schemas.microsoft.com/office/drawing/2015/10/21/chartex" xmlns:cx3="http://schemas.microsoft.com/office/drawing/2016/5/9/chartex" xmlns:cx4="http://schemas.microsoft.com/office/drawing/2016/5/10/chartex" xmlns:cx5="http://schemas.microsoft.com/office/drawing/2016/5/11/chartex" xmlns:cx6="http://schemas.microsoft.com/office/drawing/2016/5/12/chartex" xmlns:cx7="http://schemas.microsoft.com/office/drawing/2016/5/13/chartex" xmlns:cx8="http://schemas.microsoft.com/office/drawing/2016/5/14/chartex" xmlns:mc="http://schemas.openxmlformats.org/markup-compatibility/2006" xmlns:aink="http://schemas.microsoft.com/office/drawing/2016/ink" xmlns:am3d="http://schemas.microsoft.com/office/drawing/2017/model3d" xmlns:o="urn:schemas-microsoft-com:office:office" xmlns:r="http://schemas.openxmlformats.org/officeDocument/2006/relationships" xmlns:m="http://schemas.openxmlformats.org/officeDocument/2006/math" xmlns:v="urn:schemas-microsoft-com:vml" xmlns:wp14="http://schemas.microsoft.com/office/word/2010/wordprocessingDrawing" xmlns:wp="http://schemas.openxmlformats.org/drawingml/2006/wordprocessingDrawing" xmlns:w10="urn:schemas-microsoft-com:office:word" xmlns:w="http://schemas.openxmlformats.org/wordprocessingml/2006/main" xmlns:w14="http://schemas.microsoft.com/office/word/2010/wordml" xmlns:w15="http://schemas.microsoft.com/office/word/2012/wordml" xmlns:w16cid="http://schemas.microsoft.com/office/word/2016/wordml/cid" xmlns:w16se="http://schemas.microsoft.com/office/word/2015/wordml/symex" xmlns:wpg="http://schemas.microsoft.com/office/word/2010/wordprocessingGroup" xmlns:wpi="http://schemas.microsoft.com/office/word/2010/wordprocessingInk" xmlns:wne="http://schemas.microsoft.com/office/word/2006/wordml" xmlns:wps="http://schemas.microsoft.com/office/word/2010/wordprocessingShape" mc:Ignorable="w14 w15 w16se w16cid wp14">
-  <w:p xmlns:wp14="http://schemas.microsoft.com/office/word/2010/wordml" wp14:textId="77777777">
+  <w:p>
     <w:r>
       <w:tab/>
     </w:r>
@@ -817,14 +2611,14 @@
       <w:fldChar w:fldCharType="end"/>
     </w:r>
   </w:p>
-  <w:p xmlns:wp14="http://schemas.microsoft.com/office/word/2010/wordml" wp14:textId="77777777"/>
-  <w:p xmlns:wp14="http://schemas.microsoft.com/office/word/2010/wordml" wp14:textId="77777777"/>
+  <w:p/>
+  <w:p/>
 </w:ftr>
 </file>
 
 <file path=word/footer2.xml><?xml version="1.0" encoding="utf-8"?>
 <w:ftr xmlns:wpc="http://schemas.microsoft.com/office/word/2010/wordprocessingCanvas" xmlns:cx="http://schemas.microsoft.com/office/drawing/2014/chartex" xmlns:cx1="http://schemas.microsoft.com/office/drawing/2015/9/8/chartex" xmlns:cx2="http://schemas.microsoft.com/office/drawing/2015/10/21/chartex" xmlns:cx3="http://schemas.microsoft.com/office/drawing/2016/5/9/chartex" xmlns:cx4="http://schemas.microsoft.com/office/drawing/2016/5/10/chartex" xmlns:cx5="http://schemas.microsoft.com/office/drawing/2016/5/11/chartex" xmlns:cx6="http://schemas.microsoft.com/office/drawing/2016/5/12/chartex" xmlns:cx7="http://schemas.microsoft.com/office/drawing/2016/5/13/chartex" xmlns:cx8="http://schemas.microsoft.com/office/drawing/2016/5/14/chartex" xmlns:mc="http://schemas.openxmlformats.org/markup-compatibility/2006" xmlns:aink="http://schemas.microsoft.com/office/drawing/2016/ink" xmlns:am3d="http://schemas.microsoft.com/office/drawing/2017/model3d" xmlns:o="urn:schemas-microsoft-com:office:office" xmlns:r="http://schemas.openxmlformats.org/officeDocument/2006/relationships" xmlns:m="http://schemas.openxmlformats.org/officeDocument/2006/math" xmlns:v="urn:schemas-microsoft-com:vml" xmlns:wp14="http://schemas.microsoft.com/office/word/2010/wordprocessingDrawing" xmlns:wp="http://schemas.openxmlformats.org/drawingml/2006/wordprocessingDrawing" xmlns:w10="urn:schemas-microsoft-com:office:word" xmlns:w="http://schemas.openxmlformats.org/wordprocessingml/2006/main" xmlns:w14="http://schemas.microsoft.com/office/word/2010/wordml" xmlns:w15="http://schemas.microsoft.com/office/word/2012/wordml" xmlns:w16cid="http://schemas.microsoft.com/office/word/2016/wordml/cid" xmlns:w16se="http://schemas.microsoft.com/office/word/2015/wordml/symex" xmlns:wpg="http://schemas.microsoft.com/office/word/2010/wordprocessingGroup" xmlns:wpi="http://schemas.microsoft.com/office/word/2010/wordprocessingInk" xmlns:wne="http://schemas.microsoft.com/office/word/2006/wordml" xmlns:wps="http://schemas.microsoft.com/office/word/2010/wordprocessingShape" mc:Ignorable="w14 w15 w16se w16cid wp14">
-  <w:p xmlns:wp14="http://schemas.microsoft.com/office/word/2010/wordml" wp14:textId="77777777">
+  <w:p>
     <w:pPr>
       <w:pStyle w:val="Footer"/>
       <w:jc w:val="right"/>
@@ -861,67 +2655,67 @@
       <w:fldChar w:fldCharType="end"/>
     </w:r>
   </w:p>
-  <w:p xmlns:wp14="http://schemas.microsoft.com/office/word/2010/wordml" wp14:textId="77777777"/>
+  <w:p/>
 </w:ftr>
 </file>
 
 <file path=word/footnotes.xml><?xml version="1.0" encoding="utf-8"?>
 <w:footnotes xmlns:wpc="http://schemas.microsoft.com/office/word/2010/wordprocessingCanvas" xmlns:cx="http://schemas.microsoft.com/office/drawing/2014/chartex" xmlns:cx1="http://schemas.microsoft.com/office/drawing/2015/9/8/chartex" xmlns:cx2="http://schemas.microsoft.com/office/drawing/2015/10/21/chartex" xmlns:cx3="http://schemas.microsoft.com/office/drawing/2016/5/9/chartex" xmlns:cx4="http://schemas.microsoft.com/office/drawing/2016/5/10/chartex" xmlns:cx5="http://schemas.microsoft.com/office/drawing/2016/5/11/chartex" xmlns:cx6="http://schemas.microsoft.com/office/drawing/2016/5/12/chartex" xmlns:cx7="http://schemas.microsoft.com/office/drawing/2016/5/13/chartex" xmlns:cx8="http://schemas.microsoft.com/office/drawing/2016/5/14/chartex" xmlns:mc="http://schemas.openxmlformats.org/markup-compatibility/2006" xmlns:aink="http://schemas.microsoft.com/office/drawing/2016/ink" xmlns:am3d="http://schemas.microsoft.com/office/drawing/2017/model3d" xmlns:o="urn:schemas-microsoft-com:office:office" xmlns:r="http://schemas.openxmlformats.org/officeDocument/2006/relationships" xmlns:m="http://schemas.openxmlformats.org/officeDocument/2006/math" xmlns:v="urn:schemas-microsoft-com:vml" xmlns:wp14="http://schemas.microsoft.com/office/word/2010/wordprocessingDrawing" xmlns:wp="http://schemas.openxmlformats.org/drawingml/2006/wordprocessingDrawing" xmlns:w10="urn:schemas-microsoft-com:office:word" xmlns:w="http://schemas.openxmlformats.org/wordprocessingml/2006/main" xmlns:w14="http://schemas.microsoft.com/office/word/2010/wordml" xmlns:w15="http://schemas.microsoft.com/office/word/2012/wordml" xmlns:w16cid="http://schemas.microsoft.com/office/word/2016/wordml/cid" xmlns:w16se="http://schemas.microsoft.com/office/word/2015/wordml/symex" xmlns:wpg="http://schemas.microsoft.com/office/word/2010/wordprocessingGroup" xmlns:wpi="http://schemas.microsoft.com/office/word/2010/wordprocessingInk" xmlns:wne="http://schemas.microsoft.com/office/word/2006/wordml" xmlns:wps="http://schemas.microsoft.com/office/word/2010/wordprocessingShape" mc:Ignorable="w14 w15 w16se w16cid wp14">
   <w:footnote w:type="separator" w:id="-1">
-    <w:p xmlns:wp14="http://schemas.microsoft.com/office/word/2010/wordml" wp14:textId="77777777">
+    <w:p>
       <w:r>
         <w:separator/>
       </w:r>
     </w:p>
-    <w:p xmlns:wp14="http://schemas.microsoft.com/office/word/2010/wordml" wp14:textId="77777777"/>
-    <w:p xmlns:wp14="http://schemas.microsoft.com/office/word/2010/wordml" wp14:textId="77777777"/>
-    <w:p xmlns:wp14="http://schemas.microsoft.com/office/word/2010/wordml" wp14:textId="77777777"/>
+    <w:p/>
+    <w:p/>
+    <w:p/>
   </w:footnote>
   <w:footnote w:type="continuationSeparator" w:id="0">
-    <w:p xmlns:wp14="http://schemas.microsoft.com/office/word/2010/wordml" wp14:textId="77777777">
+    <w:p>
       <w:r>
         <w:continuationSeparator/>
       </w:r>
     </w:p>
-    <w:p xmlns:wp14="http://schemas.microsoft.com/office/word/2010/wordml" wp14:textId="77777777"/>
-    <w:p xmlns:wp14="http://schemas.microsoft.com/office/word/2010/wordml" wp14:textId="77777777"/>
-    <w:p xmlns:wp14="http://schemas.microsoft.com/office/word/2010/wordml" wp14:textId="77777777"/>
+    <w:p/>
+    <w:p/>
+    <w:p/>
   </w:footnote>
 </w:footnotes>
 </file>
 
 <file path=word/header1.xml><?xml version="1.0" encoding="utf-8"?>
 <w:hdr xmlns:wpc="http://schemas.microsoft.com/office/word/2010/wordprocessingCanvas" xmlns:cx="http://schemas.microsoft.com/office/drawing/2014/chartex" xmlns:cx1="http://schemas.microsoft.com/office/drawing/2015/9/8/chartex" xmlns:cx2="http://schemas.microsoft.com/office/drawing/2015/10/21/chartex" xmlns:cx3="http://schemas.microsoft.com/office/drawing/2016/5/9/chartex" xmlns:cx4="http://schemas.microsoft.com/office/drawing/2016/5/10/chartex" xmlns:cx5="http://schemas.microsoft.com/office/drawing/2016/5/11/chartex" xmlns:cx6="http://schemas.microsoft.com/office/drawing/2016/5/12/chartex" xmlns:cx7="http://schemas.microsoft.com/office/drawing/2016/5/13/chartex" xmlns:cx8="http://schemas.microsoft.com/office/drawing/2016/5/14/chartex" xmlns:mc="http://schemas.openxmlformats.org/markup-compatibility/2006" xmlns:aink="http://schemas.microsoft.com/office/drawing/2016/ink" xmlns:am3d="http://schemas.microsoft.com/office/drawing/2017/model3d" xmlns:o="urn:schemas-microsoft-com:office:office" xmlns:r="http://schemas.openxmlformats.org/officeDocument/2006/relationships" xmlns:m="http://schemas.openxmlformats.org/officeDocument/2006/math" xmlns:v="urn:schemas-microsoft-com:vml" xmlns:wp14="http://schemas.microsoft.com/office/word/2010/wordprocessingDrawing" xmlns:wp="http://schemas.openxmlformats.org/drawingml/2006/wordprocessingDrawing" xmlns:w10="urn:schemas-microsoft-com:office:word" xmlns:w="http://schemas.openxmlformats.org/wordprocessingml/2006/main" xmlns:w14="http://schemas.microsoft.com/office/word/2010/wordml" xmlns:w15="http://schemas.microsoft.com/office/word/2012/wordml" xmlns:w16cid="http://schemas.microsoft.com/office/word/2016/wordml/cid" xmlns:w16se="http://schemas.microsoft.com/office/word/2015/wordml/symex" xmlns:wpg="http://schemas.microsoft.com/office/word/2010/wordprocessingGroup" xmlns:wpi="http://schemas.microsoft.com/office/word/2010/wordprocessingInk" xmlns:wne="http://schemas.microsoft.com/office/word/2006/wordml" xmlns:wps="http://schemas.microsoft.com/office/word/2010/wordprocessingShape" mc:Ignorable="w14 w15 w16se w16cid wp14">
-  <w:p xmlns:wp14="http://schemas.microsoft.com/office/word/2010/wordml" wp14:textId="77777777">
+  <w:p>
     <w:r>
       <w:t>Kvaliteta usluge u OpenBSD-u</w:t>
     </w:r>
   </w:p>
-  <w:p xmlns:wp14="http://schemas.microsoft.com/office/word/2010/wordml" wp14:textId="77777777"/>
-  <w:p xmlns:wp14="http://schemas.microsoft.com/office/word/2010/wordml" wp14:textId="77777777"/>
+  <w:p/>
+  <w:p/>
 </w:hdr>
 </file>
 
 <file path=word/header2.xml><?xml version="1.0" encoding="utf-8"?>
 <w:hdr xmlns:wpc="http://schemas.microsoft.com/office/word/2010/wordprocessingCanvas" xmlns:cx="http://schemas.microsoft.com/office/drawing/2014/chartex" xmlns:cx1="http://schemas.microsoft.com/office/drawing/2015/9/8/chartex" xmlns:cx2="http://schemas.microsoft.com/office/drawing/2015/10/21/chartex" xmlns:cx3="http://schemas.microsoft.com/office/drawing/2016/5/9/chartex" xmlns:cx4="http://schemas.microsoft.com/office/drawing/2016/5/10/chartex" xmlns:cx5="http://schemas.microsoft.com/office/drawing/2016/5/11/chartex" xmlns:cx6="http://schemas.microsoft.com/office/drawing/2016/5/12/chartex" xmlns:cx7="http://schemas.microsoft.com/office/drawing/2016/5/13/chartex" xmlns:cx8="http://schemas.microsoft.com/office/drawing/2016/5/14/chartex" xmlns:mc="http://schemas.openxmlformats.org/markup-compatibility/2006" xmlns:aink="http://schemas.microsoft.com/office/drawing/2016/ink" xmlns:am3d="http://schemas.microsoft.com/office/drawing/2017/model3d" xmlns:o="urn:schemas-microsoft-com:office:office" xmlns:r="http://schemas.openxmlformats.org/officeDocument/2006/relationships" xmlns:m="http://schemas.openxmlformats.org/officeDocument/2006/math" xmlns:v="urn:schemas-microsoft-com:vml" xmlns:wp14="http://schemas.microsoft.com/office/word/2010/wordprocessingDrawing" xmlns:wp="http://schemas.openxmlformats.org/drawingml/2006/wordprocessingDrawing" xmlns:w10="urn:schemas-microsoft-com:office:word" xmlns:w="http://schemas.openxmlformats.org/wordprocessingml/2006/main" xmlns:w14="http://schemas.microsoft.com/office/word/2010/wordml" xmlns:w15="http://schemas.microsoft.com/office/word/2012/wordml" xmlns:w16cid="http://schemas.microsoft.com/office/word/2016/wordml/cid" xmlns:w16se="http://schemas.microsoft.com/office/word/2015/wordml/symex" xmlns:wpg="http://schemas.microsoft.com/office/word/2010/wordprocessingGroup" xmlns:wpi="http://schemas.microsoft.com/office/word/2010/wordprocessingInk" xmlns:wne="http://schemas.microsoft.com/office/word/2006/wordml" xmlns:wps="http://schemas.microsoft.com/office/word/2010/wordprocessingShape" mc:Ignorable="w14 w15 w16se w16cid wp14">
-  <w:p xmlns:wp14="http://schemas.microsoft.com/office/word/2010/wordml" wp14:textId="77777777"/>
+  <w:p/>
 </w:hdr>
 </file>
 
 <file path=word/header3.xml><?xml version="1.0" encoding="utf-8"?>
 <w:hdr xmlns:wpc="http://schemas.microsoft.com/office/word/2010/wordprocessingCanvas" xmlns:cx="http://schemas.microsoft.com/office/drawing/2014/chartex" xmlns:cx1="http://schemas.microsoft.com/office/drawing/2015/9/8/chartex" xmlns:cx2="http://schemas.microsoft.com/office/drawing/2015/10/21/chartex" xmlns:cx3="http://schemas.microsoft.com/office/drawing/2016/5/9/chartex" xmlns:cx4="http://schemas.microsoft.com/office/drawing/2016/5/10/chartex" xmlns:cx5="http://schemas.microsoft.com/office/drawing/2016/5/11/chartex" xmlns:cx6="http://schemas.microsoft.com/office/drawing/2016/5/12/chartex" xmlns:cx7="http://schemas.microsoft.com/office/drawing/2016/5/13/chartex" xmlns:cx8="http://schemas.microsoft.com/office/drawing/2016/5/14/chartex" xmlns:mc="http://schemas.openxmlformats.org/markup-compatibility/2006" xmlns:aink="http://schemas.microsoft.com/office/drawing/2016/ink" xmlns:am3d="http://schemas.microsoft.com/office/drawing/2017/model3d" xmlns:o="urn:schemas-microsoft-com:office:office" xmlns:r="http://schemas.openxmlformats.org/officeDocument/2006/relationships" xmlns:m="http://schemas.openxmlformats.org/officeDocument/2006/math" xmlns:v="urn:schemas-microsoft-com:vml" xmlns:wp14="http://schemas.microsoft.com/office/word/2010/wordprocessingDrawing" xmlns:wp="http://schemas.openxmlformats.org/drawingml/2006/wordprocessingDrawing" xmlns:w10="urn:schemas-microsoft-com:office:word" xmlns:w="http://schemas.openxmlformats.org/wordprocessingml/2006/main" xmlns:w14="http://schemas.microsoft.com/office/word/2010/wordml" xmlns:w15="http://schemas.microsoft.com/office/word/2012/wordml" xmlns:w16cid="http://schemas.microsoft.com/office/word/2016/wordml/cid" xmlns:w16se="http://schemas.microsoft.com/office/word/2015/wordml/symex" xmlns:wpg="http://schemas.microsoft.com/office/word/2010/wordprocessingGroup" xmlns:wpi="http://schemas.microsoft.com/office/word/2010/wordprocessingInk" xmlns:wne="http://schemas.microsoft.com/office/word/2006/wordml" xmlns:wps="http://schemas.microsoft.com/office/word/2010/wordprocessingShape" mc:Ignorable="w14 w15 w16se w16cid wp14">
-  <w:p xmlns:wp14="http://schemas.microsoft.com/office/word/2010/wordml" wp14:textId="77777777">
+  <w:p>
     <w:pPr>
       <w:pStyle w:val="Header"/>
     </w:pPr>
   </w:p>
-  <w:p xmlns:wp14="http://schemas.microsoft.com/office/word/2010/wordml" wp14:textId="77777777"/>
+  <w:p/>
 </w:hdr>
 </file>
 
 <file path=word/numbering.xml><?xml version="1.0" encoding="utf-8"?>
 <w:numbering xmlns:wpc="http://schemas.microsoft.com/office/word/2010/wordprocessingCanvas" xmlns:cx="http://schemas.microsoft.com/office/drawing/2014/chartex" xmlns:cx1="http://schemas.microsoft.com/office/drawing/2015/9/8/chartex" xmlns:cx2="http://schemas.microsoft.com/office/drawing/2015/10/21/chartex" xmlns:cx3="http://schemas.microsoft.com/office/drawing/2016/5/9/chartex" xmlns:cx4="http://schemas.microsoft.com/office/drawing/2016/5/10/chartex" xmlns:cx5="http://schemas.microsoft.com/office/drawing/2016/5/11/chartex" xmlns:cx6="http://schemas.microsoft.com/office/drawing/2016/5/12/chartex" xmlns:cx7="http://schemas.microsoft.com/office/drawing/2016/5/13/chartex" xmlns:cx8="http://schemas.microsoft.com/office/drawing/2016/5/14/chartex" xmlns:mc="http://schemas.openxmlformats.org/markup-compatibility/2006" xmlns:aink="http://schemas.microsoft.com/office/drawing/2016/ink" xmlns:am3d="http://schemas.microsoft.com/office/drawing/2017/model3d" xmlns:o="urn:schemas-microsoft-com:office:office" xmlns:r="http://schemas.openxmlformats.org/officeDocument/2006/relationships" xmlns:m="http://schemas.openxmlformats.org/officeDocument/2006/math" xmlns:v="urn:schemas-microsoft-com:vml" xmlns:wp14="http://schemas.microsoft.com/office/word/2010/wordprocessingDrawing" xmlns:wp="http://schemas.openxmlformats.org/drawingml/2006/wordprocessingDrawing" xmlns:w10="urn:schemas-microsoft-com:office:word" xmlns:w="http://schemas.openxmlformats.org/wordprocessingml/2006/main" xmlns:w14="http://schemas.microsoft.com/office/word/2010/wordml" xmlns:w15="http://schemas.microsoft.com/office/word/2012/wordml" xmlns:w16cid="http://schemas.microsoft.com/office/word/2016/wordml/cid" xmlns:w16se="http://schemas.microsoft.com/office/word/2015/wordml/symex" xmlns:wpg="http://schemas.microsoft.com/office/word/2010/wordprocessingGroup" xmlns:wpi="http://schemas.microsoft.com/office/word/2010/wordprocessingInk" xmlns:wne="http://schemas.microsoft.com/office/word/2006/wordml" xmlns:wps="http://schemas.microsoft.com/office/word/2010/wordprocessingShape" mc:Ignorable="w14 w15 w16se w16cid wp14">
-  <w:abstractNum xmlns:w="http://schemas.openxmlformats.org/wordprocessingml/2006/main" w:abstractNumId="35">
+  <w:abstractNum xmlns:w="http://schemas.openxmlformats.org/wordprocessingml/2006/main" w:abstractNumId="36">
     <w:multiLevelType xmlns:w="http://schemas.openxmlformats.org/wordprocessingml/2006/main" w:val="hybridMultilevel"/>
     <w:lvl xmlns:w="http://schemas.openxmlformats.org/wordprocessingml/2006/main" w:ilvl="0">
       <w:start w:val="1"/>
@@ -2741,6 +4535,92 @@
     </w:lvl>
   </w:abstractNum>
   <w:abstractNum w:abstractNumId="14" w15:restartNumberingAfterBreak="0">
+    <w:nsid w:val="2F377DED"/>
+    <w:multiLevelType w:val="hybridMultilevel"/>
+    <w:tmpl w:val="FFFFFFFF"/>
+    <w:lvl w:ilvl="0" w:tplc="98465680">
+      <w:start w:val="1"/>
+      <w:numFmt w:val="decimal"/>
+      <w:lvlText w:val="%1."/>
+      <w:lvlJc w:val="left"/>
+      <w:pPr>
+        <w:ind w:left="720" w:hanging="360"/>
+      </w:pPr>
+    </w:lvl>
+    <w:lvl w:ilvl="1" w:tplc="EFF2D6B8">
+      <w:start w:val="1"/>
+      <w:numFmt w:val="lowerLetter"/>
+      <w:lvlText w:val="%2."/>
+      <w:lvlJc w:val="left"/>
+      <w:pPr>
+        <w:ind w:left="1440" w:hanging="360"/>
+      </w:pPr>
+    </w:lvl>
+    <w:lvl w:ilvl="2" w:tplc="D674C406">
+      <w:start w:val="1"/>
+      <w:numFmt w:val="lowerRoman"/>
+      <w:lvlText w:val="%3."/>
+      <w:lvlJc w:val="right"/>
+      <w:pPr>
+        <w:ind w:left="2160" w:hanging="180"/>
+      </w:pPr>
+    </w:lvl>
+    <w:lvl w:ilvl="3" w:tplc="AB821370">
+      <w:start w:val="1"/>
+      <w:numFmt w:val="decimal"/>
+      <w:lvlText w:val="%4."/>
+      <w:lvlJc w:val="left"/>
+      <w:pPr>
+        <w:ind w:left="2880" w:hanging="360"/>
+      </w:pPr>
+    </w:lvl>
+    <w:lvl w:ilvl="4" w:tplc="F1BE95D0">
+      <w:start w:val="1"/>
+      <w:numFmt w:val="lowerLetter"/>
+      <w:lvlText w:val="%5."/>
+      <w:lvlJc w:val="left"/>
+      <w:pPr>
+        <w:ind w:left="3600" w:hanging="360"/>
+      </w:pPr>
+    </w:lvl>
+    <w:lvl w:ilvl="5" w:tplc="D4EE4176">
+      <w:start w:val="1"/>
+      <w:numFmt w:val="lowerRoman"/>
+      <w:lvlText w:val="%6."/>
+      <w:lvlJc w:val="right"/>
+      <w:pPr>
+        <w:ind w:left="4320" w:hanging="180"/>
+      </w:pPr>
+    </w:lvl>
+    <w:lvl w:ilvl="6" w:tplc="BEC0532E">
+      <w:start w:val="1"/>
+      <w:numFmt w:val="decimal"/>
+      <w:lvlText w:val="%7."/>
+      <w:lvlJc w:val="left"/>
+      <w:pPr>
+        <w:ind w:left="5040" w:hanging="360"/>
+      </w:pPr>
+    </w:lvl>
+    <w:lvl w:ilvl="7" w:tplc="A4C0E824">
+      <w:start w:val="1"/>
+      <w:numFmt w:val="lowerLetter"/>
+      <w:lvlText w:val="%8."/>
+      <w:lvlJc w:val="left"/>
+      <w:pPr>
+        <w:ind w:left="5760" w:hanging="360"/>
+      </w:pPr>
+    </w:lvl>
+    <w:lvl w:ilvl="8" w:tplc="3942E844">
+      <w:start w:val="1"/>
+      <w:numFmt w:val="lowerRoman"/>
+      <w:lvlText w:val="%9."/>
+      <w:lvlJc w:val="right"/>
+      <w:pPr>
+        <w:ind w:left="6480" w:hanging="180"/>
+      </w:pPr>
+    </w:lvl>
+  </w:abstractNum>
+  <w:abstractNum w:abstractNumId="15" w15:restartNumberingAfterBreak="0">
     <w:nsid w:val="343B00C5"/>
     <w:multiLevelType w:val="multilevel"/>
     <w:tmpl w:val="070CA452"/>
@@ -2856,7 +4736,7 @@
       </w:pPr>
     </w:lvl>
   </w:abstractNum>
-  <w:abstractNum w:abstractNumId="15" w15:restartNumberingAfterBreak="0">
+  <w:abstractNum w:abstractNumId="16" w15:restartNumberingAfterBreak="0">
     <w:nsid w:val="371B511C"/>
     <w:multiLevelType w:val="multilevel"/>
     <w:tmpl w:val="144E5EBC"/>
@@ -2969,7 +4849,7 @@
       </w:pPr>
     </w:lvl>
   </w:abstractNum>
-  <w:abstractNum w:abstractNumId="16" w15:restartNumberingAfterBreak="0">
+  <w:abstractNum w:abstractNumId="17" w15:restartNumberingAfterBreak="0">
     <w:nsid w:val="37D47806"/>
     <w:multiLevelType w:val="multilevel"/>
     <w:tmpl w:val="99FCED0E"/>
@@ -3118,7 +4998,7 @@
       </w:rPr>
     </w:lvl>
   </w:abstractNum>
-  <w:abstractNum w:abstractNumId="17" w15:restartNumberingAfterBreak="0">
+  <w:abstractNum w:abstractNumId="18" w15:restartNumberingAfterBreak="0">
     <w:nsid w:val="3BBB223D"/>
     <w:multiLevelType w:val="hybridMultilevel"/>
     <w:tmpl w:val="823C9D2C"/>
@@ -3258,7 +5138,7 @@
       </w:rPr>
     </w:lvl>
   </w:abstractNum>
-  <w:abstractNum w:abstractNumId="18" w15:restartNumberingAfterBreak="0">
+  <w:abstractNum w:abstractNumId="19" w15:restartNumberingAfterBreak="0">
     <w:nsid w:val="3CDF65B6"/>
     <w:multiLevelType w:val="hybridMultilevel"/>
     <w:tmpl w:val="6D109288"/>
@@ -3398,7 +5278,7 @@
       </w:rPr>
     </w:lvl>
   </w:abstractNum>
-  <w:abstractNum w:abstractNumId="19" w15:restartNumberingAfterBreak="0">
+  <w:abstractNum w:abstractNumId="20" w15:restartNumberingAfterBreak="0">
     <w:nsid w:val="44890AB3"/>
     <w:multiLevelType w:val="hybridMultilevel"/>
     <w:tmpl w:val="402AE3CC"/>
@@ -3514,7 +5394,7 @@
       </w:pPr>
     </w:lvl>
   </w:abstractNum>
-  <w:abstractNum w:abstractNumId="20" w15:restartNumberingAfterBreak="0">
+  <w:abstractNum w:abstractNumId="21" w15:restartNumberingAfterBreak="0">
     <w:nsid w:val="49225B52"/>
     <w:multiLevelType w:val="hybridMultilevel"/>
     <w:tmpl w:val="5A640010"/>
@@ -3654,7 +5534,7 @@
       </w:rPr>
     </w:lvl>
   </w:abstractNum>
-  <w:abstractNum w:abstractNumId="21" w15:restartNumberingAfterBreak="0">
+  <w:abstractNum w:abstractNumId="22" w15:restartNumberingAfterBreak="0">
     <w:nsid w:val="4D9102BC"/>
     <w:multiLevelType w:val="hybridMultilevel"/>
     <w:tmpl w:val="492C9FDC"/>
@@ -3794,7 +5674,7 @@
       </w:rPr>
     </w:lvl>
   </w:abstractNum>
-  <w:abstractNum w:abstractNumId="22" w15:restartNumberingAfterBreak="0">
+  <w:abstractNum w:abstractNumId="23" w15:restartNumberingAfterBreak="0">
     <w:nsid w:val="52F413D7"/>
     <w:multiLevelType w:val="hybridMultilevel"/>
     <w:tmpl w:val="B4105BBA"/>
@@ -3907,7 +5787,7 @@
       </w:pPr>
     </w:lvl>
   </w:abstractNum>
-  <w:abstractNum w:abstractNumId="23" w15:restartNumberingAfterBreak="0">
+  <w:abstractNum w:abstractNumId="24" w15:restartNumberingAfterBreak="0">
     <w:nsid w:val="5BCB4B99"/>
     <w:multiLevelType w:val="multilevel"/>
     <w:tmpl w:val="E79247BC"/>
@@ -3923,7 +5803,6 @@
         </w:tabs>
         <w:ind w:left="432" w:hanging="432"/>
       </w:pPr>
-      <w:rPr/>
     </w:lvl>
     <w:lvl w:ilvl="1">
       <w:start w:val="1"/>
@@ -4054,7 +5933,7 @@
       </w:rPr>
     </w:lvl>
   </w:abstractNum>
-  <w:abstractNum w:abstractNumId="24" w15:restartNumberingAfterBreak="0">
+  <w:abstractNum w:abstractNumId="25" w15:restartNumberingAfterBreak="0">
     <w:nsid w:val="5CFE3D8E"/>
     <w:multiLevelType w:val="multilevel"/>
     <w:tmpl w:val="431E3A62"/>
@@ -4167,7 +6046,7 @@
       </w:pPr>
     </w:lvl>
   </w:abstractNum>
-  <w:abstractNum w:abstractNumId="25" w15:restartNumberingAfterBreak="0">
+  <w:abstractNum w:abstractNumId="26" w15:restartNumberingAfterBreak="0">
     <w:nsid w:val="603D4E6C"/>
     <w:multiLevelType w:val="multilevel"/>
     <w:tmpl w:val="6C3A8304"/>
@@ -4283,7 +6162,7 @@
       </w:pPr>
     </w:lvl>
   </w:abstractNum>
-  <w:abstractNum w:abstractNumId="26" w15:restartNumberingAfterBreak="0">
+  <w:abstractNum w:abstractNumId="27" w15:restartNumberingAfterBreak="0">
     <w:nsid w:val="659F50CD"/>
     <w:multiLevelType w:val="hybridMultilevel"/>
     <w:tmpl w:val="0D8E3C04"/>
@@ -4396,7 +6275,7 @@
       </w:pPr>
     </w:lvl>
   </w:abstractNum>
-  <w:abstractNum w:abstractNumId="27" w15:restartNumberingAfterBreak="0">
+  <w:abstractNum w:abstractNumId="28" w15:restartNumberingAfterBreak="0">
     <w:nsid w:val="68DC7D57"/>
     <w:multiLevelType w:val="hybridMultilevel"/>
     <w:tmpl w:val="72708CEE"/>
@@ -4536,7 +6415,7 @@
       </w:rPr>
     </w:lvl>
   </w:abstractNum>
-  <w:abstractNum w:abstractNumId="28" w15:restartNumberingAfterBreak="0">
+  <w:abstractNum w:abstractNumId="29" w15:restartNumberingAfterBreak="0">
     <w:nsid w:val="6BF26A7C"/>
     <w:multiLevelType w:val="multilevel"/>
     <w:tmpl w:val="C9E26B10"/>
@@ -4676,7 +6555,7 @@
       </w:rPr>
     </w:lvl>
   </w:abstractNum>
-  <w:abstractNum w:abstractNumId="29" w15:restartNumberingAfterBreak="0">
+  <w:abstractNum w:abstractNumId="30" w15:restartNumberingAfterBreak="0">
     <w:nsid w:val="710E017E"/>
     <w:multiLevelType w:val="multilevel"/>
     <w:tmpl w:val="0DD295D4"/>
@@ -4789,7 +6668,7 @@
       </w:pPr>
     </w:lvl>
   </w:abstractNum>
-  <w:abstractNum w:abstractNumId="30" w15:restartNumberingAfterBreak="0">
+  <w:abstractNum w:abstractNumId="31" w15:restartNumberingAfterBreak="0">
     <w:nsid w:val="71AA469A"/>
     <w:multiLevelType w:val="hybridMultilevel"/>
     <w:tmpl w:val="A0741AB6"/>
@@ -4929,7 +6808,7 @@
       </w:rPr>
     </w:lvl>
   </w:abstractNum>
-  <w:abstractNum w:abstractNumId="31" w15:restartNumberingAfterBreak="0">
+  <w:abstractNum w:abstractNumId="32" w15:restartNumberingAfterBreak="0">
     <w:nsid w:val="72FB450B"/>
     <w:multiLevelType w:val="hybridMultilevel"/>
     <w:tmpl w:val="E19234D8"/>
@@ -5069,7 +6948,7 @@
       </w:rPr>
     </w:lvl>
   </w:abstractNum>
-  <w:abstractNum w:abstractNumId="32" w15:restartNumberingAfterBreak="0">
+  <w:abstractNum w:abstractNumId="33" w15:restartNumberingAfterBreak="0">
     <w:nsid w:val="754E7C63"/>
     <w:multiLevelType w:val="multilevel"/>
     <w:tmpl w:val="851C28D2"/>
@@ -5218,7 +7097,7 @@
       </w:rPr>
     </w:lvl>
   </w:abstractNum>
-  <w:abstractNum w:abstractNumId="33" w15:restartNumberingAfterBreak="0">
+  <w:abstractNum w:abstractNumId="34" w15:restartNumberingAfterBreak="0">
     <w:nsid w:val="75965314"/>
     <w:multiLevelType w:val="hybridMultilevel"/>
     <w:tmpl w:val="C9E26B10"/>
@@ -5358,7 +7237,7 @@
       </w:rPr>
     </w:lvl>
   </w:abstractNum>
-  <w:abstractNum w:abstractNumId="34" w15:restartNumberingAfterBreak="0">
+  <w:abstractNum w:abstractNumId="35" w15:restartNumberingAfterBreak="0">
     <w:nsid w:val="7C4B1464"/>
     <w:multiLevelType w:val="multilevel"/>
     <w:tmpl w:val="D004C664"/>
@@ -5507,122 +7386,125 @@
       </w:rPr>
     </w:lvl>
   </w:abstractNum>
-  <w:num w:numId="39">
+  <w:num w:numId="40">
+    <w:abstractNumId w:val="36"/>
+  </w:num>
+  <w:num w:numId="1">
+    <w:abstractNumId w:val="14"/>
+  </w:num>
+  <w:num w:numId="2">
+    <w:abstractNumId w:val="0"/>
+  </w:num>
+  <w:num w:numId="3">
+    <w:abstractNumId w:val="16"/>
+  </w:num>
+  <w:num w:numId="4">
+    <w:abstractNumId w:val="8"/>
+  </w:num>
+  <w:num w:numId="5">
+    <w:abstractNumId w:val="11"/>
+  </w:num>
+  <w:num w:numId="6">
+    <w:abstractNumId w:val="25"/>
+  </w:num>
+  <w:num w:numId="7">
+    <w:abstractNumId w:val="24"/>
+  </w:num>
+  <w:num w:numId="8">
+    <w:abstractNumId w:val="1"/>
+  </w:num>
+  <w:num w:numId="9">
+    <w:abstractNumId w:val="2"/>
+  </w:num>
+  <w:num w:numId="10">
+    <w:abstractNumId w:val="3"/>
+  </w:num>
+  <w:num w:numId="11">
+    <w:abstractNumId w:val="4"/>
+  </w:num>
+  <w:num w:numId="12">
+    <w:abstractNumId w:val="5"/>
+  </w:num>
+  <w:num w:numId="13">
+    <w:abstractNumId w:val="6"/>
+  </w:num>
+  <w:num w:numId="14">
+    <w:abstractNumId w:val="32"/>
+  </w:num>
+  <w:num w:numId="15">
+    <w:abstractNumId w:val="7"/>
+  </w:num>
+  <w:num w:numId="16">
+    <w:abstractNumId w:val="23"/>
+  </w:num>
+  <w:num w:numId="17">
+    <w:abstractNumId w:val="15"/>
+  </w:num>
+  <w:num w:numId="18">
+    <w:abstractNumId w:val="26"/>
+  </w:num>
+  <w:num w:numId="19">
+    <w:abstractNumId w:val="20"/>
+  </w:num>
+  <w:num w:numId="20">
+    <w:abstractNumId w:val="27"/>
+  </w:num>
+  <w:num w:numId="21">
+    <w:abstractNumId w:val="9"/>
+  </w:num>
+  <w:num w:numId="22">
+    <w:abstractNumId w:val="34"/>
+  </w:num>
+  <w:num w:numId="23">
+    <w:abstractNumId w:val="29"/>
+  </w:num>
+  <w:num w:numId="24">
+    <w:abstractNumId w:val="31"/>
+  </w:num>
+  <w:num w:numId="25">
+    <w:abstractNumId w:val="18"/>
+  </w:num>
+  <w:num w:numId="26">
+    <w:abstractNumId w:val="10"/>
+  </w:num>
+  <w:num w:numId="27">
+    <w:abstractNumId w:val="28"/>
+  </w:num>
+  <w:num w:numId="28">
+    <w:abstractNumId w:val="12"/>
+  </w:num>
+  <w:num w:numId="29">
+    <w:abstractNumId w:val="17"/>
+  </w:num>
+  <w:num w:numId="30">
+    <w:abstractNumId w:val="33"/>
+  </w:num>
+  <w:num w:numId="31">
+    <w:abstractNumId w:val="13"/>
+  </w:num>
+  <w:num w:numId="32">
+    <w:abstractNumId w:val="21"/>
+  </w:num>
+  <w:num w:numId="33">
     <w:abstractNumId w:val="35"/>
   </w:num>
-  <w:num w:numId="1">
-    <w:abstractNumId w:val="0"/>
+  <w:num w:numId="34">
+    <w:abstractNumId w:val="22"/>
   </w:num>
-  <w:num w:numId="2">
-    <w:abstractNumId w:val="15"/>
-  </w:num>
-  <w:num w:numId="3">
-    <w:abstractNumId w:val="8"/>
-  </w:num>
-  <w:num w:numId="4">
-    <w:abstractNumId w:val="11"/>
-  </w:num>
-  <w:num w:numId="5">
+  <w:num w:numId="35">
     <w:abstractNumId w:val="24"/>
   </w:num>
-  <w:num w:numId="6">
-    <w:abstractNumId w:val="23"/>
+  <w:num w:numId="36">
+    <w:abstractNumId w:val="24"/>
   </w:num>
-  <w:num w:numId="7">
-    <w:abstractNumId w:val="1"/>
+  <w:num w:numId="37">
+    <w:abstractNumId w:val="24"/>
   </w:num>
-  <w:num w:numId="8">
-    <w:abstractNumId w:val="2"/>
-  </w:num>
-  <w:num w:numId="9">
-    <w:abstractNumId w:val="3"/>
-  </w:num>
-  <w:num w:numId="10">
-    <w:abstractNumId w:val="4"/>
-  </w:num>
-  <w:num w:numId="11">
-    <w:abstractNumId w:val="5"/>
-  </w:num>
-  <w:num w:numId="12">
-    <w:abstractNumId w:val="6"/>
-  </w:num>
-  <w:num w:numId="13">
-    <w:abstractNumId w:val="31"/>
-  </w:num>
-  <w:num w:numId="14">
-    <w:abstractNumId w:val="7"/>
-  </w:num>
-  <w:num w:numId="15">
-    <w:abstractNumId w:val="22"/>
-  </w:num>
-  <w:num w:numId="16">
-    <w:abstractNumId w:val="14"/>
-  </w:num>
-  <w:num w:numId="17">
-    <w:abstractNumId w:val="25"/>
-  </w:num>
-  <w:num w:numId="18">
+  <w:num w:numId="38">
     <w:abstractNumId w:val="19"/>
   </w:num>
-  <w:num w:numId="19">
-    <w:abstractNumId w:val="26"/>
-  </w:num>
-  <w:num w:numId="20">
-    <w:abstractNumId w:val="9"/>
-  </w:num>
-  <w:num w:numId="21">
-    <w:abstractNumId w:val="33"/>
-  </w:num>
-  <w:num w:numId="22">
-    <w:abstractNumId w:val="28"/>
-  </w:num>
-  <w:num w:numId="23">
+  <w:num w:numId="39">
     <w:abstractNumId w:val="30"/>
-  </w:num>
-  <w:num w:numId="24">
-    <w:abstractNumId w:val="17"/>
-  </w:num>
-  <w:num w:numId="25">
-    <w:abstractNumId w:val="10"/>
-  </w:num>
-  <w:num w:numId="26">
-    <w:abstractNumId w:val="27"/>
-  </w:num>
-  <w:num w:numId="27">
-    <w:abstractNumId w:val="12"/>
-  </w:num>
-  <w:num w:numId="28">
-    <w:abstractNumId w:val="16"/>
-  </w:num>
-  <w:num w:numId="29">
-    <w:abstractNumId w:val="32"/>
-  </w:num>
-  <w:num w:numId="30">
-    <w:abstractNumId w:val="13"/>
-  </w:num>
-  <w:num w:numId="31">
-    <w:abstractNumId w:val="20"/>
-  </w:num>
-  <w:num w:numId="32">
-    <w:abstractNumId w:val="34"/>
-  </w:num>
-  <w:num w:numId="33">
-    <w:abstractNumId w:val="21"/>
-  </w:num>
-  <w:num w:numId="34">
-    <w:abstractNumId w:val="23"/>
-  </w:num>
-  <w:num w:numId="35">
-    <w:abstractNumId w:val="23"/>
-  </w:num>
-  <w:num w:numId="36">
-    <w:abstractNumId w:val="23"/>
-  </w:num>
-  <w:num w:numId="37">
-    <w:abstractNumId w:val="18"/>
-  </w:num>
-  <w:num w:numId="38">
-    <w:abstractNumId w:val="29"/>
   </w:num>
 </w:numbering>
 </file>
@@ -5649,11 +7531,57 @@
     <w:lsdException w:name="heading 7" w:qFormat="1"/>
     <w:lsdException w:name="heading 8" w:qFormat="1"/>
     <w:lsdException w:name="heading 9" w:qFormat="1"/>
+    <w:lsdException w:name="toc 1" w:uiPriority="39"/>
     <w:lsdException w:name="caption" w:qFormat="1"/>
     <w:lsdException w:name="Title" w:qFormat="1"/>
     <w:lsdException w:name="Subtitle" w:qFormat="1"/>
+    <w:lsdException w:name="Hyperlink" w:uiPriority="99"/>
     <w:lsdException w:name="Strong" w:qFormat="1"/>
     <w:lsdException w:name="Emphasis" w:qFormat="1"/>
+    <w:lsdException w:name="Normal Table" w:semiHidden="1" w:unhideWhenUsed="1"/>
+    <w:lsdException w:name="Table Simple 1" w:semiHidden="1" w:unhideWhenUsed="1"/>
+    <w:lsdException w:name="Table Simple 2" w:semiHidden="1" w:unhideWhenUsed="1"/>
+    <w:lsdException w:name="Table Simple 3" w:semiHidden="1" w:unhideWhenUsed="1"/>
+    <w:lsdException w:name="Table Classic 1" w:semiHidden="1" w:unhideWhenUsed="1"/>
+    <w:lsdException w:name="Table Classic 2" w:semiHidden="1" w:unhideWhenUsed="1"/>
+    <w:lsdException w:name="Table Classic 3" w:semiHidden="1" w:unhideWhenUsed="1"/>
+    <w:lsdException w:name="Table Classic 4" w:semiHidden="1" w:unhideWhenUsed="1"/>
+    <w:lsdException w:name="Table Colorful 1" w:semiHidden="1" w:unhideWhenUsed="1"/>
+    <w:lsdException w:name="Table Colorful 2" w:semiHidden="1" w:unhideWhenUsed="1"/>
+    <w:lsdException w:name="Table Colorful 3" w:semiHidden="1" w:unhideWhenUsed="1"/>
+    <w:lsdException w:name="Table Columns 1" w:semiHidden="1" w:unhideWhenUsed="1"/>
+    <w:lsdException w:name="Table Columns 2" w:semiHidden="1" w:unhideWhenUsed="1"/>
+    <w:lsdException w:name="Table Columns 3" w:semiHidden="1" w:unhideWhenUsed="1"/>
+    <w:lsdException w:name="Table Columns 4" w:semiHidden="1" w:unhideWhenUsed="1"/>
+    <w:lsdException w:name="Table Columns 5" w:semiHidden="1" w:unhideWhenUsed="1"/>
+    <w:lsdException w:name="Table Grid 1" w:semiHidden="1" w:unhideWhenUsed="1"/>
+    <w:lsdException w:name="Table Grid 2" w:semiHidden="1" w:unhideWhenUsed="1"/>
+    <w:lsdException w:name="Table Grid 3" w:semiHidden="1" w:unhideWhenUsed="1"/>
+    <w:lsdException w:name="Table Grid 4" w:semiHidden="1" w:unhideWhenUsed="1"/>
+    <w:lsdException w:name="Table Grid 5" w:semiHidden="1" w:unhideWhenUsed="1"/>
+    <w:lsdException w:name="Table Grid 6" w:semiHidden="1" w:unhideWhenUsed="1"/>
+    <w:lsdException w:name="Table Grid 7" w:semiHidden="1" w:unhideWhenUsed="1"/>
+    <w:lsdException w:name="Table Grid 8" w:semiHidden="1" w:unhideWhenUsed="1"/>
+    <w:lsdException w:name="Table List 1" w:semiHidden="1" w:unhideWhenUsed="1"/>
+    <w:lsdException w:name="Table List 2" w:semiHidden="1" w:unhideWhenUsed="1"/>
+    <w:lsdException w:name="Table List 3" w:semiHidden="1" w:unhideWhenUsed="1"/>
+    <w:lsdException w:name="Table List 4" w:semiHidden="1" w:unhideWhenUsed="1"/>
+    <w:lsdException w:name="Table List 5" w:semiHidden="1" w:unhideWhenUsed="1"/>
+    <w:lsdException w:name="Table List 6" w:semiHidden="1" w:unhideWhenUsed="1"/>
+    <w:lsdException w:name="Table List 7" w:semiHidden="1" w:unhideWhenUsed="1"/>
+    <w:lsdException w:name="Table List 8" w:semiHidden="1" w:unhideWhenUsed="1"/>
+    <w:lsdException w:name="Table 3D effects 1" w:semiHidden="1" w:unhideWhenUsed="1"/>
+    <w:lsdException w:name="Table 3D effects 2" w:semiHidden="1" w:unhideWhenUsed="1"/>
+    <w:lsdException w:name="Table 3D effects 3" w:semiHidden="1" w:unhideWhenUsed="1"/>
+    <w:lsdException w:name="Table Contemporary" w:semiHidden="1" w:unhideWhenUsed="1"/>
+    <w:lsdException w:name="Table Elegant" w:semiHidden="1" w:unhideWhenUsed="1"/>
+    <w:lsdException w:name="Table Professional" w:semiHidden="1" w:unhideWhenUsed="1"/>
+    <w:lsdException w:name="Table Subtle 1" w:semiHidden="1" w:unhideWhenUsed="1"/>
+    <w:lsdException w:name="Table Subtle 2" w:semiHidden="1" w:unhideWhenUsed="1"/>
+    <w:lsdException w:name="Table Web 1" w:semiHidden="1" w:unhideWhenUsed="1"/>
+    <w:lsdException w:name="Table Web 2" w:semiHidden="1" w:unhideWhenUsed="1"/>
+    <w:lsdException w:name="Table Web 3" w:semiHidden="1" w:unhideWhenUsed="1"/>
+    <w:lsdException w:name="Table Theme" w:semiHidden="1" w:unhideWhenUsed="1"/>
     <w:lsdException w:name="Placeholder Text" w:uiPriority="99" w:semiHidden="1" w:unhideWhenUsed="1"/>
     <w:lsdException w:name="No Spacing" w:uiPriority="99" w:qFormat="1"/>
     <w:lsdException w:name="Light Shading" w:uiPriority="99"/>
@@ -5765,15 +7693,15 @@
     <w:lsdException w:name="Book Title" w:uiPriority="69" w:qFormat="1"/>
     <w:lsdException w:name="Bibliography" w:uiPriority="70" w:semiHidden="1" w:unhideWhenUsed="1"/>
     <w:lsdException w:name="TOC Heading" w:uiPriority="71" w:semiHidden="1" w:unhideWhenUsed="1" w:qFormat="1"/>
-    <w:lsdException w:name="Plain Table 1" w:uiPriority="72" w:semiHidden="1" w:unhideWhenUsed="1"/>
-    <w:lsdException w:name="Plain Table 2" w:uiPriority="73" w:semiHidden="1" w:unhideWhenUsed="1"/>
+    <w:lsdException w:name="Plain Table 1" w:uiPriority="72"/>
+    <w:lsdException w:name="Plain Table 2" w:uiPriority="73"/>
     <w:lsdException w:name="Plain Table 3" w:uiPriority="19" w:qFormat="1"/>
     <w:lsdException w:name="Plain Table 4" w:uiPriority="21" w:qFormat="1"/>
     <w:lsdException w:name="Plain Table 5" w:uiPriority="31" w:qFormat="1"/>
     <w:lsdException w:name="Grid Table Light" w:uiPriority="32" w:qFormat="1"/>
     <w:lsdException w:name="Grid Table 1 Light" w:uiPriority="33" w:qFormat="1"/>
-    <w:lsdException w:name="Grid Table 2" w:uiPriority="37" w:semiHidden="1" w:unhideWhenUsed="1"/>
-    <w:lsdException w:name="Grid Table 3" w:uiPriority="39" w:semiHidden="1" w:unhideWhenUsed="1" w:qFormat="1"/>
+    <w:lsdException w:name="Grid Table 2" w:uiPriority="37"/>
+    <w:lsdException w:name="Grid Table 3" w:uiPriority="39" w:qFormat="1"/>
     <w:lsdException w:name="Grid Table 4" w:uiPriority="41"/>
     <w:lsdException w:name="Grid Table 5 Dark" w:uiPriority="42"/>
     <w:lsdException w:name="Grid Table 6 Colorful" w:uiPriority="43"/>
@@ -5898,7 +7826,7 @@
     <w:pPr>
       <w:pageBreakBefore/>
       <w:numPr>
-        <w:numId w:val="36"/>
+        <w:numId w:val="37"/>
       </w:numPr>
       <w:spacing w:before="240" w:after="360"/>
       <w:outlineLvl w:val="0"/>
@@ -5920,7 +7848,7 @@
       <w:keepNext/>
       <w:numPr>
         <w:ilvl w:val="1"/>
-        <w:numId w:val="36"/>
+        <w:numId w:val="37"/>
       </w:numPr>
       <w:spacing w:before="360" w:after="240"/>
       <w:outlineLvl w:val="1"/>
@@ -5945,7 +7873,7 @@
       <w:keepNext/>
       <w:numPr>
         <w:ilvl w:val="2"/>
-        <w:numId w:val="36"/>
+        <w:numId w:val="37"/>
       </w:numPr>
       <w:spacing w:before="360" w:after="180"/>
       <w:outlineLvl w:val="2"/>
@@ -5966,7 +7894,7 @@
       <w:keepNext/>
       <w:numPr>
         <w:ilvl w:val="3"/>
-        <w:numId w:val="36"/>
+        <w:numId w:val="37"/>
       </w:numPr>
       <w:spacing w:before="240" w:after="60"/>
       <w:outlineLvl w:val="3"/>
@@ -5986,7 +7914,7 @@
     <w:pPr>
       <w:numPr>
         <w:ilvl w:val="4"/>
-        <w:numId w:val="36"/>
+        <w:numId w:val="37"/>
       </w:numPr>
       <w:spacing w:before="240" w:after="60"/>
       <w:outlineLvl w:val="4"/>
@@ -6006,7 +7934,7 @@
     <w:pPr>
       <w:numPr>
         <w:ilvl w:val="5"/>
-        <w:numId w:val="36"/>
+        <w:numId w:val="37"/>
       </w:numPr>
       <w:spacing w:before="240" w:after="60"/>
       <w:outlineLvl w:val="5"/>
@@ -6026,7 +7954,7 @@
     <w:pPr>
       <w:numPr>
         <w:ilvl w:val="6"/>
-        <w:numId w:val="36"/>
+        <w:numId w:val="37"/>
       </w:numPr>
       <w:spacing w:before="240" w:after="60"/>
       <w:outlineLvl w:val="6"/>
@@ -6041,7 +7969,7 @@
     <w:pPr>
       <w:numPr>
         <w:ilvl w:val="7"/>
-        <w:numId w:val="36"/>
+        <w:numId w:val="37"/>
       </w:numPr>
       <w:spacing w:before="240" w:after="60"/>
       <w:outlineLvl w:val="7"/>
@@ -6060,7 +7988,7 @@
     <w:pPr>
       <w:numPr>
         <w:ilvl w:val="8"/>
-        <w:numId w:val="36"/>
+        <w:numId w:val="37"/>
       </w:numPr>
       <w:spacing w:before="240" w:after="60"/>
       <w:outlineLvl w:val="8"/>
@@ -6073,11 +8001,15 @@
   </w:style>
   <w:style w:type="character" w:styleId="DefaultParagraphFont" w:default="1">
     <w:name w:val="Default Paragraph Font"/>
+    <w:uiPriority w:val="1"/>
     <w:semiHidden/>
+    <w:unhideWhenUsed/>
   </w:style>
   <w:style w:type="table" w:styleId="TableNormal" w:default="1">
     <w:name w:val="Normal Table"/>
+    <w:uiPriority w:val="99"/>
     <w:semiHidden/>
+    <w:unhideWhenUsed/>
     <w:tblPr>
       <w:tblInd w:w="0" w:type="dxa"/>
       <w:tblCellMar>
@@ -6090,7 +8022,9 @@
   </w:style>
   <w:style w:type="numbering" w:styleId="NoList" w:default="1">
     <w:name w:val="No List"/>
+    <w:uiPriority w:val="99"/>
     <w:semiHidden/>
+    <w:unhideWhenUsed/>
   </w:style>
   <w:style w:type="paragraph" w:styleId="kod" w:customStyle="1">
     <w:name w:val="kod"/>
@@ -6169,7 +8103,7 @@
     <w:basedOn w:val="Normal"/>
     <w:next w:val="Normal"/>
     <w:autoRedefine/>
-    <w:semiHidden/>
+    <w:uiPriority w:val="39"/>
     <w:rsid w:val="001F2E0C"/>
     <w:pPr>
       <w:tabs>
@@ -6293,6 +8227,7 @@
   </w:style>
   <w:style w:type="character" w:styleId="Hyperlink">
     <w:name w:val="Hyperlink"/>
+    <w:uiPriority w:val="99"/>
     <w:rsid w:val="00750888"/>
     <w:rPr>
       <w:color w:val="0000FF"/>
@@ -6355,6 +8290,16 @@
       <w:szCs w:val="24"/>
       <w:lang w:val="hr-HR" w:eastAsia="hr-HR"/>
     </w:rPr>
+  </w:style>
+  <w:style xmlns:w14="http://schemas.microsoft.com/office/word/2010/wordml" xmlns:mc="http://schemas.openxmlformats.org/markup-compatibility/2006" xmlns:w="http://schemas.openxmlformats.org/wordprocessingml/2006/main" w:type="paragraph" w:styleId="ListParagraph" mc:Ignorable="w14">
+    <w:name xmlns:w="http://schemas.openxmlformats.org/wordprocessingml/2006/main" w:val="List Paragraph"/>
+    <w:basedOn xmlns:w="http://schemas.openxmlformats.org/wordprocessingml/2006/main" w:val="Normal"/>
+    <w:uiPriority xmlns:w="http://schemas.openxmlformats.org/wordprocessingml/2006/main" w:val="34"/>
+    <w:qFormat xmlns:w="http://schemas.openxmlformats.org/wordprocessingml/2006/main"/>
+    <w:pPr xmlns:w="http://schemas.openxmlformats.org/wordprocessingml/2006/main">
+      <w:ind xmlns:w="http://schemas.openxmlformats.org/wordprocessingml/2006/main" w:left="720"/>
+      <w:contextualSpacing xmlns:w="http://schemas.openxmlformats.org/wordprocessingml/2006/main"/>
+    </w:pPr>
   </w:style>
 </w:styles>
 </file>

</xml_diff>

<commit_message>
Updated docs (graphs), added print description and demo with 10 characters
</commit_message>
<xml_diff>
--- a/Documentation/Ukkonen Dokumentacija[2019.].docx
+++ b/Documentation/Ukkonen Dokumentacija[2019.].docx
@@ -116,13 +116,8 @@
         <w:pStyle w:val="Naslovdokumenta"/>
         <w:spacing w:line="360" w:lineRule="auto"/>
       </w:pPr>
-      <w:proofErr w:type="spellStart"/>
-      <w:r>
-        <w:t>Ukkonenov</w:t>
-      </w:r>
-      <w:proofErr w:type="spellEnd"/>
-      <w:r>
-        <w:t xml:space="preserve"> Algoritam</w:t>
+      <w:r>
+        <w:t>Ukkonenov Algoritam</w:t>
       </w:r>
     </w:p>
     <w:p>
@@ -252,7 +247,7 @@
     </w:p>
     <w:p>
       <w:pPr>
-        <w:pStyle w:val="TOC1"/>
+        <w:pStyle w:val="Sadraj1"/>
         <w:spacing w:line="360" w:lineRule="auto"/>
         <w:jc w:val="both"/>
         <w:rPr>
@@ -274,7 +269,7 @@
       <w:hyperlink w:anchor="_Toc535239059" w:history="1">
         <w:r>
           <w:rPr>
-            <w:rStyle w:val="Hyperlink"/>
+            <w:rStyle w:val="Hiperveza"/>
           </w:rPr>
           <w:t>1.</w:t>
         </w:r>
@@ -289,7 +284,7 @@
         </w:r>
         <w:r>
           <w:rPr>
-            <w:rStyle w:val="Hyperlink"/>
+            <w:rStyle w:val="Hiperveza"/>
           </w:rPr>
           <w:t>Uvod</w:t>
         </w:r>
@@ -338,7 +333,7 @@
     </w:p>
     <w:p>
       <w:pPr>
-        <w:pStyle w:val="TOC1"/>
+        <w:pStyle w:val="Sadraj1"/>
         <w:spacing w:line="360" w:lineRule="auto"/>
         <w:jc w:val="both"/>
         <w:rPr>
@@ -351,7 +346,7 @@
       <w:hyperlink w:anchor="_Toc535239060" w:history="1">
         <w:r>
           <w:rPr>
-            <w:rStyle w:val="Hyperlink"/>
+            <w:rStyle w:val="Hiperveza"/>
             <w:lang w:val="pl-PL"/>
           </w:rPr>
           <w:t>2.</w:t>
@@ -367,7 +362,7 @@
         </w:r>
         <w:r>
           <w:rPr>
-            <w:rStyle w:val="Hyperlink"/>
+            <w:rStyle w:val="Hiperveza"/>
             <w:lang w:val="pl-PL"/>
           </w:rPr>
           <w:t>Opis algoritma</w:t>
@@ -417,7 +412,7 @@
     </w:p>
     <w:p>
       <w:pPr>
-        <w:pStyle w:val="TOC1"/>
+        <w:pStyle w:val="Sadraj1"/>
         <w:spacing w:line="360" w:lineRule="auto"/>
         <w:jc w:val="both"/>
         <w:rPr>
@@ -430,7 +425,7 @@
       <w:hyperlink w:anchor="_Toc535239061" w:history="1">
         <w:r>
           <w:rPr>
-            <w:rStyle w:val="Hyperlink"/>
+            <w:rStyle w:val="Hiperveza"/>
           </w:rPr>
           <w:t>3.</w:t>
         </w:r>
@@ -445,7 +440,7 @@
         </w:r>
         <w:r>
           <w:rPr>
-            <w:rStyle w:val="Hyperlink"/>
+            <w:rStyle w:val="Hiperveza"/>
           </w:rPr>
           <w:t>Rezultati testiranja</w:t>
         </w:r>
@@ -494,7 +489,7 @@
     </w:p>
     <w:p>
       <w:pPr>
-        <w:pStyle w:val="TOC1"/>
+        <w:pStyle w:val="Sadraj1"/>
         <w:spacing w:line="360" w:lineRule="auto"/>
         <w:jc w:val="both"/>
         <w:rPr>
@@ -507,7 +502,7 @@
       <w:hyperlink w:anchor="_Toc535239062" w:history="1">
         <w:r>
           <w:rPr>
-            <w:rStyle w:val="Hyperlink"/>
+            <w:rStyle w:val="Hiperveza"/>
           </w:rPr>
           <w:t>4.</w:t>
         </w:r>
@@ -522,7 +517,7 @@
         </w:r>
         <w:r>
           <w:rPr>
-            <w:rStyle w:val="Hyperlink"/>
+            <w:rStyle w:val="Hiperveza"/>
           </w:rPr>
           <w:t>Zaključak</w:t>
         </w:r>
@@ -571,7 +566,7 @@
     </w:p>
     <w:p>
       <w:pPr>
-        <w:pStyle w:val="TOC1"/>
+        <w:pStyle w:val="Sadraj1"/>
         <w:spacing w:line="360" w:lineRule="auto"/>
         <w:jc w:val="both"/>
         <w:rPr>
@@ -584,7 +579,7 @@
       <w:hyperlink w:anchor="_Toc535239063" w:history="1">
         <w:r>
           <w:rPr>
-            <w:rStyle w:val="Hyperlink"/>
+            <w:rStyle w:val="Hiperveza"/>
           </w:rPr>
           <w:t>5.</w:t>
         </w:r>
@@ -599,7 +594,7 @@
         </w:r>
         <w:r>
           <w:rPr>
-            <w:rStyle w:val="Hyperlink"/>
+            <w:rStyle w:val="Hiperveza"/>
           </w:rPr>
           <w:t>Literatura</w:t>
         </w:r>
@@ -684,7 +679,7 @@
     </w:p>
     <w:p>
       <w:pPr>
-        <w:pStyle w:val="Heading1"/>
+        <w:pStyle w:val="Naslov1"/>
         <w:spacing w:line="360" w:lineRule="auto"/>
         <w:jc w:val="both"/>
       </w:pPr>
@@ -708,31 +703,7 @@
         <w:jc w:val="both"/>
       </w:pPr>
       <w:r>
-        <w:t xml:space="preserve">Da bismo objasnili kako radi </w:t>
-      </w:r>
-      <w:proofErr w:type="spellStart"/>
-      <w:r>
-        <w:t>Ukkonenov</w:t>
-      </w:r>
-      <w:proofErr w:type="spellEnd"/>
-      <w:r>
-        <w:t xml:space="preserve"> algoritam potrebno je prvo objasniti što je to sufiksno stablo. Sufiksno stablo je je komprimirani </w:t>
-      </w:r>
-      <w:proofErr w:type="spellStart"/>
-      <w:r>
-        <w:t>trie</w:t>
-      </w:r>
-      <w:proofErr w:type="spellEnd"/>
-      <w:r>
-        <w:t xml:space="preserve"> koji sadrži sve sufikse </w:t>
-      </w:r>
-      <w:proofErr w:type="spellStart"/>
-      <w:r>
-        <w:t>zadatnog</w:t>
-      </w:r>
-      <w:proofErr w:type="spellEnd"/>
-      <w:r>
-        <w:t xml:space="preserve"> teksta gdje su ključevi sufiksi a vrijednosti su pozicije u originalnom tekstu.</w:t>
+        <w:t>Da bismo objasnili kako radi Ukkonenov algoritam potrebno je prvo objasniti što je to sufiksno stablo. Sufiksno stablo je je komprimirani trie koji sadrži sve sufikse zadatnog teksta gdje su ključevi sufiksi a vrijednosti su pozicije u originalnom tekstu.</w:t>
       </w:r>
     </w:p>
     <w:p>
@@ -769,64 +740,43 @@
         <w:ind w:firstLine="432"/>
         <w:jc w:val="both"/>
       </w:pPr>
-      <w:proofErr w:type="spellStart"/>
-      <w:r>
-        <w:t>Ukkonenov</w:t>
-      </w:r>
-      <w:proofErr w:type="spellEnd"/>
-      <w:r>
-        <w:t xml:space="preserve"> Algoritam je online (slovo po slovo) algoritam koji gradi sufiksno stablo u linearnom vremenu, predložen od </w:t>
-      </w:r>
-      <w:proofErr w:type="spellStart"/>
-      <w:r>
-        <w:t>Eska</w:t>
-      </w:r>
-      <w:proofErr w:type="spellEnd"/>
-      <w:r>
-        <w:t xml:space="preserve"> </w:t>
-      </w:r>
-      <w:proofErr w:type="spellStart"/>
-      <w:r>
-        <w:t>Ukkonena</w:t>
-      </w:r>
-      <w:proofErr w:type="spellEnd"/>
-      <w:r>
-        <w:t xml:space="preserve"> prema kojem je dobio i ime.</w:t>
-      </w:r>
-    </w:p>
-    <w:p>
-      <w:pPr>
-        <w:spacing w:line="360" w:lineRule="auto"/>
-        <w:jc w:val="both"/>
-      </w:pPr>
-    </w:p>
-    <w:p>
-      <w:pPr>
-        <w:spacing w:line="360" w:lineRule="auto"/>
-        <w:jc w:val="both"/>
-      </w:pPr>
-    </w:p>
-    <w:p>
-      <w:pPr>
-        <w:spacing w:line="360" w:lineRule="auto"/>
-        <w:jc w:val="both"/>
-      </w:pPr>
-    </w:p>
-    <w:p>
-      <w:pPr>
-        <w:spacing w:line="360" w:lineRule="auto"/>
-        <w:jc w:val="both"/>
-      </w:pPr>
-    </w:p>
-    <w:p>
-      <w:pPr>
-        <w:spacing w:line="360" w:lineRule="auto"/>
-        <w:jc w:val="both"/>
-      </w:pPr>
-    </w:p>
-    <w:p>
-      <w:pPr>
-        <w:pStyle w:val="Heading1"/>
+      <w:r>
+        <w:t>Ukkonenov Algoritam je online (slovo po slovo) algoritam koji gradi sufiksno stablo u linearnom vremenu, predložen od Eska Ukkonena prema kojem je dobio i ime.</w:t>
+      </w:r>
+    </w:p>
+    <w:p>
+      <w:pPr>
+        <w:spacing w:line="360" w:lineRule="auto"/>
+        <w:jc w:val="both"/>
+      </w:pPr>
+    </w:p>
+    <w:p>
+      <w:pPr>
+        <w:spacing w:line="360" w:lineRule="auto"/>
+        <w:jc w:val="both"/>
+      </w:pPr>
+    </w:p>
+    <w:p>
+      <w:pPr>
+        <w:spacing w:line="360" w:lineRule="auto"/>
+        <w:jc w:val="both"/>
+      </w:pPr>
+    </w:p>
+    <w:p>
+      <w:pPr>
+        <w:spacing w:line="360" w:lineRule="auto"/>
+        <w:jc w:val="both"/>
+      </w:pPr>
+    </w:p>
+    <w:p>
+      <w:pPr>
+        <w:spacing w:line="360" w:lineRule="auto"/>
+        <w:jc w:val="both"/>
+      </w:pPr>
+    </w:p>
+    <w:p>
+      <w:pPr>
+        <w:pStyle w:val="Naslov1"/>
         <w:spacing w:line="360" w:lineRule="auto"/>
         <w:jc w:val="both"/>
         <w:rPr>
@@ -929,7 +879,7 @@
     </w:p>
     <w:p>
       <w:pPr>
-        <w:pStyle w:val="ListParagraph"/>
+        <w:pStyle w:val="Odlomakpopisa"/>
         <w:numPr>
           <w:ilvl w:val="0"/>
           <w:numId w:val="2"/>
@@ -949,7 +899,7 @@
     </w:p>
     <w:p>
       <w:pPr>
-        <w:pStyle w:val="ListParagraph"/>
+        <w:pStyle w:val="Odlomakpopisa"/>
         <w:numPr>
           <w:ilvl w:val="0"/>
           <w:numId w:val="2"/>
@@ -1400,15 +1350,7 @@
         <w:jc w:val="both"/>
       </w:pPr>
       <w:r>
-        <w:t>Korak 3:  obrađeno: “</w:t>
-      </w:r>
-      <w:proofErr w:type="spellStart"/>
-      <w:r>
-        <w:t>ab</w:t>
-      </w:r>
-      <w:proofErr w:type="spellEnd"/>
-      <w:r>
-        <w:t>”</w:t>
+        <w:t>Korak 3:  obrađeno: “ab”</w:t>
       </w:r>
     </w:p>
     <w:p>
@@ -1600,15 +1542,7 @@
         <w:jc w:val="both"/>
       </w:pPr>
       <w:r>
-        <w:t>Korak 4:  obrađeno: “</w:t>
-      </w:r>
-      <w:proofErr w:type="spellStart"/>
-      <w:r>
-        <w:t>abc</w:t>
-      </w:r>
-      <w:proofErr w:type="spellEnd"/>
-      <w:r>
-        <w:t xml:space="preserve">”                          </w:t>
+        <w:t xml:space="preserve">Korak 4:  obrađeno: “abc”                          </w:t>
       </w:r>
     </w:p>
     <w:p>
@@ -1772,15 +1706,7 @@
         <w:jc w:val="both"/>
       </w:pPr>
       <w:r>
-        <w:t>Korak 5: obrađeno: “</w:t>
-      </w:r>
-      <w:proofErr w:type="spellStart"/>
-      <w:r>
-        <w:t>abca</w:t>
-      </w:r>
-      <w:proofErr w:type="spellEnd"/>
-      <w:r>
-        <w:t>”</w:t>
+        <w:t>Korak 5: obrađeno: “abca”</w:t>
       </w:r>
     </w:p>
     <w:p>
@@ -1959,15 +1885,7 @@
         <w:jc w:val="both"/>
       </w:pPr>
       <w:r>
-        <w:t>Korak 6:  obrađeno: “</w:t>
-      </w:r>
-      <w:proofErr w:type="spellStart"/>
-      <w:r>
-        <w:t>abcab</w:t>
-      </w:r>
-      <w:proofErr w:type="spellEnd"/>
-      <w:r>
-        <w:t>”</w:t>
+        <w:t>Korak 6:  obrađeno: “abcab”</w:t>
       </w:r>
     </w:p>
     <w:p>
@@ -2145,15 +2063,7 @@
         <w:jc w:val="both"/>
       </w:pPr>
       <w:r>
-        <w:t>Korak 7:  obrađeno: “</w:t>
-      </w:r>
-      <w:proofErr w:type="spellStart"/>
-      <w:r>
-        <w:t>abcabd</w:t>
-      </w:r>
-      <w:proofErr w:type="spellEnd"/>
-      <w:r>
-        <w:t>”</w:t>
+        <w:t>Korak 7:  obrađeno: “abcabd”</w:t>
       </w:r>
     </w:p>
     <w:p>
@@ -2341,15 +2251,7 @@
         <w:jc w:val="both"/>
       </w:pPr>
       <w:r>
-        <w:t>Korak 8:  obrađeno: “</w:t>
-      </w:r>
-      <w:proofErr w:type="spellStart"/>
-      <w:r>
-        <w:t>abcabd</w:t>
-      </w:r>
-      <w:proofErr w:type="spellEnd"/>
-      <w:r>
-        <w:t>”</w:t>
+        <w:t>Korak 8:  obrađeno: “abcabd”</w:t>
       </w:r>
     </w:p>
     <w:p>
@@ -2523,15 +2425,7 @@
         <w:jc w:val="both"/>
       </w:pPr>
       <w:r>
-        <w:t>Korak 9:  obrađeno: “</w:t>
-      </w:r>
-      <w:proofErr w:type="spellStart"/>
-      <w:r>
-        <w:t>abcabd</w:t>
-      </w:r>
-      <w:proofErr w:type="spellEnd"/>
-      <w:r>
-        <w:t>”</w:t>
+        <w:t>Korak 9:  obrađeno: “abcabd”</w:t>
       </w:r>
     </w:p>
     <w:p>
@@ -2706,15 +2600,7 @@
         <w:jc w:val="both"/>
       </w:pPr>
       <w:r>
-        <w:t>Korak 10:  obrađeno: “</w:t>
-      </w:r>
-      <w:proofErr w:type="spellStart"/>
-      <w:r>
-        <w:t>abcabd</w:t>
-      </w:r>
-      <w:proofErr w:type="spellEnd"/>
-      <w:r>
-        <w:t>$”</w:t>
+        <w:t>Korak 10:  obrađeno: “abcabd$”</w:t>
       </w:r>
     </w:p>
     <w:p>
@@ -2893,21 +2779,219 @@
     </w:p>
     <w:p>
       <w:pPr>
-        <w:pStyle w:val="Heading1"/>
-        <w:spacing w:line="360" w:lineRule="auto"/>
-        <w:jc w:val="both"/>
-      </w:pPr>
-      <w:bookmarkStart w:id="5" w:name="_Toc113812271"/>
-      <w:bookmarkStart w:id="6" w:name="_Toc535239061"/>
+        <w:spacing w:line="360" w:lineRule="auto"/>
+        <w:jc w:val="both"/>
+      </w:pPr>
+    </w:p>
+    <w:p>
+      <w:pPr>
+        <w:spacing w:line="360" w:lineRule="auto"/>
+        <w:jc w:val="both"/>
+      </w:pPr>
+    </w:p>
+    <w:p>
+      <w:pPr>
+        <w:spacing w:line="360" w:lineRule="auto"/>
+        <w:jc w:val="both"/>
+      </w:pPr>
+    </w:p>
+    <w:p>
+      <w:pPr>
+        <w:spacing w:line="360" w:lineRule="auto"/>
+        <w:jc w:val="both"/>
+      </w:pPr>
+    </w:p>
+    <w:p>
+      <w:pPr>
+        <w:spacing w:line="360" w:lineRule="auto"/>
+        <w:jc w:val="both"/>
+      </w:pPr>
+    </w:p>
+    <w:p>
+      <w:pPr>
+        <w:spacing w:line="360" w:lineRule="auto"/>
+        <w:jc w:val="both"/>
+      </w:pPr>
+    </w:p>
+    <w:p>
+      <w:pPr>
+        <w:spacing w:line="360" w:lineRule="auto"/>
+        <w:jc w:val="both"/>
+      </w:pPr>
+    </w:p>
+    <w:p>
+      <w:pPr>
+        <w:spacing w:line="360" w:lineRule="auto"/>
+        <w:jc w:val="both"/>
+      </w:pPr>
+    </w:p>
+    <w:p>
+      <w:pPr>
+        <w:spacing w:line="360" w:lineRule="auto"/>
+        <w:jc w:val="both"/>
+      </w:pPr>
+    </w:p>
+    <w:p>
+      <w:pPr>
+        <w:spacing w:line="360" w:lineRule="auto"/>
+        <w:jc w:val="both"/>
+      </w:pPr>
+    </w:p>
+    <w:p>
+      <w:pPr>
+        <w:spacing w:line="360" w:lineRule="auto"/>
+        <w:jc w:val="both"/>
+        <w:rPr>
+          <w:b/>
+        </w:rPr>
+      </w:pPr>
+      <w:r>
+        <w:rPr>
+          <w:b/>
+        </w:rPr>
+        <w:lastRenderedPageBreak/>
+        <w:t>Primjer generiranog stabla i opis ispisa</w:t>
+      </w:r>
+    </w:p>
+    <w:p>
+      <w:pPr>
+        <w:spacing w:line="360" w:lineRule="auto"/>
+        <w:jc w:val="both"/>
+      </w:pPr>
+      <w:bookmarkStart w:id="5" w:name="_GoBack"/>
+      <w:bookmarkEnd w:id="5"/>
+      <w:r>
+        <w:t>U nastavku je prikazan primjer ispisa sufiksnog stabla koristeći naše implementacije i alata korištenog u prijašnjem primjeru. Ulazni niz sastoji se od abecede [G, C, T, A] i duljine je 10 znakova</w:t>
+      </w:r>
+    </w:p>
+    <w:p>
+      <w:pPr>
+        <w:spacing w:line="360" w:lineRule="auto"/>
+        <w:jc w:val="center"/>
+      </w:pPr>
+      <w:r>
+        <w:t>GCCGCAATAC</w:t>
+      </w:r>
+    </w:p>
+    <w:p>
+      <w:pPr>
+        <w:spacing w:line="360" w:lineRule="auto"/>
+        <w:jc w:val="center"/>
+      </w:pPr>
+      <w:r>
+        <w:rPr>
+          <w:noProof/>
+        </w:rPr>
+        <w:drawing>
+          <wp:inline distT="0" distB="0" distL="0" distR="0" wp14:anchorId="64D27386" wp14:editId="3228F03F">
+            <wp:extent cx="1815400" cy="2219326"/>
+            <wp:effectExtent l="0" t="0" r="0" b="0"/>
+            <wp:docPr id="1" name="Slika 1"/>
+            <wp:cNvGraphicFramePr>
+              <a:graphicFrameLocks xmlns:a="http://schemas.openxmlformats.org/drawingml/2006/main" noChangeAspect="1"/>
+            </wp:cNvGraphicFramePr>
+            <a:graphic xmlns:a="http://schemas.openxmlformats.org/drawingml/2006/main">
+              <a:graphicData uri="http://schemas.openxmlformats.org/drawingml/2006/picture">
+                <pic:pic xmlns:pic="http://schemas.openxmlformats.org/drawingml/2006/picture">
+                  <pic:nvPicPr>
+                    <pic:cNvPr id="1" name=""/>
+                    <pic:cNvPicPr/>
+                  </pic:nvPicPr>
+                  <pic:blipFill>
+                    <a:blip r:embed="rId19"/>
+                    <a:stretch>
+                      <a:fillRect/>
+                    </a:stretch>
+                  </pic:blipFill>
+                  <pic:spPr>
+                    <a:xfrm>
+                      <a:off x="0" y="0"/>
+                      <a:ext cx="1843867" cy="2254127"/>
+                    </a:xfrm>
+                    <a:prstGeom prst="rect">
+                      <a:avLst/>
+                    </a:prstGeom>
+                  </pic:spPr>
+                </pic:pic>
+              </a:graphicData>
+            </a:graphic>
+          </wp:inline>
+        </w:drawing>
+      </w:r>
+      <w:r>
+        <w:t xml:space="preserve">                   </w:t>
+      </w:r>
+      <w:r>
+        <w:rPr>
+          <w:noProof/>
+        </w:rPr>
+        <w:drawing>
+          <wp:inline distT="0" distB="0" distL="0" distR="0" wp14:anchorId="65F9A602" wp14:editId="296CB483">
+            <wp:extent cx="2015535" cy="2133600"/>
+            <wp:effectExtent l="0" t="0" r="3810" b="0"/>
+            <wp:docPr id="2" name="Slika 2"/>
+            <wp:cNvGraphicFramePr>
+              <a:graphicFrameLocks xmlns:a="http://schemas.openxmlformats.org/drawingml/2006/main" noChangeAspect="1"/>
+            </wp:cNvGraphicFramePr>
+            <a:graphic xmlns:a="http://schemas.openxmlformats.org/drawingml/2006/main">
+              <a:graphicData uri="http://schemas.openxmlformats.org/drawingml/2006/picture">
+                <pic:pic xmlns:pic="http://schemas.openxmlformats.org/drawingml/2006/picture">
+                  <pic:nvPicPr>
+                    <pic:cNvPr id="1" name=""/>
+                    <pic:cNvPicPr/>
+                  </pic:nvPicPr>
+                  <pic:blipFill>
+                    <a:blip r:embed="rId20"/>
+                    <a:stretch>
+                      <a:fillRect/>
+                    </a:stretch>
+                  </pic:blipFill>
+                  <pic:spPr>
+                    <a:xfrm>
+                      <a:off x="0" y="0"/>
+                      <a:ext cx="2026417" cy="2145120"/>
+                    </a:xfrm>
+                    <a:prstGeom prst="rect">
+                      <a:avLst/>
+                    </a:prstGeom>
+                  </pic:spPr>
+                </pic:pic>
+              </a:graphicData>
+            </a:graphic>
+          </wp:inline>
+        </w:drawing>
+      </w:r>
+    </w:p>
+    <w:p>
+      <w:pPr>
+        <w:spacing w:line="360" w:lineRule="auto"/>
+      </w:pPr>
+    </w:p>
+    <w:p>
+      <w:pPr>
+        <w:spacing w:line="360" w:lineRule="auto"/>
+      </w:pPr>
+      <w:r>
+        <w:t>Algoritam obilazi stablo rekurzivno na način da prilikom pristupa svakom čvoru ispituje jeli taj čvor list ili ne. To je ujedno i uvjet prekida rekurzije. Rekurzivna funkcija kao argument prima čvor, a funkcija prolazi po djeci toga čvora i poziva samu sebe s djetetom kao argument ako to dijete nije list. Dodatan argument rekurzivne funkcije ispisa jest broj praznina koji je implementiran isključivo iz estetskih razloga.</w:t>
+      </w:r>
+    </w:p>
+    <w:p>
+      <w:pPr>
+        <w:pStyle w:val="Naslov1"/>
+        <w:spacing w:line="360" w:lineRule="auto"/>
+        <w:jc w:val="both"/>
+      </w:pPr>
+      <w:bookmarkStart w:id="6" w:name="_Toc113812271"/>
+      <w:bookmarkStart w:id="7" w:name="_Toc535239061"/>
       <w:r>
         <w:lastRenderedPageBreak/>
         <w:t>Rezultati testiranja</w:t>
       </w:r>
-      <w:bookmarkStart w:id="7" w:name="_Toc73793800"/>
-      <w:bookmarkStart w:id="8" w:name="_Toc73794370"/>
-      <w:bookmarkStart w:id="9" w:name="_Toc113812272"/>
-      <w:bookmarkEnd w:id="5"/>
+      <w:bookmarkStart w:id="8" w:name="_Toc73793800"/>
+      <w:bookmarkStart w:id="9" w:name="_Toc73794370"/>
+      <w:bookmarkStart w:id="10" w:name="_Toc113812272"/>
       <w:bookmarkEnd w:id="6"/>
+      <w:bookmarkEnd w:id="7"/>
     </w:p>
     <w:p>
       <w:pPr>
@@ -2956,7 +3040,7 @@
                     <pic:cNvPicPr/>
                   </pic:nvPicPr>
                   <pic:blipFill>
-                    <a:blip r:embed="rId19">
+                    <a:blip r:embed="rId21">
                       <a:extLst>
                         <a:ext uri="{28A0092B-C50C-407E-A947-70E740481C1C}">
                           <a14:useLocalDpi xmlns:a14="http://schemas.microsoft.com/office/drawing/2010/main" val="0"/>
@@ -3042,7 +3126,7 @@
                     <pic:cNvPicPr/>
                   </pic:nvPicPr>
                   <pic:blipFill>
-                    <a:blip r:embed="rId20">
+                    <a:blip r:embed="rId22">
                       <a:extLst>
                         <a:ext uri="{28A0092B-C50C-407E-A947-70E740481C1C}">
                           <a14:useLocalDpi xmlns:a14="http://schemas.microsoft.com/office/drawing/2010/main" val="0"/>
@@ -3092,16 +3176,16 @@
     </w:p>
     <w:p>
       <w:pPr>
-        <w:pStyle w:val="Heading1"/>
-        <w:spacing w:line="360" w:lineRule="auto"/>
-        <w:jc w:val="both"/>
-      </w:pPr>
-      <w:bookmarkStart w:id="10" w:name="_Toc535239062"/>
+        <w:pStyle w:val="Naslov1"/>
+        <w:spacing w:line="360" w:lineRule="auto"/>
+        <w:jc w:val="both"/>
+      </w:pPr>
+      <w:bookmarkStart w:id="11" w:name="_Toc535239062"/>
       <w:r>
         <w:lastRenderedPageBreak/>
         <w:t>Zaključak</w:t>
       </w:r>
-      <w:bookmarkEnd w:id="10"/>
+      <w:bookmarkEnd w:id="11"/>
     </w:p>
     <w:p>
       <w:pPr>
@@ -3146,22 +3230,12 @@
         <w:t xml:space="preserve">) </w:t>
       </w:r>
       <w:r>
-        <w:t xml:space="preserve">vremenska složenost). </w:t>
-      </w:r>
-      <w:proofErr w:type="spellStart"/>
-      <w:r>
-        <w:t>Ukkonenov</w:t>
-      </w:r>
-      <w:proofErr w:type="spellEnd"/>
-      <w:r>
-        <w:t xml:space="preserve"> algoritam je također on-line algoritam, u svakom trenutku ima sufiksno stablo spremno od trenutno pročitanog teksta, što može biti korisno ukoliko nemamo potpuni tekst u početku.</w:t>
-      </w:r>
-      <w:bookmarkStart w:id="11" w:name="_GoBack"/>
-      <w:bookmarkEnd w:id="11"/>
-    </w:p>
-    <w:p>
-      <w:pPr>
-        <w:pStyle w:val="Heading1"/>
+        <w:t>vremenska složenost). Ukkonenov algoritam je također on-line algoritam, u svakom trenutku ima sufiksno stablo spremno od trenutno pročitanog teksta, što može biti korisno ukoliko nemamo potpuni tekst u početku.</w:t>
+      </w:r>
+    </w:p>
+    <w:p>
+      <w:pPr>
+        <w:pStyle w:val="Naslov1"/>
         <w:spacing w:line="360" w:lineRule="auto"/>
         <w:jc w:val="both"/>
       </w:pPr>
@@ -3170,9 +3244,9 @@
         <w:lastRenderedPageBreak/>
         <w:t>Literatura</w:t>
       </w:r>
-      <w:bookmarkEnd w:id="7"/>
       <w:bookmarkEnd w:id="8"/>
       <w:bookmarkEnd w:id="9"/>
+      <w:bookmarkEnd w:id="10"/>
       <w:bookmarkEnd w:id="12"/>
     </w:p>
     <w:p>
@@ -3186,10 +3260,10 @@
         </w:rPr>
         <w:t xml:space="preserve">1.) </w:t>
       </w:r>
-      <w:hyperlink r:id="rId21">
+      <w:hyperlink r:id="rId23">
         <w:r>
           <w:rPr>
-            <w:rStyle w:val="Hyperlink"/>
+            <w:rStyle w:val="Hiperveza"/>
             <w:rFonts w:eastAsia="Arial" w:cs="Arial"/>
           </w:rPr>
           <w:t>https://www.cs.helsinki.fi/u/ukkonen/SuffixT1.pdf</w:t>
@@ -3210,10 +3284,10 @@
         </w:rPr>
         <w:t xml:space="preserve">2.) </w:t>
       </w:r>
-      <w:hyperlink r:id="rId22">
+      <w:hyperlink r:id="rId24">
         <w:r>
           <w:rPr>
-            <w:rStyle w:val="Hyperlink"/>
+            <w:rStyle w:val="Hiperveza"/>
             <w:rFonts w:eastAsia="Arial" w:cs="Arial"/>
           </w:rPr>
           <w:t>https://en.wikipedia.org/wiki/Ukkonen%27s_algorithm</w:t>
@@ -3234,10 +3308,10 @@
         </w:rPr>
         <w:t xml:space="preserve">3.) </w:t>
       </w:r>
-      <w:hyperlink r:id="rId23">
+      <w:hyperlink r:id="rId25">
         <w:r>
           <w:rPr>
-            <w:rStyle w:val="Hyperlink"/>
+            <w:rStyle w:val="Hiperveza"/>
             <w:rFonts w:eastAsia="Arial" w:cs="Arial"/>
           </w:rPr>
           <w:t>https://stackoverflow.com/questions/9452701/ukkonens-suffix-tree-algorithm-in-plain-english</w:t>
@@ -3258,10 +3332,10 @@
         </w:rPr>
         <w:t xml:space="preserve">4.) </w:t>
       </w:r>
-      <w:hyperlink r:id="rId24">
+      <w:hyperlink r:id="rId26">
         <w:r>
           <w:rPr>
-            <w:rStyle w:val="Hyperlink"/>
+            <w:rStyle w:val="Hiperveza"/>
             <w:rFonts w:eastAsia="Arial" w:cs="Arial"/>
           </w:rPr>
           <w:t>https://en.wikipedia.org/wiki/Suffix_tree</w:t>
@@ -3282,10 +3356,10 @@
         </w:rPr>
         <w:t xml:space="preserve">5.) </w:t>
       </w:r>
-      <w:hyperlink r:id="rId25">
+      <w:hyperlink r:id="rId27">
         <w:r>
           <w:rPr>
-            <w:rStyle w:val="Hyperlink"/>
+            <w:rStyle w:val="Hiperveza"/>
             <w:rFonts w:eastAsia="Arial" w:cs="Arial"/>
           </w:rPr>
           <w:t>https://en.wikipedia.org/wiki/Trie</w:t>
@@ -3347,9 +3421,9 @@
       </w:pPr>
     </w:p>
     <w:sectPr>
-      <w:headerReference w:type="even" r:id="rId26"/>
-      <w:headerReference w:type="default" r:id="rId27"/>
-      <w:footerReference w:type="default" r:id="rId28"/>
+      <w:headerReference w:type="even" r:id="rId28"/>
+      <w:headerReference w:type="default" r:id="rId29"/>
+      <w:footerReference w:type="default" r:id="rId30"/>
       <w:type w:val="continuous"/>
       <w:pgSz w:w="11906" w:h="16838" w:code="9"/>
       <w:pgMar w:top="1701" w:right="1134" w:bottom="1701" w:left="1701" w:header="680" w:footer="680" w:gutter="0"/>
@@ -3420,37 +3494,37 @@
 <w:ftr xmlns:wpc="http://schemas.microsoft.com/office/word/2010/wordprocessingCanvas" xmlns:cx="http://schemas.microsoft.com/office/drawing/2014/chartex" xmlns:cx1="http://schemas.microsoft.com/office/drawing/2015/9/8/chartex" xmlns:cx2="http://schemas.microsoft.com/office/drawing/2015/10/21/chartex" xmlns:cx3="http://schemas.microsoft.com/office/drawing/2016/5/9/chartex" xmlns:cx4="http://schemas.microsoft.com/office/drawing/2016/5/10/chartex" xmlns:cx5="http://schemas.microsoft.com/office/drawing/2016/5/11/chartex" xmlns:cx6="http://schemas.microsoft.com/office/drawing/2016/5/12/chartex" xmlns:cx7="http://schemas.microsoft.com/office/drawing/2016/5/13/chartex" xmlns:cx8="http://schemas.microsoft.com/office/drawing/2016/5/14/chartex" xmlns:mc="http://schemas.openxmlformats.org/markup-compatibility/2006" xmlns:aink="http://schemas.microsoft.com/office/drawing/2016/ink" xmlns:am3d="http://schemas.microsoft.com/office/drawing/2017/model3d" xmlns:o="urn:schemas-microsoft-com:office:office" xmlns:r="http://schemas.openxmlformats.org/officeDocument/2006/relationships" xmlns:m="http://schemas.openxmlformats.org/officeDocument/2006/math" xmlns:v="urn:schemas-microsoft-com:vml" xmlns:wp14="http://schemas.microsoft.com/office/word/2010/wordprocessingDrawing" xmlns:wp="http://schemas.openxmlformats.org/drawingml/2006/wordprocessingDrawing" xmlns:w10="urn:schemas-microsoft-com:office:word" xmlns:w="http://schemas.openxmlformats.org/wordprocessingml/2006/main" xmlns:w14="http://schemas.microsoft.com/office/word/2010/wordml" xmlns:w15="http://schemas.microsoft.com/office/word/2012/wordml" xmlns:w16cid="http://schemas.microsoft.com/office/word/2016/wordml/cid" xmlns:w16se="http://schemas.microsoft.com/office/word/2015/wordml/symex" xmlns:wpg="http://schemas.microsoft.com/office/word/2010/wordprocessingGroup" xmlns:wpi="http://schemas.microsoft.com/office/word/2010/wordprocessingInk" xmlns:wne="http://schemas.microsoft.com/office/word/2006/wordml" xmlns:wps="http://schemas.microsoft.com/office/word/2010/wordprocessingShape" mc:Ignorable="w14 w15 w16se w16cid wp14">
   <w:p>
     <w:pPr>
-      <w:pStyle w:val="Footer"/>
+      <w:pStyle w:val="Podnoje"/>
       <w:jc w:val="right"/>
     </w:pPr>
     <w:r>
       <w:rPr>
-        <w:rStyle w:val="PageNumber"/>
+        <w:rStyle w:val="Brojstranice"/>
       </w:rPr>
       <w:fldChar w:fldCharType="begin"/>
     </w:r>
     <w:r>
       <w:rPr>
-        <w:rStyle w:val="PageNumber"/>
+        <w:rStyle w:val="Brojstranice"/>
       </w:rPr>
       <w:instrText xml:space="preserve"> PAGE </w:instrText>
     </w:r>
     <w:r>
       <w:rPr>
-        <w:rStyle w:val="PageNumber"/>
+        <w:rStyle w:val="Brojstranice"/>
       </w:rPr>
       <w:fldChar w:fldCharType="separate"/>
     </w:r>
     <w:r>
       <w:rPr>
-        <w:rStyle w:val="PageNumber"/>
+        <w:rStyle w:val="Brojstranice"/>
         <w:noProof/>
       </w:rPr>
       <w:t>3</w:t>
     </w:r>
     <w:r>
       <w:rPr>
-        <w:rStyle w:val="PageNumber"/>
+        <w:rStyle w:val="Brojstranice"/>
       </w:rPr>
       <w:fldChar w:fldCharType="end"/>
     </w:r>
@@ -3488,15 +3562,7 @@
 <w:hdr xmlns:wpc="http://schemas.microsoft.com/office/word/2010/wordprocessingCanvas" xmlns:cx="http://schemas.microsoft.com/office/drawing/2014/chartex" xmlns:cx1="http://schemas.microsoft.com/office/drawing/2015/9/8/chartex" xmlns:cx2="http://schemas.microsoft.com/office/drawing/2015/10/21/chartex" xmlns:cx3="http://schemas.microsoft.com/office/drawing/2016/5/9/chartex" xmlns:cx4="http://schemas.microsoft.com/office/drawing/2016/5/10/chartex" xmlns:cx5="http://schemas.microsoft.com/office/drawing/2016/5/11/chartex" xmlns:cx6="http://schemas.microsoft.com/office/drawing/2016/5/12/chartex" xmlns:cx7="http://schemas.microsoft.com/office/drawing/2016/5/13/chartex" xmlns:cx8="http://schemas.microsoft.com/office/drawing/2016/5/14/chartex" xmlns:mc="http://schemas.openxmlformats.org/markup-compatibility/2006" xmlns:aink="http://schemas.microsoft.com/office/drawing/2016/ink" xmlns:am3d="http://schemas.microsoft.com/office/drawing/2017/model3d" xmlns:o="urn:schemas-microsoft-com:office:office" xmlns:r="http://schemas.openxmlformats.org/officeDocument/2006/relationships" xmlns:m="http://schemas.openxmlformats.org/officeDocument/2006/math" xmlns:v="urn:schemas-microsoft-com:vml" xmlns:wp14="http://schemas.microsoft.com/office/word/2010/wordprocessingDrawing" xmlns:wp="http://schemas.openxmlformats.org/drawingml/2006/wordprocessingDrawing" xmlns:w10="urn:schemas-microsoft-com:office:word" xmlns:w="http://schemas.openxmlformats.org/wordprocessingml/2006/main" xmlns:w14="http://schemas.microsoft.com/office/word/2010/wordml" xmlns:w15="http://schemas.microsoft.com/office/word/2012/wordml" xmlns:w16cid="http://schemas.microsoft.com/office/word/2016/wordml/cid" xmlns:w16se="http://schemas.microsoft.com/office/word/2015/wordml/symex" xmlns:wpg="http://schemas.microsoft.com/office/word/2010/wordprocessingGroup" xmlns:wpi="http://schemas.microsoft.com/office/word/2010/wordprocessingInk" xmlns:wne="http://schemas.microsoft.com/office/word/2006/wordml" xmlns:wps="http://schemas.microsoft.com/office/word/2010/wordprocessingShape" mc:Ignorable="w14 w15 w16se w16cid wp14">
   <w:p>
     <w:r>
-      <w:t xml:space="preserve">Kvaliteta usluge u </w:t>
-    </w:r>
-    <w:proofErr w:type="spellStart"/>
-    <w:r>
-      <w:t>OpenBSD</w:t>
-    </w:r>
-    <w:proofErr w:type="spellEnd"/>
-    <w:r>
-      <w:t>-u</w:t>
+      <w:t>Kvaliteta usluge u OpenBSD-u</w:t>
     </w:r>
   </w:p>
   <w:p/>
@@ -3514,7 +3580,7 @@
 <w:hdr xmlns:wpc="http://schemas.microsoft.com/office/word/2010/wordprocessingCanvas" xmlns:cx="http://schemas.microsoft.com/office/drawing/2014/chartex" xmlns:cx1="http://schemas.microsoft.com/office/drawing/2015/9/8/chartex" xmlns:cx2="http://schemas.microsoft.com/office/drawing/2015/10/21/chartex" xmlns:cx3="http://schemas.microsoft.com/office/drawing/2016/5/9/chartex" xmlns:cx4="http://schemas.microsoft.com/office/drawing/2016/5/10/chartex" xmlns:cx5="http://schemas.microsoft.com/office/drawing/2016/5/11/chartex" xmlns:cx6="http://schemas.microsoft.com/office/drawing/2016/5/12/chartex" xmlns:cx7="http://schemas.microsoft.com/office/drawing/2016/5/13/chartex" xmlns:cx8="http://schemas.microsoft.com/office/drawing/2016/5/14/chartex" xmlns:mc="http://schemas.openxmlformats.org/markup-compatibility/2006" xmlns:aink="http://schemas.microsoft.com/office/drawing/2016/ink" xmlns:am3d="http://schemas.microsoft.com/office/drawing/2017/model3d" xmlns:o="urn:schemas-microsoft-com:office:office" xmlns:r="http://schemas.openxmlformats.org/officeDocument/2006/relationships" xmlns:m="http://schemas.openxmlformats.org/officeDocument/2006/math" xmlns:v="urn:schemas-microsoft-com:vml" xmlns:wp14="http://schemas.microsoft.com/office/word/2010/wordprocessingDrawing" xmlns:wp="http://schemas.openxmlformats.org/drawingml/2006/wordprocessingDrawing" xmlns:w10="urn:schemas-microsoft-com:office:word" xmlns:w="http://schemas.openxmlformats.org/wordprocessingml/2006/main" xmlns:w14="http://schemas.microsoft.com/office/word/2010/wordml" xmlns:w15="http://schemas.microsoft.com/office/word/2012/wordml" xmlns:w16cid="http://schemas.microsoft.com/office/word/2016/wordml/cid" xmlns:w16se="http://schemas.microsoft.com/office/word/2015/wordml/symex" xmlns:wpg="http://schemas.microsoft.com/office/word/2010/wordprocessingGroup" xmlns:wpi="http://schemas.microsoft.com/office/word/2010/wordprocessingInk" xmlns:wne="http://schemas.microsoft.com/office/word/2006/wordml" xmlns:wps="http://schemas.microsoft.com/office/word/2010/wordprocessingShape" mc:Ignorable="w14 w15 w16se w16cid wp14">
   <w:p>
     <w:pPr>
-      <w:pStyle w:val="Header"/>
+      <w:pStyle w:val="Zaglavlje"/>
     </w:pPr>
   </w:p>
   <w:p/>
@@ -6518,7 +6584,7 @@
     <w:lvl w:ilvl="0">
       <w:start w:val="1"/>
       <w:numFmt w:val="decimal"/>
-      <w:pStyle w:val="Heading1"/>
+      <w:pStyle w:val="Naslov1"/>
       <w:lvlText w:val="%1."/>
       <w:lvlJc w:val="left"/>
       <w:pPr>
@@ -6531,7 +6597,7 @@
     <w:lvl w:ilvl="1">
       <w:start w:val="1"/>
       <w:numFmt w:val="decimal"/>
-      <w:pStyle w:val="Heading2"/>
+      <w:pStyle w:val="Naslov2"/>
       <w:lvlText w:val="%1.%2"/>
       <w:lvlJc w:val="left"/>
       <w:pPr>
@@ -6547,7 +6613,7 @@
     <w:lvl w:ilvl="2">
       <w:start w:val="1"/>
       <w:numFmt w:val="decimal"/>
-      <w:pStyle w:val="Heading3"/>
+      <w:pStyle w:val="Naslov3"/>
       <w:lvlText w:val="%1.%2.%3"/>
       <w:lvlJc w:val="left"/>
       <w:pPr>
@@ -6563,7 +6629,7 @@
     <w:lvl w:ilvl="3">
       <w:start w:val="1"/>
       <w:numFmt w:val="decimal"/>
-      <w:pStyle w:val="Heading4"/>
+      <w:pStyle w:val="Naslov4"/>
       <w:lvlText w:val="%1.%2.%3.%4"/>
       <w:lvlJc w:val="left"/>
       <w:pPr>
@@ -6579,7 +6645,7 @@
     <w:lvl w:ilvl="4">
       <w:start w:val="1"/>
       <w:numFmt w:val="decimal"/>
-      <w:pStyle w:val="Heading5"/>
+      <w:pStyle w:val="Naslov5"/>
       <w:lvlText w:val="%1.%2.%3.%4.%5"/>
       <w:lvlJc w:val="left"/>
       <w:pPr>
@@ -6595,7 +6661,7 @@
     <w:lvl w:ilvl="5">
       <w:start w:val="1"/>
       <w:numFmt w:val="decimal"/>
-      <w:pStyle w:val="Heading6"/>
+      <w:pStyle w:val="Naslov6"/>
       <w:lvlText w:val="%1.%2.%3.%4.%5.%6"/>
       <w:lvlJc w:val="left"/>
       <w:pPr>
@@ -6611,7 +6677,7 @@
     <w:lvl w:ilvl="6">
       <w:start w:val="1"/>
       <w:numFmt w:val="decimal"/>
-      <w:pStyle w:val="Heading7"/>
+      <w:pStyle w:val="Naslov7"/>
       <w:lvlText w:val="%1.%2.%3.%4.%5.%6.%7"/>
       <w:lvlJc w:val="left"/>
       <w:pPr>
@@ -6627,7 +6693,7 @@
     <w:lvl w:ilvl="7">
       <w:start w:val="1"/>
       <w:numFmt w:val="decimal"/>
-      <w:pStyle w:val="Heading8"/>
+      <w:pStyle w:val="Naslov8"/>
       <w:lvlText w:val="%1.%2.%3.%4.%5.%6.%7.%8"/>
       <w:lvlJc w:val="left"/>
       <w:pPr>
@@ -6643,7 +6709,7 @@
     <w:lvl w:ilvl="8">
       <w:start w:val="1"/>
       <w:numFmt w:val="decimal"/>
-      <w:pStyle w:val="Heading9"/>
+      <w:pStyle w:val="Naslov9"/>
       <w:lvlText w:val="%1.%2.%3.%4.%5.%6.%7.%8.%9"/>
       <w:lvlJc w:val="left"/>
       <w:pPr>
@@ -8743,7 +8809,7 @@
       <w:lang w:val="hr-HR" w:eastAsia="hr-HR"/>
     </w:rPr>
   </w:style>
-  <w:style w:type="paragraph" w:styleId="Heading1">
+  <w:style w:type="paragraph" w:styleId="Naslov1">
     <w:name w:val="heading 1"/>
     <w:basedOn w:val="Normal"/>
     <w:next w:val="Normal"/>
@@ -8763,7 +8829,7 @@
       <w:sz w:val="28"/>
     </w:rPr>
   </w:style>
-  <w:style w:type="paragraph" w:styleId="Heading2">
+  <w:style w:type="paragraph" w:styleId="Naslov2">
     <w:name w:val="heading 2"/>
     <w:basedOn w:val="Normal"/>
     <w:next w:val="Normal"/>
@@ -8788,7 +8854,7 @@
       <w:szCs w:val="28"/>
     </w:rPr>
   </w:style>
-  <w:style w:type="paragraph" w:styleId="Heading3">
+  <w:style w:type="paragraph" w:styleId="Naslov3">
     <w:name w:val="heading 3"/>
     <w:basedOn w:val="Normal"/>
     <w:next w:val="Normal"/>
@@ -8810,7 +8876,7 @@
       <w:bCs/>
     </w:rPr>
   </w:style>
-  <w:style w:type="paragraph" w:styleId="Heading4">
+  <w:style w:type="paragraph" w:styleId="Naslov4">
     <w:name w:val="heading 4"/>
     <w:basedOn w:val="Normal"/>
     <w:next w:val="Normal"/>
@@ -8831,7 +8897,7 @@
       <w:szCs w:val="28"/>
     </w:rPr>
   </w:style>
-  <w:style w:type="paragraph" w:styleId="Heading5">
+  <w:style w:type="paragraph" w:styleId="Naslov5">
     <w:name w:val="heading 5"/>
     <w:basedOn w:val="Normal"/>
     <w:next w:val="Normal"/>
@@ -8851,7 +8917,7 @@
       <w:szCs w:val="26"/>
     </w:rPr>
   </w:style>
-  <w:style w:type="paragraph" w:styleId="Heading6">
+  <w:style w:type="paragraph" w:styleId="Naslov6">
     <w:name w:val="heading 6"/>
     <w:basedOn w:val="Normal"/>
     <w:next w:val="Normal"/>
@@ -8871,7 +8937,7 @@
       <w:szCs w:val="22"/>
     </w:rPr>
   </w:style>
-  <w:style w:type="paragraph" w:styleId="Heading7">
+  <w:style w:type="paragraph" w:styleId="Naslov7">
     <w:name w:val="heading 7"/>
     <w:basedOn w:val="Normal"/>
     <w:next w:val="Normal"/>
@@ -8886,7 +8952,7 @@
       <w:outlineLvl w:val="6"/>
     </w:pPr>
   </w:style>
-  <w:style w:type="paragraph" w:styleId="Heading8">
+  <w:style w:type="paragraph" w:styleId="Naslov8">
     <w:name w:val="heading 8"/>
     <w:basedOn w:val="Normal"/>
     <w:next w:val="Normal"/>
@@ -8905,7 +8971,7 @@
       <w:iCs/>
     </w:rPr>
   </w:style>
-  <w:style w:type="paragraph" w:styleId="Heading9">
+  <w:style w:type="paragraph" w:styleId="Naslov9">
     <w:name w:val="heading 9"/>
     <w:basedOn w:val="Normal"/>
     <w:next w:val="Normal"/>
@@ -8925,13 +8991,13 @@
       <w:szCs w:val="22"/>
     </w:rPr>
   </w:style>
-  <w:style w:type="character" w:default="1" w:styleId="DefaultParagraphFont">
+  <w:style w:type="character" w:default="1" w:styleId="Zadanifontodlomka">
     <w:name w:val="Default Paragraph Font"/>
     <w:uiPriority w:val="1"/>
     <w:semiHidden/>
     <w:unhideWhenUsed/>
   </w:style>
-  <w:style w:type="table" w:default="1" w:styleId="TableNormal">
+  <w:style w:type="table" w:default="1" w:styleId="Obinatablica">
     <w:name w:val="Normal Table"/>
     <w:uiPriority w:val="99"/>
     <w:semiHidden/>
@@ -8946,7 +9012,7 @@
       </w:tblCellMar>
     </w:tblPr>
   </w:style>
-  <w:style w:type="numbering" w:default="1" w:styleId="NoList">
+  <w:style w:type="numbering" w:default="1" w:styleId="Bezpopisa">
     <w:name w:val="No List"/>
     <w:uiPriority w:val="99"/>
     <w:semiHidden/>
@@ -8980,7 +9046,7 @@
       <w:i/>
     </w:rPr>
   </w:style>
-  <w:style w:type="paragraph" w:styleId="Caption">
+  <w:style w:type="paragraph" w:styleId="Opisslike">
     <w:name w:val="caption"/>
     <w:basedOn w:val="Normal"/>
     <w:next w:val="Normal"/>
@@ -9024,7 +9090,7 @@
       <w:sz w:val="28"/>
     </w:rPr>
   </w:style>
-  <w:style w:type="paragraph" w:styleId="TOC1">
+  <w:style w:type="paragraph" w:styleId="Sadraj1">
     <w:name w:val="toc 1"/>
     <w:basedOn w:val="Normal"/>
     <w:next w:val="Normal"/>
@@ -9044,7 +9110,7 @@
       <w:szCs w:val="28"/>
     </w:rPr>
   </w:style>
-  <w:style w:type="paragraph" w:styleId="TOC2">
+  <w:style w:type="paragraph" w:styleId="Sadraj2">
     <w:name w:val="toc 2"/>
     <w:basedOn w:val="Normal"/>
     <w:next w:val="Normal"/>
@@ -9063,7 +9129,7 @@
       <w:noProof/>
     </w:rPr>
   </w:style>
-  <w:style w:type="paragraph" w:styleId="TOC3">
+  <w:style w:type="paragraph" w:styleId="Sadraj3">
     <w:name w:val="toc 3"/>
     <w:basedOn w:val="Normal"/>
     <w:next w:val="Normal"/>
@@ -9125,7 +9191,7 @@
   <w:style w:type="paragraph" w:customStyle="1" w:styleId="Autordokumenta">
     <w:name w:val="Autor dokumenta"/>
     <w:basedOn w:val="Normal"/>
-    <w:next w:val="Heading1"/>
+    <w:next w:val="Naslov1"/>
     <w:autoRedefine/>
     <w:rsid w:val="009138C1"/>
     <w:pPr>
@@ -9151,7 +9217,7 @@
       <w:sz w:val="36"/>
     </w:rPr>
   </w:style>
-  <w:style w:type="character" w:styleId="Hyperlink">
+  <w:style w:type="character" w:styleId="Hiperveza">
     <w:name w:val="Hyperlink"/>
     <w:uiPriority w:val="99"/>
     <w:rsid w:val="00750888"/>
@@ -9160,7 +9226,7 @@
       <w:u w:val="single"/>
     </w:rPr>
   </w:style>
-  <w:style w:type="paragraph" w:styleId="Header">
+  <w:style w:type="paragraph" w:styleId="Zaglavlje">
     <w:name w:val="header"/>
     <w:basedOn w:val="Normal"/>
     <w:rsid w:val="00F73319"/>
@@ -9171,7 +9237,7 @@
       </w:tabs>
     </w:pPr>
   </w:style>
-  <w:style w:type="paragraph" w:styleId="Footer">
+  <w:style w:type="paragraph" w:styleId="Podnoje">
     <w:name w:val="footer"/>
     <w:basedOn w:val="Normal"/>
     <w:rsid w:val="00F73319"/>
@@ -9182,12 +9248,12 @@
       </w:tabs>
     </w:pPr>
   </w:style>
-  <w:style w:type="character" w:styleId="PageNumber">
+  <w:style w:type="character" w:styleId="Brojstranice">
     <w:name w:val="page number"/>
-    <w:basedOn w:val="DefaultParagraphFont"/>
+    <w:basedOn w:val="Zadanifontodlomka"/>
     <w:rsid w:val="00F73319"/>
   </w:style>
-  <w:style w:type="paragraph" w:styleId="BalloonText">
+  <w:style w:type="paragraph" w:styleId="Tekstbalonia">
     <w:name w:val="Balloon Text"/>
     <w:basedOn w:val="Normal"/>
     <w:semiHidden/>
@@ -9198,18 +9264,18 @@
       <w:szCs w:val="16"/>
     </w:rPr>
   </w:style>
-  <w:style w:type="paragraph" w:styleId="DocumentMap">
+  <w:style w:type="paragraph" w:styleId="Kartadokumenta">
     <w:name w:val="Document Map"/>
     <w:basedOn w:val="Normal"/>
-    <w:link w:val="DocumentMapChar"/>
+    <w:link w:val="KartadokumentaChar"/>
     <w:rsid w:val="00CD5D2B"/>
     <w:rPr>
       <w:rFonts w:ascii="Times New Roman" w:hAnsi="Times New Roman"/>
     </w:rPr>
   </w:style>
-  <w:style w:type="character" w:customStyle="1" w:styleId="DocumentMapChar">
-    <w:name w:val="Document Map Char"/>
-    <w:link w:val="DocumentMap"/>
+  <w:style w:type="character" w:customStyle="1" w:styleId="KartadokumentaChar">
+    <w:name w:val="Karta dokumenta Char"/>
+    <w:link w:val="Kartadokumenta"/>
     <w:rsid w:val="00CD5D2B"/>
     <w:rPr>
       <w:sz w:val="24"/>
@@ -9217,7 +9283,7 @@
       <w:lang w:val="hr-HR" w:eastAsia="hr-HR"/>
     </w:rPr>
   </w:style>
-  <w:style w:type="paragraph" w:styleId="ListParagraph">
+  <w:style w:type="paragraph" w:styleId="Odlomakpopisa">
     <w:name w:val="List Paragraph"/>
     <w:basedOn w:val="Normal"/>
     <w:uiPriority w:val="34"/>

</xml_diff>

<commit_message>
forgot to commit docs
</commit_message>
<xml_diff>
--- a/Documentation/Ukkonen Dokumentacija[2019.].docx
+++ b/Documentation/Ukkonen Dokumentacija[2019.].docx
@@ -2858,8 +2858,6 @@
         <w:spacing w:line="360" w:lineRule="auto"/>
         <w:jc w:val="both"/>
       </w:pPr>
-      <w:bookmarkStart w:id="5" w:name="_GoBack"/>
-      <w:bookmarkEnd w:id="5"/>
       <w:r>
         <w:t>U nastavku je prikazan primjer ispisa sufiksnog stabla koristeći naše implementacije i alata korištenog u prijašnjem primjeru. Ulazni niz sastoji se od abecede [G, C, T, A] i duljine je 10 znakova</w:t>
       </w:r>
@@ -2965,6 +2963,15 @@
     <w:p>
       <w:pPr>
         <w:spacing w:line="360" w:lineRule="auto"/>
+        <w:jc w:val="center"/>
+      </w:pPr>
+      <w:r>
+        <w:t>Usporedba ispisa stabla implementiranim algoritmom i online alatom</w:t>
+      </w:r>
+    </w:p>
+    <w:p>
+      <w:pPr>
+        <w:spacing w:line="360" w:lineRule="auto"/>
       </w:pPr>
     </w:p>
     <w:p>
@@ -2981,17 +2988,17 @@
         <w:spacing w:line="360" w:lineRule="auto"/>
         <w:jc w:val="both"/>
       </w:pPr>
-      <w:bookmarkStart w:id="6" w:name="_Toc113812271"/>
-      <w:bookmarkStart w:id="7" w:name="_Toc535239061"/>
+      <w:bookmarkStart w:id="5" w:name="_Toc113812271"/>
+      <w:bookmarkStart w:id="6" w:name="_Toc535239061"/>
       <w:r>
         <w:lastRenderedPageBreak/>
         <w:t>Rezultati testiranja</w:t>
       </w:r>
-      <w:bookmarkStart w:id="8" w:name="_Toc73793800"/>
-      <w:bookmarkStart w:id="9" w:name="_Toc73794370"/>
-      <w:bookmarkStart w:id="10" w:name="_Toc113812272"/>
+      <w:bookmarkStart w:id="7" w:name="_Toc73793800"/>
+      <w:bookmarkStart w:id="8" w:name="_Toc73794370"/>
+      <w:bookmarkStart w:id="9" w:name="_Toc113812272"/>
+      <w:bookmarkEnd w:id="5"/>
       <w:bookmarkEnd w:id="6"/>
-      <w:bookmarkEnd w:id="7"/>
     </w:p>
     <w:p>
       <w:pPr>
@@ -3025,10 +3032,10 @@
           <w:noProof/>
         </w:rPr>
         <w:drawing>
-          <wp:inline distT="0" distB="0" distL="0" distR="0" wp14:anchorId="40979714" wp14:editId="365AE390">
-            <wp:extent cx="5381625" cy="3632597"/>
+          <wp:inline distT="0" distB="0" distL="0" distR="0" wp14:anchorId="7C87F085" wp14:editId="390E61F6">
+            <wp:extent cx="5760085" cy="4076700"/>
             <wp:effectExtent l="0" t="0" r="0" b="0"/>
-            <wp:docPr id="391769928" name="Picture"/>
+            <wp:docPr id="3" name="Slika 3"/>
             <wp:cNvGraphicFramePr>
               <a:graphicFrameLocks xmlns:a="http://schemas.openxmlformats.org/drawingml/2006/main" noChangeAspect="1"/>
             </wp:cNvGraphicFramePr>
@@ -3036,17 +3043,11 @@
               <a:graphicData uri="http://schemas.openxmlformats.org/drawingml/2006/picture">
                 <pic:pic xmlns:pic="http://schemas.openxmlformats.org/drawingml/2006/picture">
                   <pic:nvPicPr>
-                    <pic:cNvPr id="0" name="Picture"/>
+                    <pic:cNvPr id="1" name=""/>
                     <pic:cNvPicPr/>
                   </pic:nvPicPr>
                   <pic:blipFill>
-                    <a:blip r:embed="rId21">
-                      <a:extLst>
-                        <a:ext uri="{28A0092B-C50C-407E-A947-70E740481C1C}">
-                          <a14:useLocalDpi xmlns:a14="http://schemas.microsoft.com/office/drawing/2010/main" val="0"/>
-                        </a:ext>
-                      </a:extLst>
-                    </a:blip>
+                    <a:blip r:embed="rId21"/>
                     <a:stretch>
                       <a:fillRect/>
                     </a:stretch>
@@ -3054,7 +3055,7 @@
                   <pic:spPr>
                     <a:xfrm>
                       <a:off x="0" y="0"/>
-                      <a:ext cx="5381625" cy="3632597"/>
+                      <a:ext cx="5760085" cy="4076700"/>
                     </a:xfrm>
                     <a:prstGeom prst="rect">
                       <a:avLst/>
@@ -3066,6 +3067,8 @@
           </wp:inline>
         </w:drawing>
       </w:r>
+      <w:bookmarkStart w:id="10" w:name="_GoBack"/>
+      <w:bookmarkEnd w:id="10"/>
     </w:p>
     <w:p>
       <w:pPr>
@@ -3111,10 +3114,10 @@
         </w:rPr>
         <w:lastRenderedPageBreak/>
         <w:drawing>
-          <wp:inline distT="0" distB="0" distL="0" distR="0" wp14:anchorId="35FA8C98" wp14:editId="3BB27E6A">
-            <wp:extent cx="5040376" cy="3732784"/>
+          <wp:inline distT="0" distB="0" distL="0" distR="0" wp14:anchorId="6CEF1728" wp14:editId="2D3FC658">
+            <wp:extent cx="5760085" cy="4024630"/>
             <wp:effectExtent l="0" t="0" r="0" b="0"/>
-            <wp:docPr id="508589369" name="Picture"/>
+            <wp:docPr id="4" name="Slika 4"/>
             <wp:cNvGraphicFramePr>
               <a:graphicFrameLocks xmlns:a="http://schemas.openxmlformats.org/drawingml/2006/main" noChangeAspect="1"/>
             </wp:cNvGraphicFramePr>
@@ -3122,17 +3125,11 @@
               <a:graphicData uri="http://schemas.openxmlformats.org/drawingml/2006/picture">
                 <pic:pic xmlns:pic="http://schemas.openxmlformats.org/drawingml/2006/picture">
                   <pic:nvPicPr>
-                    <pic:cNvPr id="0" name="Picture"/>
+                    <pic:cNvPr id="1" name=""/>
                     <pic:cNvPicPr/>
                   </pic:nvPicPr>
                   <pic:blipFill>
-                    <a:blip r:embed="rId22">
-                      <a:extLst>
-                        <a:ext uri="{28A0092B-C50C-407E-A947-70E740481C1C}">
-                          <a14:useLocalDpi xmlns:a14="http://schemas.microsoft.com/office/drawing/2010/main" val="0"/>
-                        </a:ext>
-                      </a:extLst>
-                    </a:blip>
+                    <a:blip r:embed="rId22"/>
                     <a:stretch>
                       <a:fillRect/>
                     </a:stretch>
@@ -3140,7 +3137,7 @@
                   <pic:spPr>
                     <a:xfrm>
                       <a:off x="0" y="0"/>
-                      <a:ext cx="5040376" cy="3732784"/>
+                      <a:ext cx="5760085" cy="4024630"/>
                     </a:xfrm>
                     <a:prstGeom prst="rect">
                       <a:avLst/>
@@ -3244,9 +3241,9 @@
         <w:lastRenderedPageBreak/>
         <w:t>Literatura</w:t>
       </w:r>
+      <w:bookmarkEnd w:id="7"/>
       <w:bookmarkEnd w:id="8"/>
       <w:bookmarkEnd w:id="9"/>
-      <w:bookmarkEnd w:id="10"/>
       <w:bookmarkEnd w:id="12"/>
     </w:p>
     <w:p>

</xml_diff>